<commit_message>
Made some minor changes to docs
</commit_message>
<xml_diff>
--- a/docs/PCASSO_User_Guide.docx
+++ b/docs/PCASSO_User_Guide.docx
@@ -706,7 +706,21 @@
         <w:rPr>
           <w:rFonts w:ascii="Times New Roman" w:hAnsi="Times New Roman" w:cs="Times New Roman"/>
         </w:rPr>
-        <w:t>To remove all object files and the executable, issue:</w:t>
+        <w:t xml:space="preserve">To remove all </w:t>
+      </w:r>
+      <w:r>
+        <w:rPr>
+          <w:rFonts w:ascii="Times New Roman" w:hAnsi="Times New Roman" w:cs="Times New Roman"/>
+        </w:rPr>
+        <w:t>object files and the executables</w:t>
+      </w:r>
+      <w:bookmarkStart w:id="0" w:name="_GoBack"/>
+      <w:bookmarkEnd w:id="0"/>
+      <w:r>
+        <w:rPr>
+          <w:rFonts w:ascii="Times New Roman" w:hAnsi="Times New Roman" w:cs="Times New Roman"/>
+        </w:rPr>
+        <w:t xml:space="preserve"> issue:</w:t>
       </w:r>
     </w:p>
     <w:p>
@@ -965,7 +979,19 @@
         <w:rPr>
           <w:rFonts w:ascii="Times New Roman" w:hAnsi="Times New Roman" w:cs="Times New Roman"/>
         </w:rPr>
-        <w:t>). The order in which the required/optional arguments are provided should not matter.</w:t>
+        <w:t>). The order in which the required/option</w:t>
+      </w:r>
+      <w:r>
+        <w:rPr>
+          <w:rFonts w:ascii="Times New Roman" w:hAnsi="Times New Roman" w:cs="Times New Roman"/>
+        </w:rPr>
+        <w:t>al arguments are provided does</w:t>
+      </w:r>
+      <w:r>
+        <w:rPr>
+          <w:rFonts w:ascii="Times New Roman" w:hAnsi="Times New Roman" w:cs="Times New Roman"/>
+        </w:rPr>
+        <w:t xml:space="preserve"> not matter.</w:t>
       </w:r>
     </w:p>
     <w:p>
@@ -1240,13 +1266,7 @@
               <w:rPr>
                 <w:rFonts w:ascii="Courier" w:hAnsi="Courier" w:cs="Times New Roman"/>
               </w:rPr>
-              <w:t>pcasso file.1.pdb</w:t>
-            </w:r>
-            <w:r>
-              <w:rPr>
-                <w:rFonts w:ascii="Courier" w:hAnsi="Courier" w:cs="Times New Roman"/>
-              </w:rPr>
-              <w:t xml:space="preserve"> file.2.pdb </w:t>
+              <w:t xml:space="preserve">pcasso file.1.pdb file.2.pdb </w:t>
             </w:r>
             <w:r>
               <w:rPr>
@@ -1288,19 +1308,7 @@
         <w:rPr>
           <w:rFonts w:ascii="Times New Roman" w:hAnsi="Times New Roman" w:cs="Times New Roman"/>
         </w:rPr>
-        <w:t>Example</w:t>
-      </w:r>
-      <w:r>
-        <w:rPr>
-          <w:rFonts w:ascii="Times New Roman" w:hAnsi="Times New Roman" w:cs="Times New Roman"/>
-        </w:rPr>
-        <w:t xml:space="preserve"> 3</w:t>
-      </w:r>
-      <w:r>
-        <w:rPr>
-          <w:rFonts w:ascii="Times New Roman" w:hAnsi="Times New Roman" w:cs="Times New Roman"/>
-        </w:rPr>
-        <w:t>:</w:t>
+        <w:t>Example 3:</w:t>
       </w:r>
     </w:p>
     <w:tbl>
@@ -1344,55 +1352,7 @@
               <w:rPr>
                 <w:rFonts w:ascii="Courier" w:hAnsi="Courier" w:cs="Times New Roman"/>
               </w:rPr>
-              <w:t xml:space="preserve">pcasso </w:t>
-            </w:r>
-            <w:r>
-              <w:rPr>
-                <w:rFonts w:ascii="Courier" w:hAnsi="Courier" w:cs="Times New Roman"/>
-              </w:rPr>
-              <w:t>a</w:t>
-            </w:r>
-            <w:r>
-              <w:rPr>
-                <w:rFonts w:ascii="Courier" w:hAnsi="Courier" w:cs="Times New Roman"/>
-              </w:rPr>
-              <w:t xml:space="preserve">.pdb </w:t>
-            </w:r>
-            <w:r>
-              <w:rPr>
-                <w:rFonts w:ascii="Courier" w:hAnsi="Courier" w:cs="Times New Roman"/>
-              </w:rPr>
-              <w:t>b</w:t>
-            </w:r>
-            <w:r>
-              <w:rPr>
-                <w:rFonts w:ascii="Courier" w:hAnsi="Courier" w:cs="Times New Roman"/>
-              </w:rPr>
-              <w:t xml:space="preserve">.pdb </w:t>
-            </w:r>
-            <w:r>
-              <w:rPr>
-                <w:rFonts w:ascii="Courier" w:hAnsi="Courier" w:cs="Times New Roman"/>
-              </w:rPr>
-              <w:t>c</w:t>
-            </w:r>
-            <w:r>
-              <w:rPr>
-                <w:rFonts w:ascii="Courier" w:hAnsi="Courier" w:cs="Times New Roman"/>
-              </w:rPr>
-              <w:t>.pdb ...</w:t>
-            </w:r>
-            <w:r>
-              <w:rPr>
-                <w:rFonts w:ascii="Courier" w:hAnsi="Courier" w:cs="Times New Roman"/>
-              </w:rPr>
-              <w:t xml:space="preserve"> n</w:t>
-            </w:r>
-            <w:r>
-              <w:rPr>
-                <w:rFonts w:ascii="Courier" w:hAnsi="Courier" w:cs="Times New Roman"/>
-              </w:rPr>
-              <w:t>.pdb</w:t>
+              <w:t>pcasso a.pdb b.pdb c.pdb ... n.pdb</w:t>
             </w:r>
           </w:p>
           <w:p>
@@ -1579,19 +1539,7 @@
         <w:rPr>
           <w:rFonts w:ascii="Times New Roman" w:hAnsi="Times New Roman" w:cs="Times New Roman"/>
         </w:rPr>
-        <w:t>Ex</w:t>
-      </w:r>
-      <w:r>
-        <w:rPr>
-          <w:rFonts w:ascii="Times New Roman" w:hAnsi="Times New Roman" w:cs="Times New Roman"/>
-        </w:rPr>
-        <w:t>ample 2</w:t>
-      </w:r>
-      <w:r>
-        <w:rPr>
-          <w:rFonts w:ascii="Times New Roman" w:hAnsi="Times New Roman" w:cs="Times New Roman"/>
-        </w:rPr>
-        <w:t xml:space="preserve"> Output:</w:t>
+        <w:t>Example 2 Output:</w:t>
       </w:r>
     </w:p>
     <w:tbl>
@@ -1654,19 +1602,7 @@
               <w:rPr>
                 <w:rFonts w:ascii="Courier" w:hAnsi="Courier" w:cs="Times New Roman"/>
               </w:rPr>
-              <w:t>file.</w:t>
-            </w:r>
-            <w:r>
-              <w:rPr>
-                <w:rFonts w:ascii="Courier" w:hAnsi="Courier" w:cs="Times New Roman"/>
-              </w:rPr>
-              <w:t>2</w:t>
-            </w:r>
-            <w:r>
-              <w:rPr>
-                <w:rFonts w:ascii="Courier" w:hAnsi="Courier" w:cs="Times New Roman"/>
-              </w:rPr>
-              <w:t>.pdb</w:t>
+              <w:t>file.2.pdb</w:t>
             </w:r>
             <w:r>
               <w:rPr>
@@ -1691,19 +1627,7 @@
               <w:rPr>
                 <w:rFonts w:ascii="Courier" w:hAnsi="Courier" w:cs="Times New Roman"/>
               </w:rPr>
-              <w:t>file.</w:t>
-            </w:r>
-            <w:r>
-              <w:rPr>
-                <w:rFonts w:ascii="Courier" w:hAnsi="Courier" w:cs="Times New Roman"/>
-              </w:rPr>
-              <w:t>3</w:t>
-            </w:r>
-            <w:r>
-              <w:rPr>
-                <w:rFonts w:ascii="Courier" w:hAnsi="Courier" w:cs="Times New Roman"/>
-              </w:rPr>
-              <w:t>.pdb</w:t>
+              <w:t>file.3.pdb</w:t>
             </w:r>
             <w:r>
               <w:rPr>
@@ -1761,19 +1685,7 @@
               <w:rPr>
                 <w:rFonts w:ascii="Courier" w:hAnsi="Courier" w:cs="Times New Roman"/>
               </w:rPr>
-              <w:t>file.</w:t>
-            </w:r>
-            <w:r>
-              <w:rPr>
-                <w:rFonts w:ascii="Courier" w:hAnsi="Courier" w:cs="Times New Roman"/>
-              </w:rPr>
-              <w:t>N</w:t>
-            </w:r>
-            <w:r>
-              <w:rPr>
-                <w:rFonts w:ascii="Courier" w:hAnsi="Courier" w:cs="Times New Roman"/>
-              </w:rPr>
-              <w:t>.pdb</w:t>
+              <w:t>file.N.pdb</w:t>
             </w:r>
             <w:r>
               <w:rPr>
@@ -1802,19 +1714,7 @@
         <w:rPr>
           <w:rFonts w:ascii="Times New Roman" w:hAnsi="Times New Roman" w:cs="Times New Roman"/>
         </w:rPr>
-        <w:t>Ex</w:t>
-      </w:r>
-      <w:r>
-        <w:rPr>
-          <w:rFonts w:ascii="Times New Roman" w:hAnsi="Times New Roman" w:cs="Times New Roman"/>
-        </w:rPr>
-        <w:t>ample 3</w:t>
-      </w:r>
-      <w:r>
-        <w:rPr>
-          <w:rFonts w:ascii="Times New Roman" w:hAnsi="Times New Roman" w:cs="Times New Roman"/>
-        </w:rPr>
-        <w:t xml:space="preserve"> Output:</w:t>
+        <w:t>Example 3 Output:</w:t>
       </w:r>
     </w:p>
     <w:tbl>
@@ -1864,32 +1764,20 @@
               <w:rPr>
                 <w:rFonts w:ascii="Courier" w:hAnsi="Courier" w:cs="Times New Roman"/>
               </w:rPr>
-              <w:t>.pdb</w:t>
-            </w:r>
-            <w:r>
-              <w:rPr>
-                <w:rFonts w:ascii="Courier" w:hAnsi="Courier" w:cs="Times New Roman"/>
-              </w:rPr>
-              <w:t xml:space="preserve"> 0 H H H H H H H H</w:t>
-            </w:r>
-          </w:p>
-          <w:p>
-            <w:pPr>
-              <w:rPr>
-                <w:rFonts w:ascii="Courier" w:hAnsi="Courier" w:cs="Times New Roman"/>
-              </w:rPr>
-            </w:pPr>
-            <w:r>
-              <w:rPr>
-                <w:rFonts w:ascii="Courier" w:hAnsi="Courier" w:cs="Times New Roman"/>
-              </w:rPr>
-              <w:t>b</w:t>
-            </w:r>
-            <w:r>
-              <w:rPr>
-                <w:rFonts w:ascii="Courier" w:hAnsi="Courier" w:cs="Times New Roman"/>
-              </w:rPr>
-              <w:t>.pdb</w:t>
+              <w:t>.pdb 0 H H H H H H H H</w:t>
+            </w:r>
+          </w:p>
+          <w:p>
+            <w:pPr>
+              <w:rPr>
+                <w:rFonts w:ascii="Courier" w:hAnsi="Courier" w:cs="Times New Roman"/>
+              </w:rPr>
+            </w:pPr>
+            <w:r>
+              <w:rPr>
+                <w:rFonts w:ascii="Courier" w:hAnsi="Courier" w:cs="Times New Roman"/>
+              </w:rPr>
+              <w:t>b.pdb</w:t>
             </w:r>
             <w:r>
               <w:rPr>
@@ -1914,13 +1802,7 @@
               <w:rPr>
                 <w:rFonts w:ascii="Courier" w:hAnsi="Courier" w:cs="Times New Roman"/>
               </w:rPr>
-              <w:t>c</w:t>
-            </w:r>
-            <w:r>
-              <w:rPr>
-                <w:rFonts w:ascii="Courier" w:hAnsi="Courier" w:cs="Times New Roman"/>
-              </w:rPr>
-              <w:t>.pdb</w:t>
+              <w:t>c.pdb</w:t>
             </w:r>
             <w:r>
               <w:rPr>
@@ -1990,13 +1872,7 @@
               <w:rPr>
                 <w:rFonts w:ascii="Courier" w:hAnsi="Courier" w:cs="Times New Roman"/>
               </w:rPr>
-              <w:t>n</w:t>
-            </w:r>
-            <w:r>
-              <w:rPr>
-                <w:rFonts w:ascii="Courier" w:hAnsi="Courier" w:cs="Times New Roman"/>
-              </w:rPr>
-              <w:t xml:space="preserve">.pdb 0 </w:t>
+              <w:t xml:space="preserve">n.pdb 0 </w:t>
             </w:r>
             <w:r>
               <w:rPr>
@@ -2207,13 +2083,7 @@
               <w:rPr>
                 <w:rFonts w:ascii="Courier" w:hAnsi="Courier" w:cs="Times New Roman"/>
               </w:rPr>
-              <w:t xml:space="preserve">pcasso –verbose </w:t>
-            </w:r>
-            <w:r>
-              <w:rPr>
-                <w:rFonts w:ascii="Courier" w:hAnsi="Courier" w:cs="Times New Roman"/>
-              </w:rPr>
-              <w:t>file.1.pdb</w:t>
+              <w:t>pcasso –verbose file.1.pdb</w:t>
             </w:r>
           </w:p>
           <w:p>
@@ -2614,19 +2484,7 @@
               <w:rPr>
                 <w:rFonts w:ascii="Courier" w:hAnsi="Courier" w:cs="Times New Roman"/>
               </w:rPr>
-              <w:t xml:space="preserve">pcasso </w:t>
-            </w:r>
-            <w:r>
-              <w:rPr>
-                <w:rFonts w:ascii="Courier" w:hAnsi="Courier" w:cs="Times New Roman"/>
-              </w:rPr>
-              <w:t xml:space="preserve">–trj file.1.dcd </w:t>
-            </w:r>
-            <w:r>
-              <w:rPr>
-                <w:rFonts w:ascii="Courier" w:hAnsi="Courier" w:cs="Times New Roman"/>
-              </w:rPr>
-              <w:t>file.1.pdb</w:t>
+              <w:t>pcasso –trj file.1.dcd file.1.pdb</w:t>
             </w:r>
           </w:p>
           <w:p>
@@ -2656,19 +2514,7 @@
         <w:rPr>
           <w:rFonts w:ascii="Times New Roman" w:hAnsi="Times New Roman" w:cs="Times New Roman"/>
         </w:rPr>
-        <w:t>Ex</w:t>
-      </w:r>
-      <w:r>
-        <w:rPr>
-          <w:rFonts w:ascii="Times New Roman" w:hAnsi="Times New Roman" w:cs="Times New Roman"/>
-        </w:rPr>
-        <w:t>ample 5</w:t>
-      </w:r>
-      <w:r>
-        <w:rPr>
-          <w:rFonts w:ascii="Times New Roman" w:hAnsi="Times New Roman" w:cs="Times New Roman"/>
-        </w:rPr>
-        <w:t xml:space="preserve"> Output:</w:t>
+        <w:t>Example 5 Output:</w:t>
       </w:r>
     </w:p>
     <w:tbl>
@@ -2712,87 +2558,33 @@
               <w:rPr>
                 <w:rFonts w:ascii="Courier" w:hAnsi="Courier" w:cs="Times New Roman"/>
               </w:rPr>
-              <w:t>1</w:t>
-            </w:r>
-            <w:r>
-              <w:rPr>
-                <w:rFonts w:ascii="Courier" w:hAnsi="Courier" w:cs="Times New Roman"/>
-              </w:rPr>
-              <w:t xml:space="preserve"> 0</w:t>
-            </w:r>
-            <w:r>
-              <w:rPr>
-                <w:rFonts w:ascii="Courier" w:hAnsi="Courier" w:cs="Times New Roman"/>
-              </w:rPr>
-              <w:t>.1</w:t>
-            </w:r>
-            <w:r>
-              <w:rPr>
-                <w:rFonts w:ascii="Courier" w:hAnsi="Courier" w:cs="Times New Roman"/>
-              </w:rPr>
-              <w:t xml:space="preserve"> H H H C C C S S S C C C</w:t>
-            </w:r>
-          </w:p>
-          <w:p>
-            <w:pPr>
-              <w:rPr>
-                <w:rFonts w:ascii="Courier" w:hAnsi="Courier" w:cs="Times New Roman"/>
-              </w:rPr>
-            </w:pPr>
-            <w:r>
-              <w:rPr>
-                <w:rFonts w:ascii="Courier" w:hAnsi="Courier" w:cs="Times New Roman"/>
-              </w:rPr>
-              <w:t>2</w:t>
-            </w:r>
-            <w:r>
-              <w:rPr>
-                <w:rFonts w:ascii="Courier" w:hAnsi="Courier" w:cs="Times New Roman"/>
-              </w:rPr>
-              <w:t xml:space="preserve"> 0</w:t>
-            </w:r>
-            <w:r>
-              <w:rPr>
-                <w:rFonts w:ascii="Courier" w:hAnsi="Courier" w:cs="Times New Roman"/>
-              </w:rPr>
-              <w:t>.2</w:t>
-            </w:r>
-            <w:r>
-              <w:rPr>
-                <w:rFonts w:ascii="Courier" w:hAnsi="Courier" w:cs="Times New Roman"/>
-              </w:rPr>
-              <w:t xml:space="preserve"> H H C C C C S S S C C C</w:t>
-            </w:r>
-          </w:p>
-          <w:p>
-            <w:pPr>
-              <w:rPr>
-                <w:rFonts w:ascii="Courier" w:hAnsi="Courier" w:cs="Times New Roman"/>
-              </w:rPr>
-            </w:pPr>
-            <w:r>
-              <w:rPr>
-                <w:rFonts w:ascii="Courier" w:hAnsi="Courier" w:cs="Times New Roman"/>
-              </w:rPr>
-              <w:t>3</w:t>
-            </w:r>
-            <w:r>
-              <w:rPr>
-                <w:rFonts w:ascii="Courier" w:hAnsi="Courier" w:cs="Times New Roman"/>
-              </w:rPr>
-              <w:t xml:space="preserve"> 0</w:t>
-            </w:r>
-            <w:r>
-              <w:rPr>
-                <w:rFonts w:ascii="Courier" w:hAnsi="Courier" w:cs="Times New Roman"/>
-              </w:rPr>
-              <w:t>.3</w:t>
-            </w:r>
-            <w:r>
-              <w:rPr>
-                <w:rFonts w:ascii="Courier" w:hAnsi="Courier" w:cs="Times New Roman"/>
-              </w:rPr>
-              <w:t xml:space="preserve"> H H C C C C C S S C C C</w:t>
+              <w:t>1 0.1 H H H C C C S S S C C C</w:t>
+            </w:r>
+          </w:p>
+          <w:p>
+            <w:pPr>
+              <w:rPr>
+                <w:rFonts w:ascii="Courier" w:hAnsi="Courier" w:cs="Times New Roman"/>
+              </w:rPr>
+            </w:pPr>
+            <w:r>
+              <w:rPr>
+                <w:rFonts w:ascii="Courier" w:hAnsi="Courier" w:cs="Times New Roman"/>
+              </w:rPr>
+              <w:t>2 0.2 H H C C C C S S S C C C</w:t>
+            </w:r>
+          </w:p>
+          <w:p>
+            <w:pPr>
+              <w:rPr>
+                <w:rFonts w:ascii="Courier" w:hAnsi="Courier" w:cs="Times New Roman"/>
+              </w:rPr>
+            </w:pPr>
+            <w:r>
+              <w:rPr>
+                <w:rFonts w:ascii="Courier" w:hAnsi="Courier" w:cs="Times New Roman"/>
+              </w:rPr>
+              <w:t>3 0.3 H H C C C C C S S C C C</w:t>
             </w:r>
           </w:p>
           <w:p>
@@ -2844,13 +2636,7 @@
               <w:rPr>
                 <w:rFonts w:ascii="Courier" w:hAnsi="Courier" w:cs="Times New Roman"/>
               </w:rPr>
-              <w:t xml:space="preserve">10 1.0 </w:t>
-            </w:r>
-            <w:r>
-              <w:rPr>
-                <w:rFonts w:ascii="Courier" w:hAnsi="Courier" w:cs="Times New Roman"/>
-              </w:rPr>
-              <w:t>H H H C C S S S S S S C</w:t>
+              <w:t>10 1.0 H H H C C S S S S S S C</w:t>
             </w:r>
           </w:p>
           <w:p>
@@ -2873,13 +2659,7 @@
         <w:rPr>
           <w:rFonts w:ascii="Times New Roman" w:hAnsi="Times New Roman" w:cs="Times New Roman"/>
         </w:rPr>
-        <w:t>Example 6</w:t>
-      </w:r>
-      <w:r>
-        <w:rPr>
-          <w:rFonts w:ascii="Times New Roman" w:hAnsi="Times New Roman" w:cs="Times New Roman"/>
-        </w:rPr>
-        <w:t>:</w:t>
+        <w:t>Example 6:</w:t>
       </w:r>
     </w:p>
     <w:tbl>
@@ -2923,19 +2703,7 @@
               <w:rPr>
                 <w:rFonts w:ascii="Courier" w:hAnsi="Courier" w:cs="Times New Roman"/>
               </w:rPr>
-              <w:t xml:space="preserve">pcasso –trj file.1.dcd </w:t>
-            </w:r>
-            <w:r>
-              <w:rPr>
-                <w:rFonts w:ascii="Courier" w:hAnsi="Courier" w:cs="Times New Roman"/>
-              </w:rPr>
-              <w:t xml:space="preserve">–trj file.2.dcd </w:t>
-            </w:r>
-            <w:r>
-              <w:rPr>
-                <w:rFonts w:ascii="Courier" w:hAnsi="Courier" w:cs="Times New Roman"/>
-              </w:rPr>
-              <w:t>file.1.pdb</w:t>
+              <w:t>pcasso –trj file.1.dcd –trj file.2.dcd file.1.pdb</w:t>
             </w:r>
           </w:p>
           <w:p>
@@ -2965,19 +2733,7 @@
         <w:rPr>
           <w:rFonts w:ascii="Times New Roman" w:hAnsi="Times New Roman" w:cs="Times New Roman"/>
         </w:rPr>
-        <w:t>Ex</w:t>
-      </w:r>
-      <w:r>
-        <w:rPr>
-          <w:rFonts w:ascii="Times New Roman" w:hAnsi="Times New Roman" w:cs="Times New Roman"/>
-        </w:rPr>
-        <w:t>ample 6</w:t>
-      </w:r>
-      <w:r>
-        <w:rPr>
-          <w:rFonts w:ascii="Times New Roman" w:hAnsi="Times New Roman" w:cs="Times New Roman"/>
-        </w:rPr>
-        <w:t xml:space="preserve"> Output:</w:t>
+        <w:t>Example 6 Output:</w:t>
       </w:r>
     </w:p>
     <w:tbl>
@@ -3112,87 +2868,33 @@
               <w:rPr>
                 <w:rFonts w:ascii="Courier" w:hAnsi="Courier" w:cs="Times New Roman"/>
               </w:rPr>
-              <w:t>1</w:t>
-            </w:r>
-            <w:r>
-              <w:rPr>
-                <w:rFonts w:ascii="Courier" w:hAnsi="Courier" w:cs="Times New Roman"/>
-              </w:rPr>
-              <w:t>1</w:t>
-            </w:r>
-            <w:r>
-              <w:rPr>
-                <w:rFonts w:ascii="Courier" w:hAnsi="Courier" w:cs="Times New Roman"/>
-              </w:rPr>
-              <w:t xml:space="preserve"> 1</w:t>
-            </w:r>
-            <w:r>
-              <w:rPr>
-                <w:rFonts w:ascii="Courier" w:hAnsi="Courier" w:cs="Times New Roman"/>
-              </w:rPr>
-              <w:t>.1 H H H C C C S S S C C C</w:t>
-            </w:r>
-          </w:p>
-          <w:p>
-            <w:pPr>
-              <w:rPr>
-                <w:rFonts w:ascii="Courier" w:hAnsi="Courier" w:cs="Times New Roman"/>
-              </w:rPr>
-            </w:pPr>
-            <w:r>
-              <w:rPr>
-                <w:rFonts w:ascii="Courier" w:hAnsi="Courier" w:cs="Times New Roman"/>
-              </w:rPr>
-              <w:t>1</w:t>
-            </w:r>
-            <w:r>
-              <w:rPr>
-                <w:rFonts w:ascii="Courier" w:hAnsi="Courier" w:cs="Times New Roman"/>
-              </w:rPr>
-              <w:t>2</w:t>
-            </w:r>
-            <w:r>
-              <w:rPr>
-                <w:rFonts w:ascii="Courier" w:hAnsi="Courier" w:cs="Times New Roman"/>
-              </w:rPr>
-              <w:t xml:space="preserve"> 1</w:t>
-            </w:r>
-            <w:r>
-              <w:rPr>
-                <w:rFonts w:ascii="Courier" w:hAnsi="Courier" w:cs="Times New Roman"/>
-              </w:rPr>
-              <w:t>.2 H H C C C C S S S C C C</w:t>
-            </w:r>
-          </w:p>
-          <w:p>
-            <w:pPr>
-              <w:rPr>
-                <w:rFonts w:ascii="Courier" w:hAnsi="Courier" w:cs="Times New Roman"/>
-              </w:rPr>
-            </w:pPr>
-            <w:r>
-              <w:rPr>
-                <w:rFonts w:ascii="Courier" w:hAnsi="Courier" w:cs="Times New Roman"/>
-              </w:rPr>
-              <w:t>1</w:t>
-            </w:r>
-            <w:r>
-              <w:rPr>
-                <w:rFonts w:ascii="Courier" w:hAnsi="Courier" w:cs="Times New Roman"/>
-              </w:rPr>
-              <w:t>3</w:t>
-            </w:r>
-            <w:r>
-              <w:rPr>
-                <w:rFonts w:ascii="Courier" w:hAnsi="Courier" w:cs="Times New Roman"/>
-              </w:rPr>
-              <w:t xml:space="preserve"> 1</w:t>
-            </w:r>
-            <w:r>
-              <w:rPr>
-                <w:rFonts w:ascii="Courier" w:hAnsi="Courier" w:cs="Times New Roman"/>
-              </w:rPr>
-              <w:t>.3 H H C C C C C S S C C C</w:t>
+              <w:t>11 1.1 H H H C C C S S S C C C</w:t>
+            </w:r>
+          </w:p>
+          <w:p>
+            <w:pPr>
+              <w:rPr>
+                <w:rFonts w:ascii="Courier" w:hAnsi="Courier" w:cs="Times New Roman"/>
+              </w:rPr>
+            </w:pPr>
+            <w:r>
+              <w:rPr>
+                <w:rFonts w:ascii="Courier" w:hAnsi="Courier" w:cs="Times New Roman"/>
+              </w:rPr>
+              <w:t>12 1.2 H H C C C C S S S C C C</w:t>
+            </w:r>
+          </w:p>
+          <w:p>
+            <w:pPr>
+              <w:rPr>
+                <w:rFonts w:ascii="Courier" w:hAnsi="Courier" w:cs="Times New Roman"/>
+              </w:rPr>
+            </w:pPr>
+            <w:r>
+              <w:rPr>
+                <w:rFonts w:ascii="Courier" w:hAnsi="Courier" w:cs="Times New Roman"/>
+              </w:rPr>
+              <w:t>13 1.3 H H C C C C C S S C C C</w:t>
             </w:r>
           </w:p>
           <w:p>
@@ -3244,13 +2946,7 @@
               <w:rPr>
                 <w:rFonts w:ascii="Courier" w:hAnsi="Courier" w:cs="Times New Roman"/>
               </w:rPr>
-              <w:t>20 2</w:t>
-            </w:r>
-            <w:r>
-              <w:rPr>
-                <w:rFonts w:ascii="Courier" w:hAnsi="Courier" w:cs="Times New Roman"/>
-              </w:rPr>
-              <w:t>.0 H H H C C S S S S S S C</w:t>
+              <w:t>20 2.0 H H H C C S S S S S S C</w:t>
             </w:r>
           </w:p>
           <w:p>
@@ -3289,7 +2985,14 @@
           <w:rFonts w:ascii="Times New Roman" w:hAnsi="Times New Roman" w:cs="Times New Roman"/>
           <w:b/>
         </w:rPr>
-        <w:t>[-skip frames] [-start frame] [-stop frame]</w:t>
+        <w:t xml:space="preserve">[-skip frames] </w:t>
+      </w:r>
+      <w:r>
+        <w:rPr>
+          <w:rFonts w:ascii="Times New Roman" w:hAnsi="Times New Roman" w:cs="Times New Roman"/>
+          <w:b/>
+        </w:rPr>
+        <w:t>[-start frame] [-stop frame]</w:t>
       </w:r>
     </w:p>
     <w:p>
@@ -3321,10 +3024,20 @@
         <w:rPr>
           <w:rFonts w:ascii="Times New Roman" w:hAnsi="Times New Roman" w:cs="Times New Roman"/>
         </w:rPr>
-        <w:t>can be used to skip simulation frames and/or control which simulations to start/stop on.</w:t>
-      </w:r>
-      <w:bookmarkStart w:id="0" w:name="_GoBack"/>
-      <w:bookmarkEnd w:id="0"/>
+        <w:t xml:space="preserve">can be used to skip simulation frames </w:t>
+      </w:r>
+      <w:r>
+        <w:rPr>
+          <w:rFonts w:ascii="Times New Roman" w:hAnsi="Times New Roman" w:cs="Times New Roman"/>
+        </w:rPr>
+        <w:t>and/or control which simulation frames</w:t>
+      </w:r>
+      <w:r>
+        <w:rPr>
+          <w:rFonts w:ascii="Times New Roman" w:hAnsi="Times New Roman" w:cs="Times New Roman"/>
+        </w:rPr>
+        <w:t xml:space="preserve"> to start/stop on.</w:t>
+      </w:r>
     </w:p>
     <w:sectPr>
       <w:pgSz w:w="12240" w:h="15840"/>

</xml_diff>

<commit_message>
Fixed mistake. Output "S" should be "E"
</commit_message>
<xml_diff>
--- a/docs/PCASSO_User_Guide.docx
+++ b/docs/PCASSO_User_Guide.docx
@@ -18,7 +18,27 @@
           <w:sz w:val="32"/>
           <w:szCs w:val="32"/>
         </w:rPr>
-        <w:t>PCASSO v1.0</w:t>
+        <w:t>PCAS</w:t>
+      </w:r>
+      <w:bookmarkStart w:id="0" w:name="_GoBack"/>
+      <w:r>
+        <w:rPr>
+          <w:rFonts w:ascii="Times New Roman" w:hAnsi="Times New Roman" w:cs="Times New Roman"/>
+          <w:b/>
+          <w:sz w:val="32"/>
+          <w:szCs w:val="32"/>
+        </w:rPr>
+        <w:t>S</w:t>
+      </w:r>
+      <w:bookmarkEnd w:id="0"/>
+      <w:r>
+        <w:rPr>
+          <w:rFonts w:ascii="Times New Roman" w:hAnsi="Times New Roman" w:cs="Times New Roman"/>
+          <w:b/>
+          <w:sz w:val="32"/>
+          <w:szCs w:val="32"/>
+        </w:rPr>
+        <w:t>O v1.0</w:t>
       </w:r>
     </w:p>
     <w:p>
@@ -520,12 +540,14 @@
           <w:rFonts w:ascii="Times New Roman" w:hAnsi="Times New Roman" w:cs="Times New Roman"/>
         </w:rPr>
       </w:pPr>
+      <w:proofErr w:type="spellStart"/>
       <w:r>
         <w:rPr>
           <w:rFonts w:ascii="Times New Roman" w:hAnsi="Times New Roman" w:cs="Times New Roman"/>
         </w:rPr>
         <w:t>Makefile</w:t>
       </w:r>
+      <w:proofErr w:type="spellEnd"/>
     </w:p>
     <w:p>
       <w:pPr>
@@ -538,11 +560,19 @@
           <w:rFonts w:ascii="Times New Roman" w:hAnsi="Times New Roman" w:cs="Times New Roman"/>
         </w:rPr>
       </w:pPr>
-      <w:r>
-        <w:rPr>
-          <w:rFonts w:ascii="Times New Roman" w:hAnsi="Times New Roman" w:cs="Times New Roman"/>
-        </w:rPr>
-        <w:t>lib/</w:t>
+      <w:proofErr w:type="gramStart"/>
+      <w:r>
+        <w:rPr>
+          <w:rFonts w:ascii="Times New Roman" w:hAnsi="Times New Roman" w:cs="Times New Roman"/>
+        </w:rPr>
+        <w:t>lib</w:t>
+      </w:r>
+      <w:proofErr w:type="gramEnd"/>
+      <w:r>
+        <w:rPr>
+          <w:rFonts w:ascii="Times New Roman" w:hAnsi="Times New Roman" w:cs="Times New Roman"/>
+        </w:rPr>
+        <w:t>/</w:t>
       </w:r>
     </w:p>
     <w:p>
@@ -556,11 +586,21 @@
           <w:rFonts w:ascii="Times New Roman" w:hAnsi="Times New Roman" w:cs="Times New Roman"/>
         </w:rPr>
       </w:pPr>
-      <w:r>
-        <w:rPr>
-          <w:rFonts w:ascii="Times New Roman" w:hAnsi="Times New Roman" w:cs="Times New Roman"/>
-        </w:rPr>
-        <w:t>src/</w:t>
+      <w:proofErr w:type="spellStart"/>
+      <w:proofErr w:type="gramStart"/>
+      <w:r>
+        <w:rPr>
+          <w:rFonts w:ascii="Times New Roman" w:hAnsi="Times New Roman" w:cs="Times New Roman"/>
+        </w:rPr>
+        <w:t>src</w:t>
+      </w:r>
+      <w:proofErr w:type="spellEnd"/>
+      <w:proofErr w:type="gramEnd"/>
+      <w:r>
+        <w:rPr>
+          <w:rFonts w:ascii="Times New Roman" w:hAnsi="Times New Roman" w:cs="Times New Roman"/>
+        </w:rPr>
+        <w:t>/</w:t>
       </w:r>
     </w:p>
     <w:p>
@@ -574,11 +614,19 @@
           <w:rFonts w:ascii="Times New Roman" w:hAnsi="Times New Roman" w:cs="Times New Roman"/>
         </w:rPr>
       </w:pPr>
-      <w:r>
-        <w:rPr>
-          <w:rFonts w:ascii="Times New Roman" w:hAnsi="Times New Roman" w:cs="Times New Roman"/>
-        </w:rPr>
-        <w:t>tests/</w:t>
+      <w:proofErr w:type="gramStart"/>
+      <w:r>
+        <w:rPr>
+          <w:rFonts w:ascii="Times New Roman" w:hAnsi="Times New Roman" w:cs="Times New Roman"/>
+        </w:rPr>
+        <w:t>tests</w:t>
+      </w:r>
+      <w:proofErr w:type="gramEnd"/>
+      <w:r>
+        <w:rPr>
+          <w:rFonts w:ascii="Times New Roman" w:hAnsi="Times New Roman" w:cs="Times New Roman"/>
+        </w:rPr>
+        <w:t>/</w:t>
       </w:r>
     </w:p>
     <w:p>
@@ -645,12 +693,14 @@
                 <w:rFonts w:ascii="Courier" w:hAnsi="Courier" w:cs="Times New Roman"/>
               </w:rPr>
             </w:pPr>
+            <w:proofErr w:type="gramStart"/>
             <w:r>
               <w:rPr>
                 <w:rFonts w:ascii="Courier" w:hAnsi="Courier" w:cs="Times New Roman"/>
               </w:rPr>
               <w:t>make</w:t>
             </w:r>
+            <w:proofErr w:type="gramEnd"/>
           </w:p>
           <w:p>
             <w:pPr>
@@ -682,11 +732,33 @@
           <w:rFonts w:ascii="Times New Roman" w:hAnsi="Times New Roman" w:cs="Times New Roman"/>
         </w:rPr>
       </w:pPr>
-      <w:r>
-        <w:rPr>
-          <w:rFonts w:ascii="Times New Roman" w:hAnsi="Times New Roman" w:cs="Times New Roman"/>
-        </w:rPr>
-        <w:t>at the command line. An executable called “pcasso” will be generated and can be found in the directory called “bin/”</w:t>
+      <w:proofErr w:type="gramStart"/>
+      <w:r>
+        <w:rPr>
+          <w:rFonts w:ascii="Times New Roman" w:hAnsi="Times New Roman" w:cs="Times New Roman"/>
+        </w:rPr>
+        <w:t>at</w:t>
+      </w:r>
+      <w:proofErr w:type="gramEnd"/>
+      <w:r>
+        <w:rPr>
+          <w:rFonts w:ascii="Times New Roman" w:hAnsi="Times New Roman" w:cs="Times New Roman"/>
+        </w:rPr>
+        <w:t xml:space="preserve"> the command line. An executable called “</w:t>
+      </w:r>
+      <w:proofErr w:type="spellStart"/>
+      <w:r>
+        <w:rPr>
+          <w:rFonts w:ascii="Times New Roman" w:hAnsi="Times New Roman" w:cs="Times New Roman"/>
+        </w:rPr>
+        <w:t>pcasso</w:t>
+      </w:r>
+      <w:proofErr w:type="spellEnd"/>
+      <w:r>
+        <w:rPr>
+          <w:rFonts w:ascii="Times New Roman" w:hAnsi="Times New Roman" w:cs="Times New Roman"/>
+        </w:rPr>
+        <w:t>” will be generated and can be found in the directory called “bin/”</w:t>
       </w:r>
     </w:p>
     <w:p>
@@ -712,10 +784,16 @@
         <w:rPr>
           <w:rFonts w:ascii="Times New Roman" w:hAnsi="Times New Roman" w:cs="Times New Roman"/>
         </w:rPr>
-        <w:t>object files and the executables</w:t>
-      </w:r>
-      <w:bookmarkStart w:id="0" w:name="_GoBack"/>
-      <w:bookmarkEnd w:id="0"/>
+        <w:t xml:space="preserve">object files and the </w:t>
+      </w:r>
+      <w:proofErr w:type="spellStart"/>
+      <w:r>
+        <w:rPr>
+          <w:rFonts w:ascii="Times New Roman" w:hAnsi="Times New Roman" w:cs="Times New Roman"/>
+        </w:rPr>
+        <w:t>executables</w:t>
+      </w:r>
+      <w:proofErr w:type="spellEnd"/>
       <w:r>
         <w:rPr>
           <w:rFonts w:ascii="Times New Roman" w:hAnsi="Times New Roman" w:cs="Times New Roman"/>
@@ -767,11 +845,19 @@
                 <w:rFonts w:ascii="Courier" w:hAnsi="Courier" w:cs="Times New Roman"/>
               </w:rPr>
             </w:pPr>
-            <w:r>
-              <w:rPr>
-                <w:rFonts w:ascii="Courier" w:hAnsi="Courier" w:cs="Times New Roman"/>
-              </w:rPr>
-              <w:t>make clean</w:t>
+            <w:proofErr w:type="gramStart"/>
+            <w:r>
+              <w:rPr>
+                <w:rFonts w:ascii="Courier" w:hAnsi="Courier" w:cs="Times New Roman"/>
+              </w:rPr>
+              <w:t>make</w:t>
+            </w:r>
+            <w:proofErr w:type="gramEnd"/>
+            <w:r>
+              <w:rPr>
+                <w:rFonts w:ascii="Courier" w:hAnsi="Courier" w:cs="Times New Roman"/>
+              </w:rPr>
+              <w:t xml:space="preserve"> clean</w:t>
             </w:r>
           </w:p>
           <w:p>
@@ -820,6 +906,7 @@
           <w:sz w:val="32"/>
           <w:szCs w:val="32"/>
         </w:rPr>
+        <w:lastRenderedPageBreak/>
         <w:t>Command Line Arguments</w:t>
       </w:r>
     </w:p>
@@ -876,17 +963,39 @@
               </w:rPr>
               <w:t xml:space="preserve">  </w:t>
             </w:r>
-            <w:r>
-              <w:rPr>
-                <w:rFonts w:ascii="Courier" w:hAnsi="Courier" w:cs="Times New Roman"/>
-              </w:rPr>
-              <w:t>pcasso [-options]</w:t>
-            </w:r>
-            <w:r>
-              <w:rPr>
-                <w:rFonts w:ascii="Courier" w:hAnsi="Courier" w:cs="Times New Roman"/>
-              </w:rPr>
-              <w:t xml:space="preserve"> &lt;PDBfile(s)&gt;</w:t>
+            <w:proofErr w:type="spellStart"/>
+            <w:r>
+              <w:rPr>
+                <w:rFonts w:ascii="Courier" w:hAnsi="Courier" w:cs="Times New Roman"/>
+              </w:rPr>
+              <w:t>pcasso</w:t>
+            </w:r>
+            <w:proofErr w:type="spellEnd"/>
+            <w:r>
+              <w:rPr>
+                <w:rFonts w:ascii="Courier" w:hAnsi="Courier" w:cs="Times New Roman"/>
+              </w:rPr>
+              <w:t xml:space="preserve"> [-options]</w:t>
+            </w:r>
+            <w:r>
+              <w:rPr>
+                <w:rFonts w:ascii="Courier" w:hAnsi="Courier" w:cs="Times New Roman"/>
+              </w:rPr>
+              <w:t xml:space="preserve"> &lt;</w:t>
+            </w:r>
+            <w:proofErr w:type="spellStart"/>
+            <w:r>
+              <w:rPr>
+                <w:rFonts w:ascii="Courier" w:hAnsi="Courier" w:cs="Times New Roman"/>
+              </w:rPr>
+              <w:t>PDBfile</w:t>
+            </w:r>
+            <w:proofErr w:type="spellEnd"/>
+            <w:r>
+              <w:rPr>
+                <w:rFonts w:ascii="Courier" w:hAnsi="Courier" w:cs="Times New Roman"/>
+              </w:rPr>
+              <w:t>(s)&gt;</w:t>
             </w:r>
           </w:p>
           <w:p>
@@ -912,20 +1021,92 @@
               <w:rPr>
                 <w:rFonts w:ascii="Courier" w:hAnsi="Courier" w:cs="Times New Roman"/>
               </w:rPr>
-              <w:t xml:space="preserve">         [-trj TRAJfile]</w:t>
-            </w:r>
-          </w:p>
-          <w:p>
-            <w:pPr>
-              <w:rPr>
-                <w:rFonts w:ascii="Courier" w:hAnsi="Courier" w:cs="Times New Roman"/>
-              </w:rPr>
-            </w:pPr>
-            <w:r>
-              <w:rPr>
-                <w:rFonts w:ascii="Courier" w:hAnsi="Courier" w:cs="Times New Roman"/>
-              </w:rPr>
-              <w:t xml:space="preserve">         [-skip frames] [-start frame] [-stop frame]</w:t>
+              <w:t xml:space="preserve">         [-</w:t>
+            </w:r>
+            <w:proofErr w:type="spellStart"/>
+            <w:proofErr w:type="gramStart"/>
+            <w:r>
+              <w:rPr>
+                <w:rFonts w:ascii="Courier" w:hAnsi="Courier" w:cs="Times New Roman"/>
+              </w:rPr>
+              <w:t>trj</w:t>
+            </w:r>
+            <w:proofErr w:type="spellEnd"/>
+            <w:proofErr w:type="gramEnd"/>
+            <w:r>
+              <w:rPr>
+                <w:rFonts w:ascii="Courier" w:hAnsi="Courier" w:cs="Times New Roman"/>
+              </w:rPr>
+              <w:t xml:space="preserve"> </w:t>
+            </w:r>
+            <w:proofErr w:type="spellStart"/>
+            <w:r>
+              <w:rPr>
+                <w:rFonts w:ascii="Courier" w:hAnsi="Courier" w:cs="Times New Roman"/>
+              </w:rPr>
+              <w:t>TRAJfile</w:t>
+            </w:r>
+            <w:proofErr w:type="spellEnd"/>
+            <w:r>
+              <w:rPr>
+                <w:rFonts w:ascii="Courier" w:hAnsi="Courier" w:cs="Times New Roman"/>
+              </w:rPr>
+              <w:t>]</w:t>
+            </w:r>
+          </w:p>
+          <w:p>
+            <w:pPr>
+              <w:rPr>
+                <w:rFonts w:ascii="Courier" w:hAnsi="Courier" w:cs="Times New Roman"/>
+              </w:rPr>
+            </w:pPr>
+            <w:r>
+              <w:rPr>
+                <w:rFonts w:ascii="Courier" w:hAnsi="Courier" w:cs="Times New Roman"/>
+              </w:rPr>
+              <w:t xml:space="preserve">         [-</w:t>
+            </w:r>
+            <w:proofErr w:type="gramStart"/>
+            <w:r>
+              <w:rPr>
+                <w:rFonts w:ascii="Courier" w:hAnsi="Courier" w:cs="Times New Roman"/>
+              </w:rPr>
+              <w:t>skip</w:t>
+            </w:r>
+            <w:proofErr w:type="gramEnd"/>
+            <w:r>
+              <w:rPr>
+                <w:rFonts w:ascii="Courier" w:hAnsi="Courier" w:cs="Times New Roman"/>
+              </w:rPr>
+              <w:t xml:space="preserve"> frames] [-</w:t>
+            </w:r>
+            <w:proofErr w:type="gramStart"/>
+            <w:r>
+              <w:rPr>
+                <w:rFonts w:ascii="Courier" w:hAnsi="Courier" w:cs="Times New Roman"/>
+              </w:rPr>
+              <w:t>start</w:t>
+            </w:r>
+            <w:proofErr w:type="gramEnd"/>
+            <w:r>
+              <w:rPr>
+                <w:rFonts w:ascii="Courier" w:hAnsi="Courier" w:cs="Times New Roman"/>
+              </w:rPr>
+              <w:t xml:space="preserve"> frame] [-</w:t>
+            </w:r>
+            <w:proofErr w:type="gramStart"/>
+            <w:r>
+              <w:rPr>
+                <w:rFonts w:ascii="Courier" w:hAnsi="Courier" w:cs="Times New Roman"/>
+              </w:rPr>
+              <w:t>stop</w:t>
+            </w:r>
+            <w:proofErr w:type="gramEnd"/>
+            <w:r>
+              <w:rPr>
+                <w:rFonts w:ascii="Courier" w:hAnsi="Courier" w:cs="Times New Roman"/>
+              </w:rPr>
+              <w:t xml:space="preserve"> frame]</w:t>
             </w:r>
           </w:p>
           <w:p>
@@ -961,7 +1142,21 @@
         <w:rPr>
           <w:rFonts w:ascii="Courier" w:hAnsi="Courier" w:cs="Times New Roman"/>
         </w:rPr>
-        <w:t>&lt;PDBfile(s)&gt;</w:t>
+        <w:t>&lt;</w:t>
+      </w:r>
+      <w:proofErr w:type="spellStart"/>
+      <w:r>
+        <w:rPr>
+          <w:rFonts w:ascii="Courier" w:hAnsi="Courier" w:cs="Times New Roman"/>
+        </w:rPr>
+        <w:t>PDBfile</w:t>
+      </w:r>
+      <w:proofErr w:type="spellEnd"/>
+      <w:r>
+        <w:rPr>
+          <w:rFonts w:ascii="Courier" w:hAnsi="Courier" w:cs="Times New Roman"/>
+        </w:rPr>
+        <w:t>(s)&gt;</w:t>
       </w:r>
       <w:r>
         <w:rPr>
@@ -1024,7 +1219,27 @@
           <w:sz w:val="32"/>
           <w:szCs w:val="32"/>
         </w:rPr>
-        <w:t>&lt;PDBfile(s)&gt;</w:t>
+        <w:t>&lt;</w:t>
+      </w:r>
+      <w:proofErr w:type="spellStart"/>
+      <w:r>
+        <w:rPr>
+          <w:rFonts w:ascii="Courier" w:hAnsi="Courier" w:cs="Times New Roman"/>
+          <w:b/>
+          <w:sz w:val="32"/>
+          <w:szCs w:val="32"/>
+        </w:rPr>
+        <w:t>PDBfile</w:t>
+      </w:r>
+      <w:proofErr w:type="spellEnd"/>
+      <w:r>
+        <w:rPr>
+          <w:rFonts w:ascii="Courier" w:hAnsi="Courier" w:cs="Times New Roman"/>
+          <w:b/>
+          <w:sz w:val="32"/>
+          <w:szCs w:val="32"/>
+        </w:rPr>
+        <w:t>(s)&gt;</w:t>
       </w:r>
     </w:p>
     <w:p>
@@ -1176,11 +1391,21 @@
                 <w:rFonts w:ascii="Courier" w:hAnsi="Courier" w:cs="Times New Roman"/>
               </w:rPr>
             </w:pPr>
-            <w:r>
-              <w:rPr>
-                <w:rFonts w:ascii="Courier" w:hAnsi="Courier" w:cs="Times New Roman"/>
-              </w:rPr>
-              <w:t>pcasso file.1.pdb</w:t>
+            <w:proofErr w:type="spellStart"/>
+            <w:proofErr w:type="gramStart"/>
+            <w:r>
+              <w:rPr>
+                <w:rFonts w:ascii="Courier" w:hAnsi="Courier" w:cs="Times New Roman"/>
+              </w:rPr>
+              <w:t>pcasso</w:t>
+            </w:r>
+            <w:proofErr w:type="spellEnd"/>
+            <w:proofErr w:type="gramEnd"/>
+            <w:r>
+              <w:rPr>
+                <w:rFonts w:ascii="Courier" w:hAnsi="Courier" w:cs="Times New Roman"/>
+              </w:rPr>
+              <w:t xml:space="preserve"> file.1.pdb</w:t>
             </w:r>
           </w:p>
           <w:p>
@@ -1262,11 +1487,21 @@
                 <w:rFonts w:ascii="Courier" w:hAnsi="Courier" w:cs="Times New Roman"/>
               </w:rPr>
             </w:pPr>
-            <w:r>
-              <w:rPr>
-                <w:rFonts w:ascii="Courier" w:hAnsi="Courier" w:cs="Times New Roman"/>
-              </w:rPr>
-              <w:t xml:space="preserve">pcasso file.1.pdb file.2.pdb </w:t>
+            <w:proofErr w:type="spellStart"/>
+            <w:proofErr w:type="gramStart"/>
+            <w:r>
+              <w:rPr>
+                <w:rFonts w:ascii="Courier" w:hAnsi="Courier" w:cs="Times New Roman"/>
+              </w:rPr>
+              <w:t>pcasso</w:t>
+            </w:r>
+            <w:proofErr w:type="spellEnd"/>
+            <w:proofErr w:type="gramEnd"/>
+            <w:r>
+              <w:rPr>
+                <w:rFonts w:ascii="Courier" w:hAnsi="Courier" w:cs="Times New Roman"/>
+              </w:rPr>
+              <w:t xml:space="preserve"> file.1.pdb file.2.pdb </w:t>
             </w:r>
             <w:r>
               <w:rPr>
@@ -1348,11 +1583,21 @@
                 <w:rFonts w:ascii="Courier" w:hAnsi="Courier" w:cs="Times New Roman"/>
               </w:rPr>
             </w:pPr>
-            <w:r>
-              <w:rPr>
-                <w:rFonts w:ascii="Courier" w:hAnsi="Courier" w:cs="Times New Roman"/>
-              </w:rPr>
-              <w:t>pcasso a.pdb b.pdb c.pdb ... n.pdb</w:t>
+            <w:proofErr w:type="spellStart"/>
+            <w:proofErr w:type="gramStart"/>
+            <w:r>
+              <w:rPr>
+                <w:rFonts w:ascii="Courier" w:hAnsi="Courier" w:cs="Times New Roman"/>
+              </w:rPr>
+              <w:t>pcasso</w:t>
+            </w:r>
+            <w:proofErr w:type="spellEnd"/>
+            <w:proofErr w:type="gramEnd"/>
+            <w:r>
+              <w:rPr>
+                <w:rFonts w:ascii="Courier" w:hAnsi="Courier" w:cs="Times New Roman"/>
+              </w:rPr>
+              <w:t xml:space="preserve"> a.pdb b.pdb c.pdb ... n.pdb</w:t>
             </w:r>
           </w:p>
           <w:p>
@@ -1407,6 +1652,7 @@
           <w:sz w:val="32"/>
           <w:szCs w:val="32"/>
         </w:rPr>
+        <w:lastRenderedPageBreak/>
         <w:t>Output</w:t>
       </w:r>
     </w:p>
@@ -1433,7 +1679,19 @@
         <w:rPr>
           <w:rFonts w:ascii="Times New Roman" w:hAnsi="Times New Roman" w:cs="Times New Roman"/>
         </w:rPr>
-        <w:t>will output the name of the PDB file, followed by the time (zero in the case of a PDB file), and a list of single letter SSE assignments (H = helix, S = strand, C = loop/coil).</w:t>
+        <w:t>will output the name of the PDB file, followed by the time (zero in the case of a PDB file), and a list of single lett</w:t>
+      </w:r>
+      <w:r>
+        <w:rPr>
+          <w:rFonts w:ascii="Times New Roman" w:hAnsi="Times New Roman" w:cs="Times New Roman"/>
+        </w:rPr>
+        <w:t>er SSE assignments (H = helix, E</w:t>
+      </w:r>
+      <w:r>
+        <w:rPr>
+          <w:rFonts w:ascii="Times New Roman" w:hAnsi="Times New Roman" w:cs="Times New Roman"/>
+        </w:rPr>
+        <w:t xml:space="preserve"> = strand, C = loop/coil).</w:t>
       </w:r>
       <w:r>
         <w:rPr>
@@ -1499,18 +1757,126 @@
                 <w:rFonts w:ascii="Courier" w:hAnsi="Courier" w:cs="Times New Roman"/>
               </w:rPr>
             </w:pPr>
+            <w:proofErr w:type="gramStart"/>
             <w:r>
               <w:rPr>
                 <w:rFonts w:ascii="Courier" w:hAnsi="Courier" w:cs="Times New Roman"/>
               </w:rPr>
               <w:t>file.1.pdb</w:t>
             </w:r>
-            <w:r>
-              <w:rPr>
-                <w:rFonts w:ascii="Courier" w:hAnsi="Courier" w:cs="Times New Roman"/>
-              </w:rPr>
-              <w:t xml:space="preserve"> 0 H H H C C C S S S C C C</w:t>
-            </w:r>
+            <w:proofErr w:type="gramEnd"/>
+            <w:r>
+              <w:rPr>
+                <w:rFonts w:ascii="Courier" w:hAnsi="Courier" w:cs="Times New Roman"/>
+              </w:rPr>
+              <w:t xml:space="preserve"> 0 H </w:t>
+            </w:r>
+            <w:proofErr w:type="spellStart"/>
+            <w:r>
+              <w:rPr>
+                <w:rFonts w:ascii="Courier" w:hAnsi="Courier" w:cs="Times New Roman"/>
+              </w:rPr>
+              <w:t>H</w:t>
+            </w:r>
+            <w:proofErr w:type="spellEnd"/>
+            <w:r>
+              <w:rPr>
+                <w:rFonts w:ascii="Courier" w:hAnsi="Courier" w:cs="Times New Roman"/>
+              </w:rPr>
+              <w:t xml:space="preserve"> </w:t>
+            </w:r>
+            <w:proofErr w:type="spellStart"/>
+            <w:r>
+              <w:rPr>
+                <w:rFonts w:ascii="Courier" w:hAnsi="Courier" w:cs="Times New Roman"/>
+              </w:rPr>
+              <w:t>H</w:t>
+            </w:r>
+            <w:proofErr w:type="spellEnd"/>
+            <w:r>
+              <w:rPr>
+                <w:rFonts w:ascii="Courier" w:hAnsi="Courier" w:cs="Times New Roman"/>
+              </w:rPr>
+              <w:t xml:space="preserve"> C </w:t>
+            </w:r>
+            <w:proofErr w:type="spellStart"/>
+            <w:r>
+              <w:rPr>
+                <w:rFonts w:ascii="Courier" w:hAnsi="Courier" w:cs="Times New Roman"/>
+              </w:rPr>
+              <w:t>C</w:t>
+            </w:r>
+            <w:proofErr w:type="spellEnd"/>
+            <w:r>
+              <w:rPr>
+                <w:rFonts w:ascii="Courier" w:hAnsi="Courier" w:cs="Times New Roman"/>
+              </w:rPr>
+              <w:t xml:space="preserve"> </w:t>
+            </w:r>
+            <w:proofErr w:type="spellStart"/>
+            <w:r>
+              <w:rPr>
+                <w:rFonts w:ascii="Courier" w:hAnsi="Courier" w:cs="Times New Roman"/>
+              </w:rPr>
+              <w:t>C</w:t>
+            </w:r>
+            <w:proofErr w:type="spellEnd"/>
+            <w:r>
+              <w:rPr>
+                <w:rFonts w:ascii="Courier" w:hAnsi="Courier" w:cs="Times New Roman"/>
+              </w:rPr>
+              <w:t xml:space="preserve"> E </w:t>
+            </w:r>
+            <w:proofErr w:type="spellStart"/>
+            <w:r>
+              <w:rPr>
+                <w:rFonts w:ascii="Courier" w:hAnsi="Courier" w:cs="Times New Roman"/>
+              </w:rPr>
+              <w:t>E</w:t>
+            </w:r>
+            <w:proofErr w:type="spellEnd"/>
+            <w:r>
+              <w:rPr>
+                <w:rFonts w:ascii="Courier" w:hAnsi="Courier" w:cs="Times New Roman"/>
+              </w:rPr>
+              <w:t xml:space="preserve"> </w:t>
+            </w:r>
+            <w:proofErr w:type="spellStart"/>
+            <w:r>
+              <w:rPr>
+                <w:rFonts w:ascii="Courier" w:hAnsi="Courier" w:cs="Times New Roman"/>
+              </w:rPr>
+              <w:t>E</w:t>
+            </w:r>
+            <w:proofErr w:type="spellEnd"/>
+            <w:r>
+              <w:rPr>
+                <w:rFonts w:ascii="Courier" w:hAnsi="Courier" w:cs="Times New Roman"/>
+              </w:rPr>
+              <w:t xml:space="preserve"> C </w:t>
+            </w:r>
+            <w:proofErr w:type="spellStart"/>
+            <w:r>
+              <w:rPr>
+                <w:rFonts w:ascii="Courier" w:hAnsi="Courier" w:cs="Times New Roman"/>
+              </w:rPr>
+              <w:t>C</w:t>
+            </w:r>
+            <w:proofErr w:type="spellEnd"/>
+            <w:r>
+              <w:rPr>
+                <w:rFonts w:ascii="Courier" w:hAnsi="Courier" w:cs="Times New Roman"/>
+              </w:rPr>
+              <w:t xml:space="preserve"> </w:t>
+            </w:r>
+            <w:proofErr w:type="spellStart"/>
+            <w:r>
+              <w:rPr>
+                <w:rFonts w:ascii="Courier" w:hAnsi="Courier" w:cs="Times New Roman"/>
+              </w:rPr>
+              <w:t>C</w:t>
+            </w:r>
+            <w:proofErr w:type="spellEnd"/>
           </w:p>
           <w:p>
             <w:pPr>
@@ -1579,62 +1945,370 @@
                 <w:rFonts w:ascii="Courier" w:hAnsi="Courier" w:cs="Times New Roman"/>
               </w:rPr>
             </w:pPr>
+            <w:proofErr w:type="gramStart"/>
             <w:r>
               <w:rPr>
                 <w:rFonts w:ascii="Courier" w:hAnsi="Courier" w:cs="Times New Roman"/>
               </w:rPr>
               <w:t>file.1.pdb</w:t>
             </w:r>
-            <w:r>
-              <w:rPr>
-                <w:rFonts w:ascii="Courier" w:hAnsi="Courier" w:cs="Times New Roman"/>
-              </w:rPr>
-              <w:t xml:space="preserve"> 0 H H H C C C S S S C C C</w:t>
-            </w:r>
-          </w:p>
-          <w:p>
-            <w:pPr>
-              <w:rPr>
-                <w:rFonts w:ascii="Courier" w:hAnsi="Courier" w:cs="Times New Roman"/>
-              </w:rPr>
-            </w:pPr>
+            <w:proofErr w:type="gramEnd"/>
+            <w:r>
+              <w:rPr>
+                <w:rFonts w:ascii="Courier" w:hAnsi="Courier" w:cs="Times New Roman"/>
+              </w:rPr>
+              <w:t xml:space="preserve"> 0 H </w:t>
+            </w:r>
+            <w:proofErr w:type="spellStart"/>
+            <w:r>
+              <w:rPr>
+                <w:rFonts w:ascii="Courier" w:hAnsi="Courier" w:cs="Times New Roman"/>
+              </w:rPr>
+              <w:t>H</w:t>
+            </w:r>
+            <w:proofErr w:type="spellEnd"/>
+            <w:r>
+              <w:rPr>
+                <w:rFonts w:ascii="Courier" w:hAnsi="Courier" w:cs="Times New Roman"/>
+              </w:rPr>
+              <w:t xml:space="preserve"> </w:t>
+            </w:r>
+            <w:proofErr w:type="spellStart"/>
+            <w:r>
+              <w:rPr>
+                <w:rFonts w:ascii="Courier" w:hAnsi="Courier" w:cs="Times New Roman"/>
+              </w:rPr>
+              <w:t>H</w:t>
+            </w:r>
+            <w:proofErr w:type="spellEnd"/>
+            <w:r>
+              <w:rPr>
+                <w:rFonts w:ascii="Courier" w:hAnsi="Courier" w:cs="Times New Roman"/>
+              </w:rPr>
+              <w:t xml:space="preserve"> </w:t>
+            </w:r>
+            <w:r>
+              <w:rPr>
+                <w:rFonts w:ascii="Courier" w:hAnsi="Courier" w:cs="Times New Roman"/>
+              </w:rPr>
+              <w:t xml:space="preserve">C </w:t>
+            </w:r>
+            <w:proofErr w:type="spellStart"/>
+            <w:r>
+              <w:rPr>
+                <w:rFonts w:ascii="Courier" w:hAnsi="Courier" w:cs="Times New Roman"/>
+              </w:rPr>
+              <w:t>C</w:t>
+            </w:r>
+            <w:proofErr w:type="spellEnd"/>
+            <w:r>
+              <w:rPr>
+                <w:rFonts w:ascii="Courier" w:hAnsi="Courier" w:cs="Times New Roman"/>
+              </w:rPr>
+              <w:t xml:space="preserve"> </w:t>
+            </w:r>
+            <w:proofErr w:type="spellStart"/>
+            <w:r>
+              <w:rPr>
+                <w:rFonts w:ascii="Courier" w:hAnsi="Courier" w:cs="Times New Roman"/>
+              </w:rPr>
+              <w:t>C</w:t>
+            </w:r>
+            <w:proofErr w:type="spellEnd"/>
+            <w:r>
+              <w:rPr>
+                <w:rFonts w:ascii="Courier" w:hAnsi="Courier" w:cs="Times New Roman"/>
+              </w:rPr>
+              <w:t xml:space="preserve"> E </w:t>
+            </w:r>
+            <w:proofErr w:type="spellStart"/>
+            <w:r>
+              <w:rPr>
+                <w:rFonts w:ascii="Courier" w:hAnsi="Courier" w:cs="Times New Roman"/>
+              </w:rPr>
+              <w:t>E</w:t>
+            </w:r>
+            <w:proofErr w:type="spellEnd"/>
+            <w:r>
+              <w:rPr>
+                <w:rFonts w:ascii="Courier" w:hAnsi="Courier" w:cs="Times New Roman"/>
+              </w:rPr>
+              <w:t xml:space="preserve"> </w:t>
+            </w:r>
+            <w:proofErr w:type="spellStart"/>
+            <w:r>
+              <w:rPr>
+                <w:rFonts w:ascii="Courier" w:hAnsi="Courier" w:cs="Times New Roman"/>
+              </w:rPr>
+              <w:t>E</w:t>
+            </w:r>
+            <w:proofErr w:type="spellEnd"/>
+            <w:r>
+              <w:rPr>
+                <w:rFonts w:ascii="Courier" w:hAnsi="Courier" w:cs="Times New Roman"/>
+              </w:rPr>
+              <w:t xml:space="preserve"> C </w:t>
+            </w:r>
+            <w:proofErr w:type="spellStart"/>
+            <w:r>
+              <w:rPr>
+                <w:rFonts w:ascii="Courier" w:hAnsi="Courier" w:cs="Times New Roman"/>
+              </w:rPr>
+              <w:t>C</w:t>
+            </w:r>
+            <w:proofErr w:type="spellEnd"/>
+            <w:r>
+              <w:rPr>
+                <w:rFonts w:ascii="Courier" w:hAnsi="Courier" w:cs="Times New Roman"/>
+              </w:rPr>
+              <w:t xml:space="preserve"> </w:t>
+            </w:r>
+            <w:proofErr w:type="spellStart"/>
+            <w:r>
+              <w:rPr>
+                <w:rFonts w:ascii="Courier" w:hAnsi="Courier" w:cs="Times New Roman"/>
+              </w:rPr>
+              <w:t>C</w:t>
+            </w:r>
+            <w:proofErr w:type="spellEnd"/>
+          </w:p>
+          <w:p>
+            <w:pPr>
+              <w:rPr>
+                <w:rFonts w:ascii="Courier" w:hAnsi="Courier" w:cs="Times New Roman"/>
+              </w:rPr>
+            </w:pPr>
+            <w:proofErr w:type="gramStart"/>
             <w:r>
               <w:rPr>
                 <w:rFonts w:ascii="Courier" w:hAnsi="Courier" w:cs="Times New Roman"/>
               </w:rPr>
               <w:t>file.2.pdb</w:t>
             </w:r>
-            <w:r>
-              <w:rPr>
-                <w:rFonts w:ascii="Courier" w:hAnsi="Courier" w:cs="Times New Roman"/>
-              </w:rPr>
-              <w:t xml:space="preserve"> 0 H H C</w:t>
-            </w:r>
-            <w:r>
-              <w:rPr>
-                <w:rFonts w:ascii="Courier" w:hAnsi="Courier" w:cs="Times New Roman"/>
-              </w:rPr>
-              <w:t xml:space="preserve"> C C C S S S C C C</w:t>
-            </w:r>
-          </w:p>
-          <w:p>
-            <w:pPr>
-              <w:rPr>
-                <w:rFonts w:ascii="Courier" w:hAnsi="Courier" w:cs="Times New Roman"/>
-              </w:rPr>
-            </w:pPr>
+            <w:proofErr w:type="gramEnd"/>
+            <w:r>
+              <w:rPr>
+                <w:rFonts w:ascii="Courier" w:hAnsi="Courier" w:cs="Times New Roman"/>
+              </w:rPr>
+              <w:t xml:space="preserve"> 0 H </w:t>
+            </w:r>
+            <w:proofErr w:type="spellStart"/>
+            <w:r>
+              <w:rPr>
+                <w:rFonts w:ascii="Courier" w:hAnsi="Courier" w:cs="Times New Roman"/>
+              </w:rPr>
+              <w:t>H</w:t>
+            </w:r>
+            <w:proofErr w:type="spellEnd"/>
+            <w:r>
+              <w:rPr>
+                <w:rFonts w:ascii="Courier" w:hAnsi="Courier" w:cs="Times New Roman"/>
+              </w:rPr>
+              <w:t xml:space="preserve"> C</w:t>
+            </w:r>
+            <w:r>
+              <w:rPr>
+                <w:rFonts w:ascii="Courier" w:hAnsi="Courier" w:cs="Times New Roman"/>
+              </w:rPr>
+              <w:t xml:space="preserve"> </w:t>
+            </w:r>
+            <w:proofErr w:type="spellStart"/>
+            <w:r>
+              <w:rPr>
+                <w:rFonts w:ascii="Courier" w:hAnsi="Courier" w:cs="Times New Roman"/>
+              </w:rPr>
+              <w:t>C</w:t>
+            </w:r>
+            <w:proofErr w:type="spellEnd"/>
+            <w:r>
+              <w:rPr>
+                <w:rFonts w:ascii="Courier" w:hAnsi="Courier" w:cs="Times New Roman"/>
+              </w:rPr>
+              <w:t xml:space="preserve"> </w:t>
+            </w:r>
+            <w:proofErr w:type="spellStart"/>
+            <w:r>
+              <w:rPr>
+                <w:rFonts w:ascii="Courier" w:hAnsi="Courier" w:cs="Times New Roman"/>
+              </w:rPr>
+              <w:t>C</w:t>
+            </w:r>
+            <w:proofErr w:type="spellEnd"/>
+            <w:r>
+              <w:rPr>
+                <w:rFonts w:ascii="Courier" w:hAnsi="Courier" w:cs="Times New Roman"/>
+              </w:rPr>
+              <w:t xml:space="preserve"> </w:t>
+            </w:r>
+            <w:proofErr w:type="spellStart"/>
+            <w:r>
+              <w:rPr>
+                <w:rFonts w:ascii="Courier" w:hAnsi="Courier" w:cs="Times New Roman"/>
+              </w:rPr>
+              <w:t>C</w:t>
+            </w:r>
+            <w:proofErr w:type="spellEnd"/>
+            <w:r>
+              <w:rPr>
+                <w:rFonts w:ascii="Courier" w:hAnsi="Courier" w:cs="Times New Roman"/>
+              </w:rPr>
+              <w:t xml:space="preserve"> E E E</w:t>
+            </w:r>
+            <w:r>
+              <w:rPr>
+                <w:rFonts w:ascii="Courier" w:hAnsi="Courier" w:cs="Times New Roman"/>
+              </w:rPr>
+              <w:t xml:space="preserve"> C </w:t>
+            </w:r>
+            <w:proofErr w:type="spellStart"/>
+            <w:r>
+              <w:rPr>
+                <w:rFonts w:ascii="Courier" w:hAnsi="Courier" w:cs="Times New Roman"/>
+              </w:rPr>
+              <w:t>C</w:t>
+            </w:r>
+            <w:proofErr w:type="spellEnd"/>
+            <w:r>
+              <w:rPr>
+                <w:rFonts w:ascii="Courier" w:hAnsi="Courier" w:cs="Times New Roman"/>
+              </w:rPr>
+              <w:t xml:space="preserve"> </w:t>
+            </w:r>
+            <w:proofErr w:type="spellStart"/>
+            <w:r>
+              <w:rPr>
+                <w:rFonts w:ascii="Courier" w:hAnsi="Courier" w:cs="Times New Roman"/>
+              </w:rPr>
+              <w:t>C</w:t>
+            </w:r>
+            <w:proofErr w:type="spellEnd"/>
+          </w:p>
+          <w:p>
+            <w:pPr>
+              <w:rPr>
+                <w:rFonts w:ascii="Courier" w:hAnsi="Courier" w:cs="Times New Roman"/>
+              </w:rPr>
+            </w:pPr>
+            <w:proofErr w:type="gramStart"/>
             <w:r>
               <w:rPr>
                 <w:rFonts w:ascii="Courier" w:hAnsi="Courier" w:cs="Times New Roman"/>
               </w:rPr>
               <w:t>file.3.pdb</w:t>
             </w:r>
-            <w:r>
-              <w:rPr>
-                <w:rFonts w:ascii="Courier" w:hAnsi="Courier" w:cs="Times New Roman"/>
-              </w:rPr>
-              <w:t xml:space="preserve"> 0 H H C C C C C S S C C C</w:t>
-            </w:r>
+            <w:proofErr w:type="gramEnd"/>
+            <w:r>
+              <w:rPr>
+                <w:rFonts w:ascii="Courier" w:hAnsi="Courier" w:cs="Times New Roman"/>
+              </w:rPr>
+              <w:t xml:space="preserve"> 0 H </w:t>
+            </w:r>
+            <w:proofErr w:type="spellStart"/>
+            <w:r>
+              <w:rPr>
+                <w:rFonts w:ascii="Courier" w:hAnsi="Courier" w:cs="Times New Roman"/>
+              </w:rPr>
+              <w:t>H</w:t>
+            </w:r>
+            <w:proofErr w:type="spellEnd"/>
+            <w:r>
+              <w:rPr>
+                <w:rFonts w:ascii="Courier" w:hAnsi="Courier" w:cs="Times New Roman"/>
+              </w:rPr>
+              <w:t xml:space="preserve"> C </w:t>
+            </w:r>
+            <w:proofErr w:type="spellStart"/>
+            <w:r>
+              <w:rPr>
+                <w:rFonts w:ascii="Courier" w:hAnsi="Courier" w:cs="Times New Roman"/>
+              </w:rPr>
+              <w:t>C</w:t>
+            </w:r>
+            <w:proofErr w:type="spellEnd"/>
+            <w:r>
+              <w:rPr>
+                <w:rFonts w:ascii="Courier" w:hAnsi="Courier" w:cs="Times New Roman"/>
+              </w:rPr>
+              <w:t xml:space="preserve"> </w:t>
+            </w:r>
+            <w:proofErr w:type="spellStart"/>
+            <w:r>
+              <w:rPr>
+                <w:rFonts w:ascii="Courier" w:hAnsi="Courier" w:cs="Times New Roman"/>
+              </w:rPr>
+              <w:t>C</w:t>
+            </w:r>
+            <w:proofErr w:type="spellEnd"/>
+            <w:r>
+              <w:rPr>
+                <w:rFonts w:ascii="Courier" w:hAnsi="Courier" w:cs="Times New Roman"/>
+              </w:rPr>
+              <w:t xml:space="preserve"> </w:t>
+            </w:r>
+            <w:proofErr w:type="spellStart"/>
+            <w:r>
+              <w:rPr>
+                <w:rFonts w:ascii="Courier" w:hAnsi="Courier" w:cs="Times New Roman"/>
+              </w:rPr>
+              <w:t>C</w:t>
+            </w:r>
+            <w:proofErr w:type="spellEnd"/>
+            <w:r>
+              <w:rPr>
+                <w:rFonts w:ascii="Courier" w:hAnsi="Courier" w:cs="Times New Roman"/>
+              </w:rPr>
+              <w:t xml:space="preserve"> </w:t>
+            </w:r>
+            <w:proofErr w:type="spellStart"/>
+            <w:r>
+              <w:rPr>
+                <w:rFonts w:ascii="Courier" w:hAnsi="Courier" w:cs="Times New Roman"/>
+              </w:rPr>
+              <w:t>C</w:t>
+            </w:r>
+            <w:proofErr w:type="spellEnd"/>
+            <w:r>
+              <w:rPr>
+                <w:rFonts w:ascii="Courier" w:hAnsi="Courier" w:cs="Times New Roman"/>
+              </w:rPr>
+              <w:t xml:space="preserve"> E </w:t>
+            </w:r>
+            <w:proofErr w:type="spellStart"/>
+            <w:r>
+              <w:rPr>
+                <w:rFonts w:ascii="Courier" w:hAnsi="Courier" w:cs="Times New Roman"/>
+              </w:rPr>
+              <w:t>E</w:t>
+            </w:r>
+            <w:proofErr w:type="spellEnd"/>
+            <w:r>
+              <w:rPr>
+                <w:rFonts w:ascii="Courier" w:hAnsi="Courier" w:cs="Times New Roman"/>
+              </w:rPr>
+              <w:t xml:space="preserve"> C </w:t>
+            </w:r>
+            <w:proofErr w:type="spellStart"/>
+            <w:r>
+              <w:rPr>
+                <w:rFonts w:ascii="Courier" w:hAnsi="Courier" w:cs="Times New Roman"/>
+              </w:rPr>
+              <w:t>C</w:t>
+            </w:r>
+            <w:proofErr w:type="spellEnd"/>
+            <w:r>
+              <w:rPr>
+                <w:rFonts w:ascii="Courier" w:hAnsi="Courier" w:cs="Times New Roman"/>
+              </w:rPr>
+              <w:t xml:space="preserve"> </w:t>
+            </w:r>
+            <w:proofErr w:type="spellStart"/>
+            <w:r>
+              <w:rPr>
+                <w:rFonts w:ascii="Courier" w:hAnsi="Courier" w:cs="Times New Roman"/>
+              </w:rPr>
+              <w:t>C</w:t>
+            </w:r>
+            <w:proofErr w:type="spellEnd"/>
           </w:p>
           <w:p>
             <w:pPr>
@@ -1681,17 +2355,143 @@
                 <w:rFonts w:ascii="Courier" w:hAnsi="Courier" w:cs="Times New Roman"/>
               </w:rPr>
             </w:pPr>
+            <w:proofErr w:type="gramStart"/>
             <w:r>
               <w:rPr>
                 <w:rFonts w:ascii="Courier" w:hAnsi="Courier" w:cs="Times New Roman"/>
               </w:rPr>
               <w:t>file.N.pdb</w:t>
             </w:r>
-            <w:r>
-              <w:rPr>
-                <w:rFonts w:ascii="Courier" w:hAnsi="Courier" w:cs="Times New Roman"/>
-              </w:rPr>
-              <w:t xml:space="preserve"> 0 H H H C C S S S S S S C</w:t>
+            <w:proofErr w:type="gramEnd"/>
+            <w:r>
+              <w:rPr>
+                <w:rFonts w:ascii="Courier" w:hAnsi="Courier" w:cs="Times New Roman"/>
+              </w:rPr>
+              <w:t xml:space="preserve"> 0 H </w:t>
+            </w:r>
+            <w:proofErr w:type="spellStart"/>
+            <w:r>
+              <w:rPr>
+                <w:rFonts w:ascii="Courier" w:hAnsi="Courier" w:cs="Times New Roman"/>
+              </w:rPr>
+              <w:t>H</w:t>
+            </w:r>
+            <w:proofErr w:type="spellEnd"/>
+            <w:r>
+              <w:rPr>
+                <w:rFonts w:ascii="Courier" w:hAnsi="Courier" w:cs="Times New Roman"/>
+              </w:rPr>
+              <w:t xml:space="preserve"> </w:t>
+            </w:r>
+            <w:proofErr w:type="spellStart"/>
+            <w:r>
+              <w:rPr>
+                <w:rFonts w:ascii="Courier" w:hAnsi="Courier" w:cs="Times New Roman"/>
+              </w:rPr>
+              <w:t>H</w:t>
+            </w:r>
+            <w:proofErr w:type="spellEnd"/>
+            <w:r>
+              <w:rPr>
+                <w:rFonts w:ascii="Courier" w:hAnsi="Courier" w:cs="Times New Roman"/>
+              </w:rPr>
+              <w:t xml:space="preserve"> C </w:t>
+            </w:r>
+            <w:proofErr w:type="spellStart"/>
+            <w:r>
+              <w:rPr>
+                <w:rFonts w:ascii="Courier" w:hAnsi="Courier" w:cs="Times New Roman"/>
+              </w:rPr>
+              <w:t>C</w:t>
+            </w:r>
+            <w:proofErr w:type="spellEnd"/>
+            <w:r>
+              <w:rPr>
+                <w:rFonts w:ascii="Courier" w:hAnsi="Courier" w:cs="Times New Roman"/>
+              </w:rPr>
+              <w:t xml:space="preserve"> </w:t>
+            </w:r>
+            <w:r>
+              <w:rPr>
+                <w:rFonts w:ascii="Courier" w:hAnsi="Courier" w:cs="Times New Roman"/>
+              </w:rPr>
+              <w:t>E</w:t>
+            </w:r>
+            <w:r>
+              <w:rPr>
+                <w:rFonts w:ascii="Courier" w:hAnsi="Courier" w:cs="Times New Roman"/>
+              </w:rPr>
+              <w:t xml:space="preserve"> </w:t>
+            </w:r>
+            <w:proofErr w:type="spellStart"/>
+            <w:r>
+              <w:rPr>
+                <w:rFonts w:ascii="Courier" w:hAnsi="Courier" w:cs="Times New Roman"/>
+              </w:rPr>
+              <w:t>E</w:t>
+            </w:r>
+            <w:proofErr w:type="spellEnd"/>
+            <w:r>
+              <w:rPr>
+                <w:rFonts w:ascii="Courier" w:hAnsi="Courier" w:cs="Times New Roman"/>
+              </w:rPr>
+              <w:t xml:space="preserve"> </w:t>
+            </w:r>
+            <w:proofErr w:type="spellStart"/>
+            <w:r>
+              <w:rPr>
+                <w:rFonts w:ascii="Courier" w:hAnsi="Courier" w:cs="Times New Roman"/>
+              </w:rPr>
+              <w:t>E</w:t>
+            </w:r>
+            <w:proofErr w:type="spellEnd"/>
+            <w:r>
+              <w:rPr>
+                <w:rFonts w:ascii="Courier" w:hAnsi="Courier" w:cs="Times New Roman"/>
+              </w:rPr>
+              <w:t xml:space="preserve"> </w:t>
+            </w:r>
+            <w:proofErr w:type="spellStart"/>
+            <w:r>
+              <w:rPr>
+                <w:rFonts w:ascii="Courier" w:hAnsi="Courier" w:cs="Times New Roman"/>
+              </w:rPr>
+              <w:t>E</w:t>
+            </w:r>
+            <w:proofErr w:type="spellEnd"/>
+            <w:r>
+              <w:rPr>
+                <w:rFonts w:ascii="Courier" w:hAnsi="Courier" w:cs="Times New Roman"/>
+              </w:rPr>
+              <w:t xml:space="preserve"> </w:t>
+            </w:r>
+            <w:proofErr w:type="spellStart"/>
+            <w:r>
+              <w:rPr>
+                <w:rFonts w:ascii="Courier" w:hAnsi="Courier" w:cs="Times New Roman"/>
+              </w:rPr>
+              <w:t>E</w:t>
+            </w:r>
+            <w:proofErr w:type="spellEnd"/>
+            <w:r>
+              <w:rPr>
+                <w:rFonts w:ascii="Courier" w:hAnsi="Courier" w:cs="Times New Roman"/>
+              </w:rPr>
+              <w:t xml:space="preserve"> </w:t>
+            </w:r>
+            <w:proofErr w:type="spellStart"/>
+            <w:r>
+              <w:rPr>
+                <w:rFonts w:ascii="Courier" w:hAnsi="Courier" w:cs="Times New Roman"/>
+              </w:rPr>
+              <w:t>E</w:t>
+            </w:r>
+            <w:proofErr w:type="spellEnd"/>
+            <w:r>
+              <w:rPr>
+                <w:rFonts w:ascii="Courier" w:hAnsi="Courier" w:cs="Times New Roman"/>
+              </w:rPr>
+              <w:t xml:space="preserve"> C</w:t>
             </w:r>
           </w:p>
         </w:tc>
@@ -1754,68 +2554,658 @@
                 <w:rFonts w:ascii="Courier" w:hAnsi="Courier" w:cs="Times New Roman"/>
               </w:rPr>
             </w:pPr>
+            <w:proofErr w:type="gramStart"/>
             <w:r>
               <w:rPr>
                 <w:rFonts w:ascii="Courier" w:hAnsi="Courier" w:cs="Times New Roman"/>
               </w:rPr>
               <w:t>a</w:t>
             </w:r>
-            <w:r>
-              <w:rPr>
-                <w:rFonts w:ascii="Courier" w:hAnsi="Courier" w:cs="Times New Roman"/>
-              </w:rPr>
-              <w:t>.pdb 0 H H H H H H H H</w:t>
-            </w:r>
-          </w:p>
-          <w:p>
-            <w:pPr>
-              <w:rPr>
-                <w:rFonts w:ascii="Courier" w:hAnsi="Courier" w:cs="Times New Roman"/>
-              </w:rPr>
-            </w:pPr>
-            <w:r>
-              <w:rPr>
-                <w:rFonts w:ascii="Courier" w:hAnsi="Courier" w:cs="Times New Roman"/>
-              </w:rPr>
-              <w:t>b.pdb</w:t>
-            </w:r>
-            <w:r>
-              <w:rPr>
-                <w:rFonts w:ascii="Courier" w:hAnsi="Courier" w:cs="Times New Roman"/>
-              </w:rPr>
-              <w:t xml:space="preserve"> 0 C C S S S S S S C C H H H H H H H H H H C C</w:t>
-            </w:r>
-            <w:r>
-              <w:rPr>
-                <w:rFonts w:ascii="Courier" w:hAnsi="Courier" w:cs="Times New Roman"/>
-              </w:rPr>
-              <w:t xml:space="preserve"> C C C C C H H H H H H</w:t>
-            </w:r>
-          </w:p>
-          <w:p>
-            <w:pPr>
-              <w:rPr>
-                <w:rFonts w:ascii="Courier" w:hAnsi="Courier" w:cs="Times New Roman"/>
-              </w:rPr>
-            </w:pPr>
-            <w:r>
-              <w:rPr>
-                <w:rFonts w:ascii="Courier" w:hAnsi="Courier" w:cs="Times New Roman"/>
-              </w:rPr>
-              <w:t>c.pdb</w:t>
-            </w:r>
-            <w:r>
-              <w:rPr>
-                <w:rFonts w:ascii="Courier" w:hAnsi="Courier" w:cs="Times New Roman"/>
-              </w:rPr>
-              <w:t xml:space="preserve"> 0 S S C C H</w:t>
-            </w:r>
-            <w:r>
-              <w:rPr>
-                <w:rFonts w:ascii="Courier" w:hAnsi="Courier" w:cs="Times New Roman"/>
-              </w:rPr>
-              <w:t xml:space="preserve"> C C S S C C C</w:t>
-            </w:r>
+            <w:proofErr w:type="gramEnd"/>
+            <w:r>
+              <w:rPr>
+                <w:rFonts w:ascii="Courier" w:hAnsi="Courier" w:cs="Times New Roman"/>
+              </w:rPr>
+              <w:t xml:space="preserve">.pdb 0 H </w:t>
+            </w:r>
+            <w:proofErr w:type="spellStart"/>
+            <w:r>
+              <w:rPr>
+                <w:rFonts w:ascii="Courier" w:hAnsi="Courier" w:cs="Times New Roman"/>
+              </w:rPr>
+              <w:t>H</w:t>
+            </w:r>
+            <w:proofErr w:type="spellEnd"/>
+            <w:r>
+              <w:rPr>
+                <w:rFonts w:ascii="Courier" w:hAnsi="Courier" w:cs="Times New Roman"/>
+              </w:rPr>
+              <w:t xml:space="preserve"> </w:t>
+            </w:r>
+            <w:proofErr w:type="spellStart"/>
+            <w:r>
+              <w:rPr>
+                <w:rFonts w:ascii="Courier" w:hAnsi="Courier" w:cs="Times New Roman"/>
+              </w:rPr>
+              <w:t>H</w:t>
+            </w:r>
+            <w:proofErr w:type="spellEnd"/>
+            <w:r>
+              <w:rPr>
+                <w:rFonts w:ascii="Courier" w:hAnsi="Courier" w:cs="Times New Roman"/>
+              </w:rPr>
+              <w:t xml:space="preserve"> </w:t>
+            </w:r>
+            <w:proofErr w:type="spellStart"/>
+            <w:r>
+              <w:rPr>
+                <w:rFonts w:ascii="Courier" w:hAnsi="Courier" w:cs="Times New Roman"/>
+              </w:rPr>
+              <w:t>H</w:t>
+            </w:r>
+            <w:proofErr w:type="spellEnd"/>
+            <w:r>
+              <w:rPr>
+                <w:rFonts w:ascii="Courier" w:hAnsi="Courier" w:cs="Times New Roman"/>
+              </w:rPr>
+              <w:t xml:space="preserve"> </w:t>
+            </w:r>
+            <w:proofErr w:type="spellStart"/>
+            <w:r>
+              <w:rPr>
+                <w:rFonts w:ascii="Courier" w:hAnsi="Courier" w:cs="Times New Roman"/>
+              </w:rPr>
+              <w:t>H</w:t>
+            </w:r>
+            <w:proofErr w:type="spellEnd"/>
+            <w:r>
+              <w:rPr>
+                <w:rFonts w:ascii="Courier" w:hAnsi="Courier" w:cs="Times New Roman"/>
+              </w:rPr>
+              <w:t xml:space="preserve"> </w:t>
+            </w:r>
+            <w:proofErr w:type="spellStart"/>
+            <w:r>
+              <w:rPr>
+                <w:rFonts w:ascii="Courier" w:hAnsi="Courier" w:cs="Times New Roman"/>
+              </w:rPr>
+              <w:t>H</w:t>
+            </w:r>
+            <w:proofErr w:type="spellEnd"/>
+            <w:r>
+              <w:rPr>
+                <w:rFonts w:ascii="Courier" w:hAnsi="Courier" w:cs="Times New Roman"/>
+              </w:rPr>
+              <w:t xml:space="preserve"> </w:t>
+            </w:r>
+            <w:proofErr w:type="spellStart"/>
+            <w:r>
+              <w:rPr>
+                <w:rFonts w:ascii="Courier" w:hAnsi="Courier" w:cs="Times New Roman"/>
+              </w:rPr>
+              <w:t>H</w:t>
+            </w:r>
+            <w:proofErr w:type="spellEnd"/>
+            <w:r>
+              <w:rPr>
+                <w:rFonts w:ascii="Courier" w:hAnsi="Courier" w:cs="Times New Roman"/>
+              </w:rPr>
+              <w:t xml:space="preserve"> </w:t>
+            </w:r>
+            <w:proofErr w:type="spellStart"/>
+            <w:r>
+              <w:rPr>
+                <w:rFonts w:ascii="Courier" w:hAnsi="Courier" w:cs="Times New Roman"/>
+              </w:rPr>
+              <w:t>H</w:t>
+            </w:r>
+            <w:proofErr w:type="spellEnd"/>
+          </w:p>
+          <w:p>
+            <w:pPr>
+              <w:rPr>
+                <w:rFonts w:ascii="Courier" w:hAnsi="Courier" w:cs="Times New Roman"/>
+              </w:rPr>
+            </w:pPr>
+            <w:proofErr w:type="gramStart"/>
+            <w:r>
+              <w:rPr>
+                <w:rFonts w:ascii="Courier" w:hAnsi="Courier" w:cs="Times New Roman"/>
+              </w:rPr>
+              <w:t>b</w:t>
+            </w:r>
+            <w:proofErr w:type="gramEnd"/>
+            <w:r>
+              <w:rPr>
+                <w:rFonts w:ascii="Courier" w:hAnsi="Courier" w:cs="Times New Roman"/>
+              </w:rPr>
+              <w:t>.pdb</w:t>
+            </w:r>
+            <w:r>
+              <w:rPr>
+                <w:rFonts w:ascii="Courier" w:hAnsi="Courier" w:cs="Times New Roman"/>
+              </w:rPr>
+              <w:t xml:space="preserve"> 0 C </w:t>
+            </w:r>
+            <w:proofErr w:type="spellStart"/>
+            <w:r>
+              <w:rPr>
+                <w:rFonts w:ascii="Courier" w:hAnsi="Courier" w:cs="Times New Roman"/>
+              </w:rPr>
+              <w:t>C</w:t>
+            </w:r>
+            <w:proofErr w:type="spellEnd"/>
+            <w:r>
+              <w:rPr>
+                <w:rFonts w:ascii="Courier" w:hAnsi="Courier" w:cs="Times New Roman"/>
+              </w:rPr>
+              <w:t xml:space="preserve"> </w:t>
+            </w:r>
+            <w:r>
+              <w:rPr>
+                <w:rFonts w:ascii="Courier" w:hAnsi="Courier" w:cs="Times New Roman"/>
+              </w:rPr>
+              <w:t>E</w:t>
+            </w:r>
+            <w:r>
+              <w:rPr>
+                <w:rFonts w:ascii="Courier" w:hAnsi="Courier" w:cs="Times New Roman"/>
+              </w:rPr>
+              <w:t xml:space="preserve"> </w:t>
+            </w:r>
+            <w:proofErr w:type="spellStart"/>
+            <w:r>
+              <w:rPr>
+                <w:rFonts w:ascii="Courier" w:hAnsi="Courier" w:cs="Times New Roman"/>
+              </w:rPr>
+              <w:t>E</w:t>
+            </w:r>
+            <w:proofErr w:type="spellEnd"/>
+            <w:r>
+              <w:rPr>
+                <w:rFonts w:ascii="Courier" w:hAnsi="Courier" w:cs="Times New Roman"/>
+              </w:rPr>
+              <w:t xml:space="preserve"> </w:t>
+            </w:r>
+            <w:proofErr w:type="spellStart"/>
+            <w:r>
+              <w:rPr>
+                <w:rFonts w:ascii="Courier" w:hAnsi="Courier" w:cs="Times New Roman"/>
+              </w:rPr>
+              <w:t>E</w:t>
+            </w:r>
+            <w:proofErr w:type="spellEnd"/>
+            <w:r>
+              <w:rPr>
+                <w:rFonts w:ascii="Courier" w:hAnsi="Courier" w:cs="Times New Roman"/>
+              </w:rPr>
+              <w:t xml:space="preserve"> </w:t>
+            </w:r>
+            <w:proofErr w:type="spellStart"/>
+            <w:r>
+              <w:rPr>
+                <w:rFonts w:ascii="Courier" w:hAnsi="Courier" w:cs="Times New Roman"/>
+              </w:rPr>
+              <w:t>E</w:t>
+            </w:r>
+            <w:proofErr w:type="spellEnd"/>
+            <w:r>
+              <w:rPr>
+                <w:rFonts w:ascii="Courier" w:hAnsi="Courier" w:cs="Times New Roman"/>
+              </w:rPr>
+              <w:t xml:space="preserve"> </w:t>
+            </w:r>
+            <w:proofErr w:type="spellStart"/>
+            <w:r>
+              <w:rPr>
+                <w:rFonts w:ascii="Courier" w:hAnsi="Courier" w:cs="Times New Roman"/>
+              </w:rPr>
+              <w:t>E</w:t>
+            </w:r>
+            <w:proofErr w:type="spellEnd"/>
+            <w:r>
+              <w:rPr>
+                <w:rFonts w:ascii="Courier" w:hAnsi="Courier" w:cs="Times New Roman"/>
+              </w:rPr>
+              <w:t xml:space="preserve"> </w:t>
+            </w:r>
+            <w:proofErr w:type="spellStart"/>
+            <w:r>
+              <w:rPr>
+                <w:rFonts w:ascii="Courier" w:hAnsi="Courier" w:cs="Times New Roman"/>
+              </w:rPr>
+              <w:t>E</w:t>
+            </w:r>
+            <w:proofErr w:type="spellEnd"/>
+            <w:r>
+              <w:rPr>
+                <w:rFonts w:ascii="Courier" w:hAnsi="Courier" w:cs="Times New Roman"/>
+              </w:rPr>
+              <w:t xml:space="preserve"> C </w:t>
+            </w:r>
+            <w:proofErr w:type="spellStart"/>
+            <w:r>
+              <w:rPr>
+                <w:rFonts w:ascii="Courier" w:hAnsi="Courier" w:cs="Times New Roman"/>
+              </w:rPr>
+              <w:t>C</w:t>
+            </w:r>
+            <w:proofErr w:type="spellEnd"/>
+            <w:r>
+              <w:rPr>
+                <w:rFonts w:ascii="Courier" w:hAnsi="Courier" w:cs="Times New Roman"/>
+              </w:rPr>
+              <w:t xml:space="preserve"> H </w:t>
+            </w:r>
+            <w:proofErr w:type="spellStart"/>
+            <w:r>
+              <w:rPr>
+                <w:rFonts w:ascii="Courier" w:hAnsi="Courier" w:cs="Times New Roman"/>
+              </w:rPr>
+              <w:t>H</w:t>
+            </w:r>
+            <w:proofErr w:type="spellEnd"/>
+            <w:r>
+              <w:rPr>
+                <w:rFonts w:ascii="Courier" w:hAnsi="Courier" w:cs="Times New Roman"/>
+              </w:rPr>
+              <w:t xml:space="preserve"> </w:t>
+            </w:r>
+            <w:proofErr w:type="spellStart"/>
+            <w:r>
+              <w:rPr>
+                <w:rFonts w:ascii="Courier" w:hAnsi="Courier" w:cs="Times New Roman"/>
+              </w:rPr>
+              <w:t>H</w:t>
+            </w:r>
+            <w:proofErr w:type="spellEnd"/>
+            <w:r>
+              <w:rPr>
+                <w:rFonts w:ascii="Courier" w:hAnsi="Courier" w:cs="Times New Roman"/>
+              </w:rPr>
+              <w:t xml:space="preserve"> </w:t>
+            </w:r>
+            <w:proofErr w:type="spellStart"/>
+            <w:r>
+              <w:rPr>
+                <w:rFonts w:ascii="Courier" w:hAnsi="Courier" w:cs="Times New Roman"/>
+              </w:rPr>
+              <w:t>H</w:t>
+            </w:r>
+            <w:proofErr w:type="spellEnd"/>
+            <w:r>
+              <w:rPr>
+                <w:rFonts w:ascii="Courier" w:hAnsi="Courier" w:cs="Times New Roman"/>
+              </w:rPr>
+              <w:t xml:space="preserve"> </w:t>
+            </w:r>
+            <w:proofErr w:type="spellStart"/>
+            <w:r>
+              <w:rPr>
+                <w:rFonts w:ascii="Courier" w:hAnsi="Courier" w:cs="Times New Roman"/>
+              </w:rPr>
+              <w:t>H</w:t>
+            </w:r>
+            <w:proofErr w:type="spellEnd"/>
+            <w:r>
+              <w:rPr>
+                <w:rFonts w:ascii="Courier" w:hAnsi="Courier" w:cs="Times New Roman"/>
+              </w:rPr>
+              <w:t xml:space="preserve"> </w:t>
+            </w:r>
+            <w:proofErr w:type="spellStart"/>
+            <w:r>
+              <w:rPr>
+                <w:rFonts w:ascii="Courier" w:hAnsi="Courier" w:cs="Times New Roman"/>
+              </w:rPr>
+              <w:t>H</w:t>
+            </w:r>
+            <w:proofErr w:type="spellEnd"/>
+            <w:r>
+              <w:rPr>
+                <w:rFonts w:ascii="Courier" w:hAnsi="Courier" w:cs="Times New Roman"/>
+              </w:rPr>
+              <w:t xml:space="preserve"> </w:t>
+            </w:r>
+            <w:proofErr w:type="spellStart"/>
+            <w:r>
+              <w:rPr>
+                <w:rFonts w:ascii="Courier" w:hAnsi="Courier" w:cs="Times New Roman"/>
+              </w:rPr>
+              <w:t>H</w:t>
+            </w:r>
+            <w:proofErr w:type="spellEnd"/>
+            <w:r>
+              <w:rPr>
+                <w:rFonts w:ascii="Courier" w:hAnsi="Courier" w:cs="Times New Roman"/>
+              </w:rPr>
+              <w:t xml:space="preserve"> </w:t>
+            </w:r>
+            <w:proofErr w:type="spellStart"/>
+            <w:r>
+              <w:rPr>
+                <w:rFonts w:ascii="Courier" w:hAnsi="Courier" w:cs="Times New Roman"/>
+              </w:rPr>
+              <w:t>H</w:t>
+            </w:r>
+            <w:proofErr w:type="spellEnd"/>
+            <w:r>
+              <w:rPr>
+                <w:rFonts w:ascii="Courier" w:hAnsi="Courier" w:cs="Times New Roman"/>
+              </w:rPr>
+              <w:t xml:space="preserve"> </w:t>
+            </w:r>
+            <w:proofErr w:type="spellStart"/>
+            <w:r>
+              <w:rPr>
+                <w:rFonts w:ascii="Courier" w:hAnsi="Courier" w:cs="Times New Roman"/>
+              </w:rPr>
+              <w:t>H</w:t>
+            </w:r>
+            <w:proofErr w:type="spellEnd"/>
+            <w:r>
+              <w:rPr>
+                <w:rFonts w:ascii="Courier" w:hAnsi="Courier" w:cs="Times New Roman"/>
+              </w:rPr>
+              <w:t xml:space="preserve"> </w:t>
+            </w:r>
+            <w:proofErr w:type="spellStart"/>
+            <w:r>
+              <w:rPr>
+                <w:rFonts w:ascii="Courier" w:hAnsi="Courier" w:cs="Times New Roman"/>
+              </w:rPr>
+              <w:t>H</w:t>
+            </w:r>
+            <w:proofErr w:type="spellEnd"/>
+            <w:r>
+              <w:rPr>
+                <w:rFonts w:ascii="Courier" w:hAnsi="Courier" w:cs="Times New Roman"/>
+              </w:rPr>
+              <w:t xml:space="preserve"> C </w:t>
+            </w:r>
+            <w:proofErr w:type="spellStart"/>
+            <w:r>
+              <w:rPr>
+                <w:rFonts w:ascii="Courier" w:hAnsi="Courier" w:cs="Times New Roman"/>
+              </w:rPr>
+              <w:t>C</w:t>
+            </w:r>
+            <w:proofErr w:type="spellEnd"/>
+            <w:r>
+              <w:rPr>
+                <w:rFonts w:ascii="Courier" w:hAnsi="Courier" w:cs="Times New Roman"/>
+              </w:rPr>
+              <w:t xml:space="preserve"> </w:t>
+            </w:r>
+            <w:proofErr w:type="spellStart"/>
+            <w:r>
+              <w:rPr>
+                <w:rFonts w:ascii="Courier" w:hAnsi="Courier" w:cs="Times New Roman"/>
+              </w:rPr>
+              <w:t>C</w:t>
+            </w:r>
+            <w:proofErr w:type="spellEnd"/>
+            <w:r>
+              <w:rPr>
+                <w:rFonts w:ascii="Courier" w:hAnsi="Courier" w:cs="Times New Roman"/>
+              </w:rPr>
+              <w:t xml:space="preserve"> </w:t>
+            </w:r>
+            <w:proofErr w:type="spellStart"/>
+            <w:r>
+              <w:rPr>
+                <w:rFonts w:ascii="Courier" w:hAnsi="Courier" w:cs="Times New Roman"/>
+              </w:rPr>
+              <w:t>C</w:t>
+            </w:r>
+            <w:proofErr w:type="spellEnd"/>
+            <w:r>
+              <w:rPr>
+                <w:rFonts w:ascii="Courier" w:hAnsi="Courier" w:cs="Times New Roman"/>
+              </w:rPr>
+              <w:t xml:space="preserve"> </w:t>
+            </w:r>
+            <w:proofErr w:type="spellStart"/>
+            <w:r>
+              <w:rPr>
+                <w:rFonts w:ascii="Courier" w:hAnsi="Courier" w:cs="Times New Roman"/>
+              </w:rPr>
+              <w:t>C</w:t>
+            </w:r>
+            <w:proofErr w:type="spellEnd"/>
+            <w:r>
+              <w:rPr>
+                <w:rFonts w:ascii="Courier" w:hAnsi="Courier" w:cs="Times New Roman"/>
+              </w:rPr>
+              <w:t xml:space="preserve"> </w:t>
+            </w:r>
+            <w:proofErr w:type="spellStart"/>
+            <w:r>
+              <w:rPr>
+                <w:rFonts w:ascii="Courier" w:hAnsi="Courier" w:cs="Times New Roman"/>
+              </w:rPr>
+              <w:t>C</w:t>
+            </w:r>
+            <w:proofErr w:type="spellEnd"/>
+            <w:r>
+              <w:rPr>
+                <w:rFonts w:ascii="Courier" w:hAnsi="Courier" w:cs="Times New Roman"/>
+              </w:rPr>
+              <w:t xml:space="preserve"> </w:t>
+            </w:r>
+            <w:proofErr w:type="spellStart"/>
+            <w:r>
+              <w:rPr>
+                <w:rFonts w:ascii="Courier" w:hAnsi="Courier" w:cs="Times New Roman"/>
+              </w:rPr>
+              <w:t>C</w:t>
+            </w:r>
+            <w:proofErr w:type="spellEnd"/>
+            <w:r>
+              <w:rPr>
+                <w:rFonts w:ascii="Courier" w:hAnsi="Courier" w:cs="Times New Roman"/>
+              </w:rPr>
+              <w:t xml:space="preserve"> H </w:t>
+            </w:r>
+            <w:proofErr w:type="spellStart"/>
+            <w:r>
+              <w:rPr>
+                <w:rFonts w:ascii="Courier" w:hAnsi="Courier" w:cs="Times New Roman"/>
+              </w:rPr>
+              <w:t>H</w:t>
+            </w:r>
+            <w:proofErr w:type="spellEnd"/>
+            <w:r>
+              <w:rPr>
+                <w:rFonts w:ascii="Courier" w:hAnsi="Courier" w:cs="Times New Roman"/>
+              </w:rPr>
+              <w:t xml:space="preserve"> </w:t>
+            </w:r>
+            <w:proofErr w:type="spellStart"/>
+            <w:r>
+              <w:rPr>
+                <w:rFonts w:ascii="Courier" w:hAnsi="Courier" w:cs="Times New Roman"/>
+              </w:rPr>
+              <w:t>H</w:t>
+            </w:r>
+            <w:proofErr w:type="spellEnd"/>
+            <w:r>
+              <w:rPr>
+                <w:rFonts w:ascii="Courier" w:hAnsi="Courier" w:cs="Times New Roman"/>
+              </w:rPr>
+              <w:t xml:space="preserve"> </w:t>
+            </w:r>
+            <w:proofErr w:type="spellStart"/>
+            <w:r>
+              <w:rPr>
+                <w:rFonts w:ascii="Courier" w:hAnsi="Courier" w:cs="Times New Roman"/>
+              </w:rPr>
+              <w:t>H</w:t>
+            </w:r>
+            <w:proofErr w:type="spellEnd"/>
+            <w:r>
+              <w:rPr>
+                <w:rFonts w:ascii="Courier" w:hAnsi="Courier" w:cs="Times New Roman"/>
+              </w:rPr>
+              <w:t xml:space="preserve"> </w:t>
+            </w:r>
+            <w:proofErr w:type="spellStart"/>
+            <w:r>
+              <w:rPr>
+                <w:rFonts w:ascii="Courier" w:hAnsi="Courier" w:cs="Times New Roman"/>
+              </w:rPr>
+              <w:t>H</w:t>
+            </w:r>
+            <w:proofErr w:type="spellEnd"/>
+            <w:r>
+              <w:rPr>
+                <w:rFonts w:ascii="Courier" w:hAnsi="Courier" w:cs="Times New Roman"/>
+              </w:rPr>
+              <w:t xml:space="preserve"> </w:t>
+            </w:r>
+            <w:proofErr w:type="spellStart"/>
+            <w:r>
+              <w:rPr>
+                <w:rFonts w:ascii="Courier" w:hAnsi="Courier" w:cs="Times New Roman"/>
+              </w:rPr>
+              <w:t>H</w:t>
+            </w:r>
+            <w:proofErr w:type="spellEnd"/>
+          </w:p>
+          <w:p>
+            <w:pPr>
+              <w:rPr>
+                <w:rFonts w:ascii="Courier" w:hAnsi="Courier" w:cs="Times New Roman"/>
+              </w:rPr>
+            </w:pPr>
+            <w:proofErr w:type="gramStart"/>
+            <w:r>
+              <w:rPr>
+                <w:rFonts w:ascii="Courier" w:hAnsi="Courier" w:cs="Times New Roman"/>
+              </w:rPr>
+              <w:t>c</w:t>
+            </w:r>
+            <w:proofErr w:type="gramEnd"/>
+            <w:r>
+              <w:rPr>
+                <w:rFonts w:ascii="Courier" w:hAnsi="Courier" w:cs="Times New Roman"/>
+              </w:rPr>
+              <w:t>.pdb</w:t>
+            </w:r>
+            <w:r>
+              <w:rPr>
+                <w:rFonts w:ascii="Courier" w:hAnsi="Courier" w:cs="Times New Roman"/>
+              </w:rPr>
+              <w:t xml:space="preserve"> 0 </w:t>
+            </w:r>
+            <w:r>
+              <w:rPr>
+                <w:rFonts w:ascii="Courier" w:hAnsi="Courier" w:cs="Times New Roman"/>
+              </w:rPr>
+              <w:t>E</w:t>
+            </w:r>
+            <w:r>
+              <w:rPr>
+                <w:rFonts w:ascii="Courier" w:hAnsi="Courier" w:cs="Times New Roman"/>
+              </w:rPr>
+              <w:t xml:space="preserve"> </w:t>
+            </w:r>
+            <w:proofErr w:type="spellStart"/>
+            <w:r>
+              <w:rPr>
+                <w:rFonts w:ascii="Courier" w:hAnsi="Courier" w:cs="Times New Roman"/>
+              </w:rPr>
+              <w:t>E</w:t>
+            </w:r>
+            <w:proofErr w:type="spellEnd"/>
+            <w:r>
+              <w:rPr>
+                <w:rFonts w:ascii="Courier" w:hAnsi="Courier" w:cs="Times New Roman"/>
+              </w:rPr>
+              <w:t xml:space="preserve"> C </w:t>
+            </w:r>
+            <w:proofErr w:type="spellStart"/>
+            <w:r>
+              <w:rPr>
+                <w:rFonts w:ascii="Courier" w:hAnsi="Courier" w:cs="Times New Roman"/>
+              </w:rPr>
+              <w:t>C</w:t>
+            </w:r>
+            <w:proofErr w:type="spellEnd"/>
+            <w:r>
+              <w:rPr>
+                <w:rFonts w:ascii="Courier" w:hAnsi="Courier" w:cs="Times New Roman"/>
+              </w:rPr>
+              <w:t xml:space="preserve"> H</w:t>
+            </w:r>
+            <w:r>
+              <w:rPr>
+                <w:rFonts w:ascii="Courier" w:hAnsi="Courier" w:cs="Times New Roman"/>
+              </w:rPr>
+              <w:t xml:space="preserve"> C </w:t>
+            </w:r>
+            <w:proofErr w:type="spellStart"/>
+            <w:r>
+              <w:rPr>
+                <w:rFonts w:ascii="Courier" w:hAnsi="Courier" w:cs="Times New Roman"/>
+              </w:rPr>
+              <w:t>C</w:t>
+            </w:r>
+            <w:proofErr w:type="spellEnd"/>
+            <w:r>
+              <w:rPr>
+                <w:rFonts w:ascii="Courier" w:hAnsi="Courier" w:cs="Times New Roman"/>
+              </w:rPr>
+              <w:t xml:space="preserve"> </w:t>
+            </w:r>
+            <w:r>
+              <w:rPr>
+                <w:rFonts w:ascii="Courier" w:hAnsi="Courier" w:cs="Times New Roman"/>
+              </w:rPr>
+              <w:t>E</w:t>
+            </w:r>
+            <w:r>
+              <w:rPr>
+                <w:rFonts w:ascii="Courier" w:hAnsi="Courier" w:cs="Times New Roman"/>
+              </w:rPr>
+              <w:t xml:space="preserve"> </w:t>
+            </w:r>
+            <w:proofErr w:type="spellStart"/>
+            <w:r>
+              <w:rPr>
+                <w:rFonts w:ascii="Courier" w:hAnsi="Courier" w:cs="Times New Roman"/>
+              </w:rPr>
+              <w:t>E</w:t>
+            </w:r>
+            <w:proofErr w:type="spellEnd"/>
+            <w:r>
+              <w:rPr>
+                <w:rFonts w:ascii="Courier" w:hAnsi="Courier" w:cs="Times New Roman"/>
+              </w:rPr>
+              <w:t xml:space="preserve"> C </w:t>
+            </w:r>
+            <w:proofErr w:type="spellStart"/>
+            <w:r>
+              <w:rPr>
+                <w:rFonts w:ascii="Courier" w:hAnsi="Courier" w:cs="Times New Roman"/>
+              </w:rPr>
+              <w:t>C</w:t>
+            </w:r>
+            <w:proofErr w:type="spellEnd"/>
+            <w:r>
+              <w:rPr>
+                <w:rFonts w:ascii="Courier" w:hAnsi="Courier" w:cs="Times New Roman"/>
+              </w:rPr>
+              <w:t xml:space="preserve"> </w:t>
+            </w:r>
+            <w:proofErr w:type="spellStart"/>
+            <w:r>
+              <w:rPr>
+                <w:rFonts w:ascii="Courier" w:hAnsi="Courier" w:cs="Times New Roman"/>
+              </w:rPr>
+              <w:t>C</w:t>
+            </w:r>
+            <w:proofErr w:type="spellEnd"/>
             <w:r>
               <w:rPr>
                 <w:rFonts w:ascii="Courier" w:hAnsi="Courier" w:cs="Times New Roman"/>
@@ -1868,17 +3258,375 @@
                 <w:rFonts w:ascii="Courier" w:hAnsi="Courier" w:cs="Times New Roman"/>
               </w:rPr>
             </w:pPr>
-            <w:r>
-              <w:rPr>
-                <w:rFonts w:ascii="Courier" w:hAnsi="Courier" w:cs="Times New Roman"/>
-              </w:rPr>
-              <w:t xml:space="preserve">n.pdb 0 </w:t>
-            </w:r>
-            <w:r>
-              <w:rPr>
-                <w:rFonts w:ascii="Courier" w:hAnsi="Courier" w:cs="Times New Roman"/>
-              </w:rPr>
-              <w:t xml:space="preserve">C C C C C C C C C C C C C C C C C C C C C C C C C C </w:t>
+            <w:proofErr w:type="gramStart"/>
+            <w:r>
+              <w:rPr>
+                <w:rFonts w:ascii="Courier" w:hAnsi="Courier" w:cs="Times New Roman"/>
+              </w:rPr>
+              <w:t>n</w:t>
+            </w:r>
+            <w:proofErr w:type="gramEnd"/>
+            <w:r>
+              <w:rPr>
+                <w:rFonts w:ascii="Courier" w:hAnsi="Courier" w:cs="Times New Roman"/>
+              </w:rPr>
+              <w:t xml:space="preserve">.pdb 0 </w:t>
+            </w:r>
+            <w:r>
+              <w:rPr>
+                <w:rFonts w:ascii="Courier" w:hAnsi="Courier" w:cs="Times New Roman"/>
+              </w:rPr>
+              <w:t xml:space="preserve">C </w:t>
+            </w:r>
+            <w:proofErr w:type="spellStart"/>
+            <w:r>
+              <w:rPr>
+                <w:rFonts w:ascii="Courier" w:hAnsi="Courier" w:cs="Times New Roman"/>
+              </w:rPr>
+              <w:t>C</w:t>
+            </w:r>
+            <w:proofErr w:type="spellEnd"/>
+            <w:r>
+              <w:rPr>
+                <w:rFonts w:ascii="Courier" w:hAnsi="Courier" w:cs="Times New Roman"/>
+              </w:rPr>
+              <w:t xml:space="preserve"> </w:t>
+            </w:r>
+            <w:proofErr w:type="spellStart"/>
+            <w:r>
+              <w:rPr>
+                <w:rFonts w:ascii="Courier" w:hAnsi="Courier" w:cs="Times New Roman"/>
+              </w:rPr>
+              <w:t>C</w:t>
+            </w:r>
+            <w:proofErr w:type="spellEnd"/>
+            <w:r>
+              <w:rPr>
+                <w:rFonts w:ascii="Courier" w:hAnsi="Courier" w:cs="Times New Roman"/>
+              </w:rPr>
+              <w:t xml:space="preserve"> </w:t>
+            </w:r>
+            <w:proofErr w:type="spellStart"/>
+            <w:r>
+              <w:rPr>
+                <w:rFonts w:ascii="Courier" w:hAnsi="Courier" w:cs="Times New Roman"/>
+              </w:rPr>
+              <w:t>C</w:t>
+            </w:r>
+            <w:proofErr w:type="spellEnd"/>
+            <w:r>
+              <w:rPr>
+                <w:rFonts w:ascii="Courier" w:hAnsi="Courier" w:cs="Times New Roman"/>
+              </w:rPr>
+              <w:t xml:space="preserve"> </w:t>
+            </w:r>
+            <w:proofErr w:type="spellStart"/>
+            <w:r>
+              <w:rPr>
+                <w:rFonts w:ascii="Courier" w:hAnsi="Courier" w:cs="Times New Roman"/>
+              </w:rPr>
+              <w:t>C</w:t>
+            </w:r>
+            <w:proofErr w:type="spellEnd"/>
+            <w:r>
+              <w:rPr>
+                <w:rFonts w:ascii="Courier" w:hAnsi="Courier" w:cs="Times New Roman"/>
+              </w:rPr>
+              <w:t xml:space="preserve"> </w:t>
+            </w:r>
+            <w:proofErr w:type="spellStart"/>
+            <w:r>
+              <w:rPr>
+                <w:rFonts w:ascii="Courier" w:hAnsi="Courier" w:cs="Times New Roman"/>
+              </w:rPr>
+              <w:t>C</w:t>
+            </w:r>
+            <w:proofErr w:type="spellEnd"/>
+            <w:r>
+              <w:rPr>
+                <w:rFonts w:ascii="Courier" w:hAnsi="Courier" w:cs="Times New Roman"/>
+              </w:rPr>
+              <w:t xml:space="preserve"> </w:t>
+            </w:r>
+            <w:proofErr w:type="spellStart"/>
+            <w:r>
+              <w:rPr>
+                <w:rFonts w:ascii="Courier" w:hAnsi="Courier" w:cs="Times New Roman"/>
+              </w:rPr>
+              <w:t>C</w:t>
+            </w:r>
+            <w:proofErr w:type="spellEnd"/>
+            <w:r>
+              <w:rPr>
+                <w:rFonts w:ascii="Courier" w:hAnsi="Courier" w:cs="Times New Roman"/>
+              </w:rPr>
+              <w:t xml:space="preserve"> </w:t>
+            </w:r>
+            <w:proofErr w:type="spellStart"/>
+            <w:r>
+              <w:rPr>
+                <w:rFonts w:ascii="Courier" w:hAnsi="Courier" w:cs="Times New Roman"/>
+              </w:rPr>
+              <w:t>C</w:t>
+            </w:r>
+            <w:proofErr w:type="spellEnd"/>
+            <w:r>
+              <w:rPr>
+                <w:rFonts w:ascii="Courier" w:hAnsi="Courier" w:cs="Times New Roman"/>
+              </w:rPr>
+              <w:t xml:space="preserve"> </w:t>
+            </w:r>
+            <w:proofErr w:type="spellStart"/>
+            <w:r>
+              <w:rPr>
+                <w:rFonts w:ascii="Courier" w:hAnsi="Courier" w:cs="Times New Roman"/>
+              </w:rPr>
+              <w:t>C</w:t>
+            </w:r>
+            <w:proofErr w:type="spellEnd"/>
+            <w:r>
+              <w:rPr>
+                <w:rFonts w:ascii="Courier" w:hAnsi="Courier" w:cs="Times New Roman"/>
+              </w:rPr>
+              <w:t xml:space="preserve"> </w:t>
+            </w:r>
+            <w:proofErr w:type="spellStart"/>
+            <w:r>
+              <w:rPr>
+                <w:rFonts w:ascii="Courier" w:hAnsi="Courier" w:cs="Times New Roman"/>
+              </w:rPr>
+              <w:t>C</w:t>
+            </w:r>
+            <w:proofErr w:type="spellEnd"/>
+            <w:r>
+              <w:rPr>
+                <w:rFonts w:ascii="Courier" w:hAnsi="Courier" w:cs="Times New Roman"/>
+              </w:rPr>
+              <w:t xml:space="preserve"> </w:t>
+            </w:r>
+            <w:proofErr w:type="spellStart"/>
+            <w:r>
+              <w:rPr>
+                <w:rFonts w:ascii="Courier" w:hAnsi="Courier" w:cs="Times New Roman"/>
+              </w:rPr>
+              <w:t>C</w:t>
+            </w:r>
+            <w:proofErr w:type="spellEnd"/>
+            <w:r>
+              <w:rPr>
+                <w:rFonts w:ascii="Courier" w:hAnsi="Courier" w:cs="Times New Roman"/>
+              </w:rPr>
+              <w:t xml:space="preserve"> </w:t>
+            </w:r>
+            <w:proofErr w:type="spellStart"/>
+            <w:r>
+              <w:rPr>
+                <w:rFonts w:ascii="Courier" w:hAnsi="Courier" w:cs="Times New Roman"/>
+              </w:rPr>
+              <w:t>C</w:t>
+            </w:r>
+            <w:proofErr w:type="spellEnd"/>
+            <w:r>
+              <w:rPr>
+                <w:rFonts w:ascii="Courier" w:hAnsi="Courier" w:cs="Times New Roman"/>
+              </w:rPr>
+              <w:t xml:space="preserve"> </w:t>
+            </w:r>
+            <w:proofErr w:type="spellStart"/>
+            <w:r>
+              <w:rPr>
+                <w:rFonts w:ascii="Courier" w:hAnsi="Courier" w:cs="Times New Roman"/>
+              </w:rPr>
+              <w:t>C</w:t>
+            </w:r>
+            <w:proofErr w:type="spellEnd"/>
+            <w:r>
+              <w:rPr>
+                <w:rFonts w:ascii="Courier" w:hAnsi="Courier" w:cs="Times New Roman"/>
+              </w:rPr>
+              <w:t xml:space="preserve"> </w:t>
+            </w:r>
+            <w:proofErr w:type="spellStart"/>
+            <w:r>
+              <w:rPr>
+                <w:rFonts w:ascii="Courier" w:hAnsi="Courier" w:cs="Times New Roman"/>
+              </w:rPr>
+              <w:t>C</w:t>
+            </w:r>
+            <w:proofErr w:type="spellEnd"/>
+            <w:r>
+              <w:rPr>
+                <w:rFonts w:ascii="Courier" w:hAnsi="Courier" w:cs="Times New Roman"/>
+              </w:rPr>
+              <w:t xml:space="preserve"> </w:t>
+            </w:r>
+            <w:proofErr w:type="spellStart"/>
+            <w:r>
+              <w:rPr>
+                <w:rFonts w:ascii="Courier" w:hAnsi="Courier" w:cs="Times New Roman"/>
+              </w:rPr>
+              <w:t>C</w:t>
+            </w:r>
+            <w:proofErr w:type="spellEnd"/>
+            <w:r>
+              <w:rPr>
+                <w:rFonts w:ascii="Courier" w:hAnsi="Courier" w:cs="Times New Roman"/>
+              </w:rPr>
+              <w:t xml:space="preserve"> </w:t>
+            </w:r>
+            <w:proofErr w:type="spellStart"/>
+            <w:r>
+              <w:rPr>
+                <w:rFonts w:ascii="Courier" w:hAnsi="Courier" w:cs="Times New Roman"/>
+              </w:rPr>
+              <w:t>C</w:t>
+            </w:r>
+            <w:proofErr w:type="spellEnd"/>
+            <w:r>
+              <w:rPr>
+                <w:rFonts w:ascii="Courier" w:hAnsi="Courier" w:cs="Times New Roman"/>
+              </w:rPr>
+              <w:t xml:space="preserve"> </w:t>
+            </w:r>
+            <w:proofErr w:type="spellStart"/>
+            <w:r>
+              <w:rPr>
+                <w:rFonts w:ascii="Courier" w:hAnsi="Courier" w:cs="Times New Roman"/>
+              </w:rPr>
+              <w:t>C</w:t>
+            </w:r>
+            <w:proofErr w:type="spellEnd"/>
+            <w:r>
+              <w:rPr>
+                <w:rFonts w:ascii="Courier" w:hAnsi="Courier" w:cs="Times New Roman"/>
+              </w:rPr>
+              <w:t xml:space="preserve"> </w:t>
+            </w:r>
+            <w:proofErr w:type="spellStart"/>
+            <w:r>
+              <w:rPr>
+                <w:rFonts w:ascii="Courier" w:hAnsi="Courier" w:cs="Times New Roman"/>
+              </w:rPr>
+              <w:t>C</w:t>
+            </w:r>
+            <w:proofErr w:type="spellEnd"/>
+            <w:r>
+              <w:rPr>
+                <w:rFonts w:ascii="Courier" w:hAnsi="Courier" w:cs="Times New Roman"/>
+              </w:rPr>
+              <w:t xml:space="preserve"> </w:t>
+            </w:r>
+            <w:proofErr w:type="spellStart"/>
+            <w:r>
+              <w:rPr>
+                <w:rFonts w:ascii="Courier" w:hAnsi="Courier" w:cs="Times New Roman"/>
+              </w:rPr>
+              <w:t>C</w:t>
+            </w:r>
+            <w:proofErr w:type="spellEnd"/>
+            <w:r>
+              <w:rPr>
+                <w:rFonts w:ascii="Courier" w:hAnsi="Courier" w:cs="Times New Roman"/>
+              </w:rPr>
+              <w:t xml:space="preserve"> </w:t>
+            </w:r>
+            <w:proofErr w:type="spellStart"/>
+            <w:r>
+              <w:rPr>
+                <w:rFonts w:ascii="Courier" w:hAnsi="Courier" w:cs="Times New Roman"/>
+              </w:rPr>
+              <w:t>C</w:t>
+            </w:r>
+            <w:proofErr w:type="spellEnd"/>
+            <w:r>
+              <w:rPr>
+                <w:rFonts w:ascii="Courier" w:hAnsi="Courier" w:cs="Times New Roman"/>
+              </w:rPr>
+              <w:t xml:space="preserve"> </w:t>
+            </w:r>
+            <w:proofErr w:type="spellStart"/>
+            <w:r>
+              <w:rPr>
+                <w:rFonts w:ascii="Courier" w:hAnsi="Courier" w:cs="Times New Roman"/>
+              </w:rPr>
+              <w:t>C</w:t>
+            </w:r>
+            <w:proofErr w:type="spellEnd"/>
+            <w:r>
+              <w:rPr>
+                <w:rFonts w:ascii="Courier" w:hAnsi="Courier" w:cs="Times New Roman"/>
+              </w:rPr>
+              <w:t xml:space="preserve"> </w:t>
+            </w:r>
+            <w:proofErr w:type="spellStart"/>
+            <w:r>
+              <w:rPr>
+                <w:rFonts w:ascii="Courier" w:hAnsi="Courier" w:cs="Times New Roman"/>
+              </w:rPr>
+              <w:t>C</w:t>
+            </w:r>
+            <w:proofErr w:type="spellEnd"/>
+            <w:r>
+              <w:rPr>
+                <w:rFonts w:ascii="Courier" w:hAnsi="Courier" w:cs="Times New Roman"/>
+              </w:rPr>
+              <w:t xml:space="preserve"> </w:t>
+            </w:r>
+            <w:proofErr w:type="spellStart"/>
+            <w:r>
+              <w:rPr>
+                <w:rFonts w:ascii="Courier" w:hAnsi="Courier" w:cs="Times New Roman"/>
+              </w:rPr>
+              <w:t>C</w:t>
+            </w:r>
+            <w:proofErr w:type="spellEnd"/>
+            <w:r>
+              <w:rPr>
+                <w:rFonts w:ascii="Courier" w:hAnsi="Courier" w:cs="Times New Roman"/>
+              </w:rPr>
+              <w:t xml:space="preserve"> </w:t>
+            </w:r>
+            <w:proofErr w:type="spellStart"/>
+            <w:r>
+              <w:rPr>
+                <w:rFonts w:ascii="Courier" w:hAnsi="Courier" w:cs="Times New Roman"/>
+              </w:rPr>
+              <w:t>C</w:t>
+            </w:r>
+            <w:proofErr w:type="spellEnd"/>
+            <w:r>
+              <w:rPr>
+                <w:rFonts w:ascii="Courier" w:hAnsi="Courier" w:cs="Times New Roman"/>
+              </w:rPr>
+              <w:t xml:space="preserve"> </w:t>
+            </w:r>
+            <w:proofErr w:type="spellStart"/>
+            <w:r>
+              <w:rPr>
+                <w:rFonts w:ascii="Courier" w:hAnsi="Courier" w:cs="Times New Roman"/>
+              </w:rPr>
+              <w:t>C</w:t>
+            </w:r>
+            <w:proofErr w:type="spellEnd"/>
+            <w:r>
+              <w:rPr>
+                <w:rFonts w:ascii="Courier" w:hAnsi="Courier" w:cs="Times New Roman"/>
+              </w:rPr>
+              <w:t xml:space="preserve"> </w:t>
+            </w:r>
+            <w:proofErr w:type="spellStart"/>
+            <w:r>
+              <w:rPr>
+                <w:rFonts w:ascii="Courier" w:hAnsi="Courier" w:cs="Times New Roman"/>
+              </w:rPr>
+              <w:t>C</w:t>
+            </w:r>
+            <w:proofErr w:type="spellEnd"/>
+            <w:r>
+              <w:rPr>
+                <w:rFonts w:ascii="Courier" w:hAnsi="Courier" w:cs="Times New Roman"/>
+              </w:rPr>
+              <w:t xml:space="preserve"> </w:t>
             </w:r>
           </w:p>
         </w:tc>
@@ -1920,7 +3668,28 @@
           <w:sz w:val="32"/>
           <w:szCs w:val="32"/>
         </w:rPr>
-        <w:t>[-options]</w:t>
+        <w:lastRenderedPageBreak/>
+        <w:t>[-</w:t>
+      </w:r>
+      <w:proofErr w:type="gramStart"/>
+      <w:r>
+        <w:rPr>
+          <w:rFonts w:ascii="Courier" w:hAnsi="Courier" w:cs="Times New Roman"/>
+          <w:b/>
+          <w:sz w:val="32"/>
+          <w:szCs w:val="32"/>
+        </w:rPr>
+        <w:t>options</w:t>
+      </w:r>
+      <w:proofErr w:type="gramEnd"/>
+      <w:r>
+        <w:rPr>
+          <w:rFonts w:ascii="Courier" w:hAnsi="Courier" w:cs="Times New Roman"/>
+          <w:b/>
+          <w:sz w:val="32"/>
+          <w:szCs w:val="32"/>
+        </w:rPr>
+        <w:t>]</w:t>
       </w:r>
     </w:p>
     <w:p>
@@ -1962,8 +3731,17 @@
           <w:rFonts w:ascii="Times New Roman" w:hAnsi="Times New Roman" w:cs="Times New Roman"/>
           <w:b/>
         </w:rPr>
-        <w:t>-verbose</w:t>
-      </w:r>
+        <w:t>-</w:t>
+      </w:r>
+      <w:proofErr w:type="gramStart"/>
+      <w:r>
+        <w:rPr>
+          <w:rFonts w:ascii="Times New Roman" w:hAnsi="Times New Roman" w:cs="Times New Roman"/>
+          <w:b/>
+        </w:rPr>
+        <w:t>verbose</w:t>
+      </w:r>
+      <w:proofErr w:type="gramEnd"/>
     </w:p>
     <w:p>
       <w:pPr>
@@ -2001,8 +3779,17 @@
           <w:rFonts w:ascii="Times New Roman" w:hAnsi="Times New Roman" w:cs="Times New Roman"/>
           <w:b/>
         </w:rPr>
-        <w:t>CHAIN:RESIDUE.ATOM</w:t>
-      </w:r>
+        <w:t>CHAIN</w:t>
+      </w:r>
+      <w:proofErr w:type="gramStart"/>
+      <w:r>
+        <w:rPr>
+          <w:rFonts w:ascii="Times New Roman" w:hAnsi="Times New Roman" w:cs="Times New Roman"/>
+          <w:b/>
+        </w:rPr>
+        <w:t>:RESIDUE.ATOM</w:t>
+      </w:r>
+      <w:proofErr w:type="gramEnd"/>
       <w:r>
         <w:rPr>
           <w:rFonts w:ascii="Times New Roman" w:hAnsi="Times New Roman" w:cs="Times New Roman"/>
@@ -2079,11 +3866,21 @@
                 <w:rFonts w:ascii="Courier" w:hAnsi="Courier" w:cs="Times New Roman"/>
               </w:rPr>
             </w:pPr>
-            <w:r>
-              <w:rPr>
-                <w:rFonts w:ascii="Courier" w:hAnsi="Courier" w:cs="Times New Roman"/>
-              </w:rPr>
-              <w:t>pcasso –verbose file.1.pdb</w:t>
+            <w:proofErr w:type="spellStart"/>
+            <w:proofErr w:type="gramStart"/>
+            <w:r>
+              <w:rPr>
+                <w:rFonts w:ascii="Courier" w:hAnsi="Courier" w:cs="Times New Roman"/>
+              </w:rPr>
+              <w:t>pcasso</w:t>
+            </w:r>
+            <w:proofErr w:type="spellEnd"/>
+            <w:proofErr w:type="gramEnd"/>
+            <w:r>
+              <w:rPr>
+                <w:rFonts w:ascii="Courier" w:hAnsi="Courier" w:cs="Times New Roman"/>
+              </w:rPr>
+              <w:t xml:space="preserve"> –verbose file.1.pdb</w:t>
             </w:r>
           </w:p>
           <w:p>
@@ -2153,11 +3950,19 @@
                 <w:rFonts w:ascii="Courier" w:hAnsi="Courier" w:cs="Times New Roman"/>
               </w:rPr>
             </w:pPr>
-            <w:r>
-              <w:rPr>
-                <w:rFonts w:ascii="Courier" w:hAnsi="Courier" w:cs="Times New Roman"/>
-              </w:rPr>
-              <w:t xml:space="preserve">file.1.pdb 0 </w:t>
+            <w:proofErr w:type="gramStart"/>
+            <w:r>
+              <w:rPr>
+                <w:rFonts w:ascii="Courier" w:hAnsi="Courier" w:cs="Times New Roman"/>
+              </w:rPr>
+              <w:t>file.1.pdb</w:t>
+            </w:r>
+            <w:proofErr w:type="gramEnd"/>
+            <w:r>
+              <w:rPr>
+                <w:rFonts w:ascii="Courier" w:hAnsi="Courier" w:cs="Times New Roman"/>
+              </w:rPr>
+              <w:t xml:space="preserve"> 0 </w:t>
             </w:r>
             <w:r>
               <w:rPr>
@@ -2241,7 +4046,13 @@
               <w:rPr>
                 <w:rFonts w:ascii="Courier" w:hAnsi="Courier" w:cs="Times New Roman"/>
               </w:rPr>
-              <w:t xml:space="preserve">S </w:t>
+              <w:t>E</w:t>
+            </w:r>
+            <w:r>
+              <w:rPr>
+                <w:rFonts w:ascii="Courier" w:hAnsi="Courier" w:cs="Times New Roman"/>
+              </w:rPr>
+              <w:t xml:space="preserve"> </w:t>
             </w:r>
             <w:r>
               <w:rPr>
@@ -2253,7 +4064,13 @@
               <w:rPr>
                 <w:rFonts w:ascii="Courier" w:hAnsi="Courier" w:cs="Times New Roman"/>
               </w:rPr>
-              <w:t xml:space="preserve">S </w:t>
+              <w:t>E</w:t>
+            </w:r>
+            <w:r>
+              <w:rPr>
+                <w:rFonts w:ascii="Courier" w:hAnsi="Courier" w:cs="Times New Roman"/>
+              </w:rPr>
+              <w:t xml:space="preserve"> </w:t>
             </w:r>
             <w:r>
               <w:rPr>
@@ -2265,7 +4082,13 @@
               <w:rPr>
                 <w:rFonts w:ascii="Courier" w:hAnsi="Courier" w:cs="Times New Roman"/>
               </w:rPr>
-              <w:t xml:space="preserve">S </w:t>
+              <w:t>E</w:t>
+            </w:r>
+            <w:r>
+              <w:rPr>
+                <w:rFonts w:ascii="Courier" w:hAnsi="Courier" w:cs="Times New Roman"/>
+              </w:rPr>
+              <w:t xml:space="preserve"> </w:t>
             </w:r>
             <w:r>
               <w:rPr>
@@ -2340,8 +4163,35 @@
           <w:rFonts w:ascii="Times New Roman" w:hAnsi="Times New Roman" w:cs="Times New Roman"/>
           <w:b/>
         </w:rPr>
-        <w:t>-trj TRAJfile</w:t>
-      </w:r>
+        <w:t>-</w:t>
+      </w:r>
+      <w:proofErr w:type="spellStart"/>
+      <w:proofErr w:type="gramStart"/>
+      <w:r>
+        <w:rPr>
+          <w:rFonts w:ascii="Times New Roman" w:hAnsi="Times New Roman" w:cs="Times New Roman"/>
+          <w:b/>
+        </w:rPr>
+        <w:t>trj</w:t>
+      </w:r>
+      <w:proofErr w:type="spellEnd"/>
+      <w:proofErr w:type="gramEnd"/>
+      <w:r>
+        <w:rPr>
+          <w:rFonts w:ascii="Times New Roman" w:hAnsi="Times New Roman" w:cs="Times New Roman"/>
+          <w:b/>
+        </w:rPr>
+        <w:t xml:space="preserve"> </w:t>
+      </w:r>
+      <w:proofErr w:type="spellStart"/>
+      <w:r>
+        <w:rPr>
+          <w:rFonts w:ascii="Times New Roman" w:hAnsi="Times New Roman" w:cs="Times New Roman"/>
+          <w:b/>
+        </w:rPr>
+        <w:t>TRAJfile</w:t>
+      </w:r>
+      <w:proofErr w:type="spellEnd"/>
     </w:p>
     <w:p>
       <w:pPr>
@@ -2396,7 +4246,21 @@
         <w:rPr>
           <w:rFonts w:ascii="Times New Roman" w:hAnsi="Times New Roman" w:cs="Times New Roman"/>
         </w:rPr>
-        <w:t xml:space="preserve"> with multiple “-trj” arguments. </w:t>
+        <w:t xml:space="preserve"> with multiple “-</w:t>
+      </w:r>
+      <w:proofErr w:type="spellStart"/>
+      <w:r>
+        <w:rPr>
+          <w:rFonts w:ascii="Times New Roman" w:hAnsi="Times New Roman" w:cs="Times New Roman"/>
+        </w:rPr>
+        <w:t>trj</w:t>
+      </w:r>
+      <w:proofErr w:type="spellEnd"/>
+      <w:r>
+        <w:rPr>
+          <w:rFonts w:ascii="Times New Roman" w:hAnsi="Times New Roman" w:cs="Times New Roman"/>
+        </w:rPr>
+        <w:t xml:space="preserve">” arguments. </w:t>
       </w:r>
       <w:r>
         <w:rPr>
@@ -2408,7 +4272,21 @@
         <w:rPr>
           <w:rFonts w:ascii="Times New Roman" w:hAnsi="Times New Roman" w:cs="Times New Roman"/>
         </w:rPr>
-        <w:t xml:space="preserve"> “-verbose” can also be used</w:t>
+        <w:t xml:space="preserve"> “-</w:t>
+      </w:r>
+      <w:proofErr w:type="gramStart"/>
+      <w:r>
+        <w:rPr>
+          <w:rFonts w:ascii="Times New Roman" w:hAnsi="Times New Roman" w:cs="Times New Roman"/>
+        </w:rPr>
+        <w:t>verbose</w:t>
+      </w:r>
+      <w:proofErr w:type="gramEnd"/>
+      <w:r>
+        <w:rPr>
+          <w:rFonts w:ascii="Times New Roman" w:hAnsi="Times New Roman" w:cs="Times New Roman"/>
+        </w:rPr>
+        <w:t>” can also be used</w:t>
       </w:r>
       <w:r>
         <w:rPr>
@@ -2480,11 +4358,35 @@
                 <w:rFonts w:ascii="Courier" w:hAnsi="Courier" w:cs="Times New Roman"/>
               </w:rPr>
             </w:pPr>
-            <w:r>
-              <w:rPr>
-                <w:rFonts w:ascii="Courier" w:hAnsi="Courier" w:cs="Times New Roman"/>
-              </w:rPr>
-              <w:t>pcasso –trj file.1.dcd file.1.pdb</w:t>
+            <w:proofErr w:type="spellStart"/>
+            <w:proofErr w:type="gramStart"/>
+            <w:r>
+              <w:rPr>
+                <w:rFonts w:ascii="Courier" w:hAnsi="Courier" w:cs="Times New Roman"/>
+              </w:rPr>
+              <w:t>pcasso</w:t>
+            </w:r>
+            <w:proofErr w:type="spellEnd"/>
+            <w:proofErr w:type="gramEnd"/>
+            <w:r>
+              <w:rPr>
+                <w:rFonts w:ascii="Courier" w:hAnsi="Courier" w:cs="Times New Roman"/>
+              </w:rPr>
+              <w:t xml:space="preserve"> –</w:t>
+            </w:r>
+            <w:proofErr w:type="spellStart"/>
+            <w:r>
+              <w:rPr>
+                <w:rFonts w:ascii="Courier" w:hAnsi="Courier" w:cs="Times New Roman"/>
+              </w:rPr>
+              <w:t>trj</w:t>
+            </w:r>
+            <w:proofErr w:type="spellEnd"/>
+            <w:r>
+              <w:rPr>
+                <w:rFonts w:ascii="Courier" w:hAnsi="Courier" w:cs="Times New Roman"/>
+              </w:rPr>
+              <w:t xml:space="preserve"> file.1.dcd file.1.pdb</w:t>
             </w:r>
           </w:p>
           <w:p>
@@ -2558,34 +4460,388 @@
               <w:rPr>
                 <w:rFonts w:ascii="Courier" w:hAnsi="Courier" w:cs="Times New Roman"/>
               </w:rPr>
-              <w:t>1 0.1 H H H C C C S S S C C C</w:t>
-            </w:r>
-          </w:p>
-          <w:p>
-            <w:pPr>
-              <w:rPr>
-                <w:rFonts w:ascii="Courier" w:hAnsi="Courier" w:cs="Times New Roman"/>
-              </w:rPr>
-            </w:pPr>
-            <w:r>
-              <w:rPr>
-                <w:rFonts w:ascii="Courier" w:hAnsi="Courier" w:cs="Times New Roman"/>
-              </w:rPr>
-              <w:t>2 0.2 H H C C C C S S S C C C</w:t>
-            </w:r>
-          </w:p>
-          <w:p>
-            <w:pPr>
-              <w:rPr>
-                <w:rFonts w:ascii="Courier" w:hAnsi="Courier" w:cs="Times New Roman"/>
-              </w:rPr>
-            </w:pPr>
-            <w:r>
-              <w:rPr>
-                <w:rFonts w:ascii="Courier" w:hAnsi="Courier" w:cs="Times New Roman"/>
-              </w:rPr>
-              <w:t>3 0.3 H H C C C C C S S C C C</w:t>
-            </w:r>
+              <w:t xml:space="preserve">1 0.1 H </w:t>
+            </w:r>
+            <w:proofErr w:type="spellStart"/>
+            <w:r>
+              <w:rPr>
+                <w:rFonts w:ascii="Courier" w:hAnsi="Courier" w:cs="Times New Roman"/>
+              </w:rPr>
+              <w:t>H</w:t>
+            </w:r>
+            <w:proofErr w:type="spellEnd"/>
+            <w:r>
+              <w:rPr>
+                <w:rFonts w:ascii="Courier" w:hAnsi="Courier" w:cs="Times New Roman"/>
+              </w:rPr>
+              <w:t xml:space="preserve"> </w:t>
+            </w:r>
+            <w:proofErr w:type="spellStart"/>
+            <w:r>
+              <w:rPr>
+                <w:rFonts w:ascii="Courier" w:hAnsi="Courier" w:cs="Times New Roman"/>
+              </w:rPr>
+              <w:t>H</w:t>
+            </w:r>
+            <w:proofErr w:type="spellEnd"/>
+            <w:r>
+              <w:rPr>
+                <w:rFonts w:ascii="Courier" w:hAnsi="Courier" w:cs="Times New Roman"/>
+              </w:rPr>
+              <w:t xml:space="preserve"> C </w:t>
+            </w:r>
+            <w:proofErr w:type="spellStart"/>
+            <w:r>
+              <w:rPr>
+                <w:rFonts w:ascii="Courier" w:hAnsi="Courier" w:cs="Times New Roman"/>
+              </w:rPr>
+              <w:t>C</w:t>
+            </w:r>
+            <w:proofErr w:type="spellEnd"/>
+            <w:r>
+              <w:rPr>
+                <w:rFonts w:ascii="Courier" w:hAnsi="Courier" w:cs="Times New Roman"/>
+              </w:rPr>
+              <w:t xml:space="preserve"> </w:t>
+            </w:r>
+            <w:proofErr w:type="spellStart"/>
+            <w:r>
+              <w:rPr>
+                <w:rFonts w:ascii="Courier" w:hAnsi="Courier" w:cs="Times New Roman"/>
+              </w:rPr>
+              <w:t>C</w:t>
+            </w:r>
+            <w:proofErr w:type="spellEnd"/>
+            <w:r>
+              <w:rPr>
+                <w:rFonts w:ascii="Courier" w:hAnsi="Courier" w:cs="Times New Roman"/>
+              </w:rPr>
+              <w:t xml:space="preserve"> </w:t>
+            </w:r>
+            <w:r>
+              <w:rPr>
+                <w:rFonts w:ascii="Courier" w:hAnsi="Courier" w:cs="Times New Roman"/>
+              </w:rPr>
+              <w:t>E</w:t>
+            </w:r>
+            <w:r>
+              <w:rPr>
+                <w:rFonts w:ascii="Courier" w:hAnsi="Courier" w:cs="Times New Roman"/>
+              </w:rPr>
+              <w:t xml:space="preserve"> </w:t>
+            </w:r>
+            <w:proofErr w:type="spellStart"/>
+            <w:r>
+              <w:rPr>
+                <w:rFonts w:ascii="Courier" w:hAnsi="Courier" w:cs="Times New Roman"/>
+              </w:rPr>
+              <w:t>E</w:t>
+            </w:r>
+            <w:proofErr w:type="spellEnd"/>
+            <w:r>
+              <w:rPr>
+                <w:rFonts w:ascii="Courier" w:hAnsi="Courier" w:cs="Times New Roman"/>
+              </w:rPr>
+              <w:t xml:space="preserve"> </w:t>
+            </w:r>
+            <w:proofErr w:type="spellStart"/>
+            <w:r>
+              <w:rPr>
+                <w:rFonts w:ascii="Courier" w:hAnsi="Courier" w:cs="Times New Roman"/>
+              </w:rPr>
+              <w:t>E</w:t>
+            </w:r>
+            <w:proofErr w:type="spellEnd"/>
+            <w:r>
+              <w:rPr>
+                <w:rFonts w:ascii="Courier" w:hAnsi="Courier" w:cs="Times New Roman"/>
+              </w:rPr>
+              <w:t xml:space="preserve"> C </w:t>
+            </w:r>
+            <w:proofErr w:type="spellStart"/>
+            <w:r>
+              <w:rPr>
+                <w:rFonts w:ascii="Courier" w:hAnsi="Courier" w:cs="Times New Roman"/>
+              </w:rPr>
+              <w:t>C</w:t>
+            </w:r>
+            <w:proofErr w:type="spellEnd"/>
+            <w:r>
+              <w:rPr>
+                <w:rFonts w:ascii="Courier" w:hAnsi="Courier" w:cs="Times New Roman"/>
+              </w:rPr>
+              <w:t xml:space="preserve"> </w:t>
+            </w:r>
+            <w:proofErr w:type="spellStart"/>
+            <w:r>
+              <w:rPr>
+                <w:rFonts w:ascii="Courier" w:hAnsi="Courier" w:cs="Times New Roman"/>
+              </w:rPr>
+              <w:t>C</w:t>
+            </w:r>
+            <w:proofErr w:type="spellEnd"/>
+          </w:p>
+          <w:p>
+            <w:pPr>
+              <w:rPr>
+                <w:rFonts w:ascii="Courier" w:hAnsi="Courier" w:cs="Times New Roman"/>
+              </w:rPr>
+            </w:pPr>
+            <w:r>
+              <w:rPr>
+                <w:rFonts w:ascii="Courier" w:hAnsi="Courier" w:cs="Times New Roman"/>
+              </w:rPr>
+              <w:t xml:space="preserve">2 0.2 H </w:t>
+            </w:r>
+            <w:proofErr w:type="spellStart"/>
+            <w:r>
+              <w:rPr>
+                <w:rFonts w:ascii="Courier" w:hAnsi="Courier" w:cs="Times New Roman"/>
+              </w:rPr>
+              <w:t>H</w:t>
+            </w:r>
+            <w:proofErr w:type="spellEnd"/>
+            <w:r>
+              <w:rPr>
+                <w:rFonts w:ascii="Courier" w:hAnsi="Courier" w:cs="Times New Roman"/>
+              </w:rPr>
+              <w:t xml:space="preserve"> C </w:t>
+            </w:r>
+            <w:proofErr w:type="spellStart"/>
+            <w:r>
+              <w:rPr>
+                <w:rFonts w:ascii="Courier" w:hAnsi="Courier" w:cs="Times New Roman"/>
+              </w:rPr>
+              <w:t>C</w:t>
+            </w:r>
+            <w:proofErr w:type="spellEnd"/>
+            <w:r>
+              <w:rPr>
+                <w:rFonts w:ascii="Courier" w:hAnsi="Courier" w:cs="Times New Roman"/>
+              </w:rPr>
+              <w:t xml:space="preserve"> </w:t>
+            </w:r>
+            <w:proofErr w:type="spellStart"/>
+            <w:r>
+              <w:rPr>
+                <w:rFonts w:ascii="Courier" w:hAnsi="Courier" w:cs="Times New Roman"/>
+              </w:rPr>
+              <w:t>C</w:t>
+            </w:r>
+            <w:proofErr w:type="spellEnd"/>
+            <w:r>
+              <w:rPr>
+                <w:rFonts w:ascii="Courier" w:hAnsi="Courier" w:cs="Times New Roman"/>
+              </w:rPr>
+              <w:t xml:space="preserve"> </w:t>
+            </w:r>
+            <w:proofErr w:type="spellStart"/>
+            <w:r>
+              <w:rPr>
+                <w:rFonts w:ascii="Courier" w:hAnsi="Courier" w:cs="Times New Roman"/>
+              </w:rPr>
+              <w:t>C</w:t>
+            </w:r>
+            <w:proofErr w:type="spellEnd"/>
+            <w:r>
+              <w:rPr>
+                <w:rFonts w:ascii="Courier" w:hAnsi="Courier" w:cs="Times New Roman"/>
+              </w:rPr>
+              <w:t xml:space="preserve"> </w:t>
+            </w:r>
+            <w:r>
+              <w:rPr>
+                <w:rFonts w:ascii="Courier" w:hAnsi="Courier" w:cs="Times New Roman"/>
+              </w:rPr>
+              <w:t>E</w:t>
+            </w:r>
+            <w:r>
+              <w:rPr>
+                <w:rFonts w:ascii="Courier" w:hAnsi="Courier" w:cs="Times New Roman"/>
+              </w:rPr>
+              <w:t xml:space="preserve"> </w:t>
+            </w:r>
+            <w:proofErr w:type="spellStart"/>
+            <w:r>
+              <w:rPr>
+                <w:rFonts w:ascii="Courier" w:hAnsi="Courier" w:cs="Times New Roman"/>
+              </w:rPr>
+              <w:t>E</w:t>
+            </w:r>
+            <w:proofErr w:type="spellEnd"/>
+            <w:r>
+              <w:rPr>
+                <w:rFonts w:ascii="Courier" w:hAnsi="Courier" w:cs="Times New Roman"/>
+              </w:rPr>
+              <w:t xml:space="preserve"> </w:t>
+            </w:r>
+            <w:proofErr w:type="spellStart"/>
+            <w:r>
+              <w:rPr>
+                <w:rFonts w:ascii="Courier" w:hAnsi="Courier" w:cs="Times New Roman"/>
+              </w:rPr>
+              <w:t>E</w:t>
+            </w:r>
+            <w:proofErr w:type="spellEnd"/>
+            <w:r>
+              <w:rPr>
+                <w:rFonts w:ascii="Courier" w:hAnsi="Courier" w:cs="Times New Roman"/>
+              </w:rPr>
+              <w:t xml:space="preserve"> C </w:t>
+            </w:r>
+            <w:proofErr w:type="spellStart"/>
+            <w:r>
+              <w:rPr>
+                <w:rFonts w:ascii="Courier" w:hAnsi="Courier" w:cs="Times New Roman"/>
+              </w:rPr>
+              <w:t>C</w:t>
+            </w:r>
+            <w:proofErr w:type="spellEnd"/>
+            <w:r>
+              <w:rPr>
+                <w:rFonts w:ascii="Courier" w:hAnsi="Courier" w:cs="Times New Roman"/>
+              </w:rPr>
+              <w:t xml:space="preserve"> </w:t>
+            </w:r>
+            <w:proofErr w:type="spellStart"/>
+            <w:r>
+              <w:rPr>
+                <w:rFonts w:ascii="Courier" w:hAnsi="Courier" w:cs="Times New Roman"/>
+              </w:rPr>
+              <w:t>C</w:t>
+            </w:r>
+            <w:proofErr w:type="spellEnd"/>
+          </w:p>
+          <w:p>
+            <w:pPr>
+              <w:rPr>
+                <w:rFonts w:ascii="Courier" w:hAnsi="Courier" w:cs="Times New Roman"/>
+              </w:rPr>
+            </w:pPr>
+            <w:r>
+              <w:rPr>
+                <w:rFonts w:ascii="Courier" w:hAnsi="Courier" w:cs="Times New Roman"/>
+              </w:rPr>
+              <w:t xml:space="preserve">3 0.3 H </w:t>
+            </w:r>
+            <w:proofErr w:type="spellStart"/>
+            <w:r>
+              <w:rPr>
+                <w:rFonts w:ascii="Courier" w:hAnsi="Courier" w:cs="Times New Roman"/>
+              </w:rPr>
+              <w:t>H</w:t>
+            </w:r>
+            <w:proofErr w:type="spellEnd"/>
+            <w:r>
+              <w:rPr>
+                <w:rFonts w:ascii="Courier" w:hAnsi="Courier" w:cs="Times New Roman"/>
+              </w:rPr>
+              <w:t xml:space="preserve"> C </w:t>
+            </w:r>
+            <w:proofErr w:type="spellStart"/>
+            <w:r>
+              <w:rPr>
+                <w:rFonts w:ascii="Courier" w:hAnsi="Courier" w:cs="Times New Roman"/>
+              </w:rPr>
+              <w:t>C</w:t>
+            </w:r>
+            <w:proofErr w:type="spellEnd"/>
+            <w:r>
+              <w:rPr>
+                <w:rFonts w:ascii="Courier" w:hAnsi="Courier" w:cs="Times New Roman"/>
+              </w:rPr>
+              <w:t xml:space="preserve"> </w:t>
+            </w:r>
+            <w:proofErr w:type="spellStart"/>
+            <w:r>
+              <w:rPr>
+                <w:rFonts w:ascii="Courier" w:hAnsi="Courier" w:cs="Times New Roman"/>
+              </w:rPr>
+              <w:t>C</w:t>
+            </w:r>
+            <w:proofErr w:type="spellEnd"/>
+            <w:r>
+              <w:rPr>
+                <w:rFonts w:ascii="Courier" w:hAnsi="Courier" w:cs="Times New Roman"/>
+              </w:rPr>
+              <w:t xml:space="preserve"> </w:t>
+            </w:r>
+            <w:proofErr w:type="spellStart"/>
+            <w:r>
+              <w:rPr>
+                <w:rFonts w:ascii="Courier" w:hAnsi="Courier" w:cs="Times New Roman"/>
+              </w:rPr>
+              <w:t>C</w:t>
+            </w:r>
+            <w:proofErr w:type="spellEnd"/>
+            <w:r>
+              <w:rPr>
+                <w:rFonts w:ascii="Courier" w:hAnsi="Courier" w:cs="Times New Roman"/>
+              </w:rPr>
+              <w:t xml:space="preserve"> </w:t>
+            </w:r>
+            <w:proofErr w:type="spellStart"/>
+            <w:r>
+              <w:rPr>
+                <w:rFonts w:ascii="Courier" w:hAnsi="Courier" w:cs="Times New Roman"/>
+              </w:rPr>
+              <w:t>C</w:t>
+            </w:r>
+            <w:proofErr w:type="spellEnd"/>
+            <w:r>
+              <w:rPr>
+                <w:rFonts w:ascii="Courier" w:hAnsi="Courier" w:cs="Times New Roman"/>
+              </w:rPr>
+              <w:t xml:space="preserve"> </w:t>
+            </w:r>
+            <w:r>
+              <w:rPr>
+                <w:rFonts w:ascii="Courier" w:hAnsi="Courier" w:cs="Times New Roman"/>
+              </w:rPr>
+              <w:t>E</w:t>
+            </w:r>
+            <w:r>
+              <w:rPr>
+                <w:rFonts w:ascii="Courier" w:hAnsi="Courier" w:cs="Times New Roman"/>
+              </w:rPr>
+              <w:t xml:space="preserve"> </w:t>
+            </w:r>
+            <w:proofErr w:type="spellStart"/>
+            <w:r>
+              <w:rPr>
+                <w:rFonts w:ascii="Courier" w:hAnsi="Courier" w:cs="Times New Roman"/>
+              </w:rPr>
+              <w:t>E</w:t>
+            </w:r>
+            <w:proofErr w:type="spellEnd"/>
+            <w:r>
+              <w:rPr>
+                <w:rFonts w:ascii="Courier" w:hAnsi="Courier" w:cs="Times New Roman"/>
+              </w:rPr>
+              <w:t xml:space="preserve"> C </w:t>
+            </w:r>
+            <w:proofErr w:type="spellStart"/>
+            <w:r>
+              <w:rPr>
+                <w:rFonts w:ascii="Courier" w:hAnsi="Courier" w:cs="Times New Roman"/>
+              </w:rPr>
+              <w:t>C</w:t>
+            </w:r>
+            <w:proofErr w:type="spellEnd"/>
+            <w:r>
+              <w:rPr>
+                <w:rFonts w:ascii="Courier" w:hAnsi="Courier" w:cs="Times New Roman"/>
+              </w:rPr>
+              <w:t xml:space="preserve"> </w:t>
+            </w:r>
+            <w:proofErr w:type="spellStart"/>
+            <w:r>
+              <w:rPr>
+                <w:rFonts w:ascii="Courier" w:hAnsi="Courier" w:cs="Times New Roman"/>
+              </w:rPr>
+              <w:t>C</w:t>
+            </w:r>
+            <w:proofErr w:type="spellEnd"/>
           </w:p>
           <w:p>
             <w:pPr>
@@ -2636,7 +4892,131 @@
               <w:rPr>
                 <w:rFonts w:ascii="Courier" w:hAnsi="Courier" w:cs="Times New Roman"/>
               </w:rPr>
-              <w:t>10 1.0 H H H C C S S S S S S C</w:t>
+              <w:t xml:space="preserve">10 1.0 H </w:t>
+            </w:r>
+            <w:proofErr w:type="spellStart"/>
+            <w:r>
+              <w:rPr>
+                <w:rFonts w:ascii="Courier" w:hAnsi="Courier" w:cs="Times New Roman"/>
+              </w:rPr>
+              <w:t>H</w:t>
+            </w:r>
+            <w:proofErr w:type="spellEnd"/>
+            <w:r>
+              <w:rPr>
+                <w:rFonts w:ascii="Courier" w:hAnsi="Courier" w:cs="Times New Roman"/>
+              </w:rPr>
+              <w:t xml:space="preserve"> </w:t>
+            </w:r>
+            <w:proofErr w:type="spellStart"/>
+            <w:r>
+              <w:rPr>
+                <w:rFonts w:ascii="Courier" w:hAnsi="Courier" w:cs="Times New Roman"/>
+              </w:rPr>
+              <w:t>H</w:t>
+            </w:r>
+            <w:proofErr w:type="spellEnd"/>
+            <w:r>
+              <w:rPr>
+                <w:rFonts w:ascii="Courier" w:hAnsi="Courier" w:cs="Times New Roman"/>
+              </w:rPr>
+              <w:t xml:space="preserve"> C </w:t>
+            </w:r>
+            <w:proofErr w:type="spellStart"/>
+            <w:r>
+              <w:rPr>
+                <w:rFonts w:ascii="Courier" w:hAnsi="Courier" w:cs="Times New Roman"/>
+              </w:rPr>
+              <w:t>C</w:t>
+            </w:r>
+            <w:proofErr w:type="spellEnd"/>
+            <w:r>
+              <w:rPr>
+                <w:rFonts w:ascii="Courier" w:hAnsi="Courier" w:cs="Times New Roman"/>
+              </w:rPr>
+              <w:t xml:space="preserve"> </w:t>
+            </w:r>
+            <w:r>
+              <w:rPr>
+                <w:rFonts w:ascii="Courier" w:hAnsi="Courier" w:cs="Times New Roman"/>
+              </w:rPr>
+              <w:t>E</w:t>
+            </w:r>
+            <w:r>
+              <w:rPr>
+                <w:rFonts w:ascii="Courier" w:hAnsi="Courier" w:cs="Times New Roman"/>
+              </w:rPr>
+              <w:t xml:space="preserve"> </w:t>
+            </w:r>
+            <w:proofErr w:type="spellStart"/>
+            <w:r>
+              <w:rPr>
+                <w:rFonts w:ascii="Courier" w:hAnsi="Courier" w:cs="Times New Roman"/>
+              </w:rPr>
+              <w:t>E</w:t>
+            </w:r>
+            <w:proofErr w:type="spellEnd"/>
+            <w:r>
+              <w:rPr>
+                <w:rFonts w:ascii="Courier" w:hAnsi="Courier" w:cs="Times New Roman"/>
+              </w:rPr>
+              <w:t xml:space="preserve"> </w:t>
+            </w:r>
+            <w:proofErr w:type="spellStart"/>
+            <w:r>
+              <w:rPr>
+                <w:rFonts w:ascii="Courier" w:hAnsi="Courier" w:cs="Times New Roman"/>
+              </w:rPr>
+              <w:t>E</w:t>
+            </w:r>
+            <w:proofErr w:type="spellEnd"/>
+            <w:r>
+              <w:rPr>
+                <w:rFonts w:ascii="Courier" w:hAnsi="Courier" w:cs="Times New Roman"/>
+              </w:rPr>
+              <w:t xml:space="preserve"> </w:t>
+            </w:r>
+            <w:proofErr w:type="spellStart"/>
+            <w:r>
+              <w:rPr>
+                <w:rFonts w:ascii="Courier" w:hAnsi="Courier" w:cs="Times New Roman"/>
+              </w:rPr>
+              <w:t>E</w:t>
+            </w:r>
+            <w:proofErr w:type="spellEnd"/>
+            <w:r>
+              <w:rPr>
+                <w:rFonts w:ascii="Courier" w:hAnsi="Courier" w:cs="Times New Roman"/>
+              </w:rPr>
+              <w:t xml:space="preserve"> </w:t>
+            </w:r>
+            <w:proofErr w:type="spellStart"/>
+            <w:r>
+              <w:rPr>
+                <w:rFonts w:ascii="Courier" w:hAnsi="Courier" w:cs="Times New Roman"/>
+              </w:rPr>
+              <w:t>E</w:t>
+            </w:r>
+            <w:proofErr w:type="spellEnd"/>
+            <w:r>
+              <w:rPr>
+                <w:rFonts w:ascii="Courier" w:hAnsi="Courier" w:cs="Times New Roman"/>
+              </w:rPr>
+              <w:t xml:space="preserve"> </w:t>
+            </w:r>
+            <w:proofErr w:type="spellStart"/>
+            <w:r>
+              <w:rPr>
+                <w:rFonts w:ascii="Courier" w:hAnsi="Courier" w:cs="Times New Roman"/>
+              </w:rPr>
+              <w:t>E</w:t>
+            </w:r>
+            <w:proofErr w:type="spellEnd"/>
+            <w:r>
+              <w:rPr>
+                <w:rFonts w:ascii="Courier" w:hAnsi="Courier" w:cs="Times New Roman"/>
+              </w:rPr>
+              <w:t xml:space="preserve"> C</w:t>
             </w:r>
           </w:p>
           <w:p>
@@ -2659,6 +5039,7 @@
         <w:rPr>
           <w:rFonts w:ascii="Times New Roman" w:hAnsi="Times New Roman" w:cs="Times New Roman"/>
         </w:rPr>
+        <w:lastRenderedPageBreak/>
         <w:t>Example 6:</w:t>
       </w:r>
     </w:p>
@@ -2699,11 +5080,49 @@
                 <w:rFonts w:ascii="Courier" w:hAnsi="Courier" w:cs="Times New Roman"/>
               </w:rPr>
             </w:pPr>
-            <w:r>
-              <w:rPr>
-                <w:rFonts w:ascii="Courier" w:hAnsi="Courier" w:cs="Times New Roman"/>
-              </w:rPr>
-              <w:t>pcasso –trj file.1.dcd –trj file.2.dcd file.1.pdb</w:t>
+            <w:proofErr w:type="spellStart"/>
+            <w:proofErr w:type="gramStart"/>
+            <w:r>
+              <w:rPr>
+                <w:rFonts w:ascii="Courier" w:hAnsi="Courier" w:cs="Times New Roman"/>
+              </w:rPr>
+              <w:t>pcasso</w:t>
+            </w:r>
+            <w:proofErr w:type="spellEnd"/>
+            <w:proofErr w:type="gramEnd"/>
+            <w:r>
+              <w:rPr>
+                <w:rFonts w:ascii="Courier" w:hAnsi="Courier" w:cs="Times New Roman"/>
+              </w:rPr>
+              <w:t xml:space="preserve"> –</w:t>
+            </w:r>
+            <w:proofErr w:type="spellStart"/>
+            <w:r>
+              <w:rPr>
+                <w:rFonts w:ascii="Courier" w:hAnsi="Courier" w:cs="Times New Roman"/>
+              </w:rPr>
+              <w:t>trj</w:t>
+            </w:r>
+            <w:proofErr w:type="spellEnd"/>
+            <w:r>
+              <w:rPr>
+                <w:rFonts w:ascii="Courier" w:hAnsi="Courier" w:cs="Times New Roman"/>
+              </w:rPr>
+              <w:t xml:space="preserve"> file.1.dcd –</w:t>
+            </w:r>
+            <w:proofErr w:type="spellStart"/>
+            <w:r>
+              <w:rPr>
+                <w:rFonts w:ascii="Courier" w:hAnsi="Courier" w:cs="Times New Roman"/>
+              </w:rPr>
+              <w:t>trj</w:t>
+            </w:r>
+            <w:proofErr w:type="spellEnd"/>
+            <w:r>
+              <w:rPr>
+                <w:rFonts w:ascii="Courier" w:hAnsi="Courier" w:cs="Times New Roman"/>
+              </w:rPr>
+              <w:t xml:space="preserve"> file.2.dcd file.1.pdb</w:t>
             </w:r>
           </w:p>
           <w:p>
@@ -2777,34 +5196,388 @@
               <w:rPr>
                 <w:rFonts w:ascii="Courier" w:hAnsi="Courier" w:cs="Times New Roman"/>
               </w:rPr>
-              <w:t>1 0.1 H H H C C C S S S C C C</w:t>
-            </w:r>
-          </w:p>
-          <w:p>
-            <w:pPr>
-              <w:rPr>
-                <w:rFonts w:ascii="Courier" w:hAnsi="Courier" w:cs="Times New Roman"/>
-              </w:rPr>
-            </w:pPr>
-            <w:r>
-              <w:rPr>
-                <w:rFonts w:ascii="Courier" w:hAnsi="Courier" w:cs="Times New Roman"/>
-              </w:rPr>
-              <w:t>2 0.2 H H C C C C S S S C C C</w:t>
-            </w:r>
-          </w:p>
-          <w:p>
-            <w:pPr>
-              <w:rPr>
-                <w:rFonts w:ascii="Courier" w:hAnsi="Courier" w:cs="Times New Roman"/>
-              </w:rPr>
-            </w:pPr>
-            <w:r>
-              <w:rPr>
-                <w:rFonts w:ascii="Courier" w:hAnsi="Courier" w:cs="Times New Roman"/>
-              </w:rPr>
-              <w:t>3 0.3 H H C C C C C S S C C C</w:t>
-            </w:r>
+              <w:t xml:space="preserve">1 0.1 H </w:t>
+            </w:r>
+            <w:proofErr w:type="spellStart"/>
+            <w:r>
+              <w:rPr>
+                <w:rFonts w:ascii="Courier" w:hAnsi="Courier" w:cs="Times New Roman"/>
+              </w:rPr>
+              <w:t>H</w:t>
+            </w:r>
+            <w:proofErr w:type="spellEnd"/>
+            <w:r>
+              <w:rPr>
+                <w:rFonts w:ascii="Courier" w:hAnsi="Courier" w:cs="Times New Roman"/>
+              </w:rPr>
+              <w:t xml:space="preserve"> </w:t>
+            </w:r>
+            <w:proofErr w:type="spellStart"/>
+            <w:r>
+              <w:rPr>
+                <w:rFonts w:ascii="Courier" w:hAnsi="Courier" w:cs="Times New Roman"/>
+              </w:rPr>
+              <w:t>H</w:t>
+            </w:r>
+            <w:proofErr w:type="spellEnd"/>
+            <w:r>
+              <w:rPr>
+                <w:rFonts w:ascii="Courier" w:hAnsi="Courier" w:cs="Times New Roman"/>
+              </w:rPr>
+              <w:t xml:space="preserve"> C </w:t>
+            </w:r>
+            <w:proofErr w:type="spellStart"/>
+            <w:r>
+              <w:rPr>
+                <w:rFonts w:ascii="Courier" w:hAnsi="Courier" w:cs="Times New Roman"/>
+              </w:rPr>
+              <w:t>C</w:t>
+            </w:r>
+            <w:proofErr w:type="spellEnd"/>
+            <w:r>
+              <w:rPr>
+                <w:rFonts w:ascii="Courier" w:hAnsi="Courier" w:cs="Times New Roman"/>
+              </w:rPr>
+              <w:t xml:space="preserve"> </w:t>
+            </w:r>
+            <w:proofErr w:type="spellStart"/>
+            <w:r>
+              <w:rPr>
+                <w:rFonts w:ascii="Courier" w:hAnsi="Courier" w:cs="Times New Roman"/>
+              </w:rPr>
+              <w:t>C</w:t>
+            </w:r>
+            <w:proofErr w:type="spellEnd"/>
+            <w:r>
+              <w:rPr>
+                <w:rFonts w:ascii="Courier" w:hAnsi="Courier" w:cs="Times New Roman"/>
+              </w:rPr>
+              <w:t xml:space="preserve"> </w:t>
+            </w:r>
+            <w:r>
+              <w:rPr>
+                <w:rFonts w:ascii="Courier" w:hAnsi="Courier" w:cs="Times New Roman"/>
+              </w:rPr>
+              <w:t>E</w:t>
+            </w:r>
+            <w:r>
+              <w:rPr>
+                <w:rFonts w:ascii="Courier" w:hAnsi="Courier" w:cs="Times New Roman"/>
+              </w:rPr>
+              <w:t xml:space="preserve"> </w:t>
+            </w:r>
+            <w:proofErr w:type="spellStart"/>
+            <w:r>
+              <w:rPr>
+                <w:rFonts w:ascii="Courier" w:hAnsi="Courier" w:cs="Times New Roman"/>
+              </w:rPr>
+              <w:t>E</w:t>
+            </w:r>
+            <w:proofErr w:type="spellEnd"/>
+            <w:r>
+              <w:rPr>
+                <w:rFonts w:ascii="Courier" w:hAnsi="Courier" w:cs="Times New Roman"/>
+              </w:rPr>
+              <w:t xml:space="preserve"> </w:t>
+            </w:r>
+            <w:proofErr w:type="spellStart"/>
+            <w:r>
+              <w:rPr>
+                <w:rFonts w:ascii="Courier" w:hAnsi="Courier" w:cs="Times New Roman"/>
+              </w:rPr>
+              <w:t>E</w:t>
+            </w:r>
+            <w:proofErr w:type="spellEnd"/>
+            <w:r>
+              <w:rPr>
+                <w:rFonts w:ascii="Courier" w:hAnsi="Courier" w:cs="Times New Roman"/>
+              </w:rPr>
+              <w:t xml:space="preserve"> C </w:t>
+            </w:r>
+            <w:proofErr w:type="spellStart"/>
+            <w:r>
+              <w:rPr>
+                <w:rFonts w:ascii="Courier" w:hAnsi="Courier" w:cs="Times New Roman"/>
+              </w:rPr>
+              <w:t>C</w:t>
+            </w:r>
+            <w:proofErr w:type="spellEnd"/>
+            <w:r>
+              <w:rPr>
+                <w:rFonts w:ascii="Courier" w:hAnsi="Courier" w:cs="Times New Roman"/>
+              </w:rPr>
+              <w:t xml:space="preserve"> </w:t>
+            </w:r>
+            <w:proofErr w:type="spellStart"/>
+            <w:r>
+              <w:rPr>
+                <w:rFonts w:ascii="Courier" w:hAnsi="Courier" w:cs="Times New Roman"/>
+              </w:rPr>
+              <w:t>C</w:t>
+            </w:r>
+            <w:proofErr w:type="spellEnd"/>
+          </w:p>
+          <w:p>
+            <w:pPr>
+              <w:rPr>
+                <w:rFonts w:ascii="Courier" w:hAnsi="Courier" w:cs="Times New Roman"/>
+              </w:rPr>
+            </w:pPr>
+            <w:r>
+              <w:rPr>
+                <w:rFonts w:ascii="Courier" w:hAnsi="Courier" w:cs="Times New Roman"/>
+              </w:rPr>
+              <w:t xml:space="preserve">2 0.2 H </w:t>
+            </w:r>
+            <w:proofErr w:type="spellStart"/>
+            <w:r>
+              <w:rPr>
+                <w:rFonts w:ascii="Courier" w:hAnsi="Courier" w:cs="Times New Roman"/>
+              </w:rPr>
+              <w:t>H</w:t>
+            </w:r>
+            <w:proofErr w:type="spellEnd"/>
+            <w:r>
+              <w:rPr>
+                <w:rFonts w:ascii="Courier" w:hAnsi="Courier" w:cs="Times New Roman"/>
+              </w:rPr>
+              <w:t xml:space="preserve"> C </w:t>
+            </w:r>
+            <w:proofErr w:type="spellStart"/>
+            <w:r>
+              <w:rPr>
+                <w:rFonts w:ascii="Courier" w:hAnsi="Courier" w:cs="Times New Roman"/>
+              </w:rPr>
+              <w:t>C</w:t>
+            </w:r>
+            <w:proofErr w:type="spellEnd"/>
+            <w:r>
+              <w:rPr>
+                <w:rFonts w:ascii="Courier" w:hAnsi="Courier" w:cs="Times New Roman"/>
+              </w:rPr>
+              <w:t xml:space="preserve"> </w:t>
+            </w:r>
+            <w:proofErr w:type="spellStart"/>
+            <w:r>
+              <w:rPr>
+                <w:rFonts w:ascii="Courier" w:hAnsi="Courier" w:cs="Times New Roman"/>
+              </w:rPr>
+              <w:t>C</w:t>
+            </w:r>
+            <w:proofErr w:type="spellEnd"/>
+            <w:r>
+              <w:rPr>
+                <w:rFonts w:ascii="Courier" w:hAnsi="Courier" w:cs="Times New Roman"/>
+              </w:rPr>
+              <w:t xml:space="preserve"> </w:t>
+            </w:r>
+            <w:proofErr w:type="spellStart"/>
+            <w:r>
+              <w:rPr>
+                <w:rFonts w:ascii="Courier" w:hAnsi="Courier" w:cs="Times New Roman"/>
+              </w:rPr>
+              <w:t>C</w:t>
+            </w:r>
+            <w:proofErr w:type="spellEnd"/>
+            <w:r>
+              <w:rPr>
+                <w:rFonts w:ascii="Courier" w:hAnsi="Courier" w:cs="Times New Roman"/>
+              </w:rPr>
+              <w:t xml:space="preserve"> </w:t>
+            </w:r>
+            <w:r>
+              <w:rPr>
+                <w:rFonts w:ascii="Courier" w:hAnsi="Courier" w:cs="Times New Roman"/>
+              </w:rPr>
+              <w:t>E</w:t>
+            </w:r>
+            <w:r>
+              <w:rPr>
+                <w:rFonts w:ascii="Courier" w:hAnsi="Courier" w:cs="Times New Roman"/>
+              </w:rPr>
+              <w:t xml:space="preserve"> </w:t>
+            </w:r>
+            <w:proofErr w:type="spellStart"/>
+            <w:r>
+              <w:rPr>
+                <w:rFonts w:ascii="Courier" w:hAnsi="Courier" w:cs="Times New Roman"/>
+              </w:rPr>
+              <w:t>E</w:t>
+            </w:r>
+            <w:proofErr w:type="spellEnd"/>
+            <w:r>
+              <w:rPr>
+                <w:rFonts w:ascii="Courier" w:hAnsi="Courier" w:cs="Times New Roman"/>
+              </w:rPr>
+              <w:t xml:space="preserve"> </w:t>
+            </w:r>
+            <w:proofErr w:type="spellStart"/>
+            <w:r>
+              <w:rPr>
+                <w:rFonts w:ascii="Courier" w:hAnsi="Courier" w:cs="Times New Roman"/>
+              </w:rPr>
+              <w:t>E</w:t>
+            </w:r>
+            <w:proofErr w:type="spellEnd"/>
+            <w:r>
+              <w:rPr>
+                <w:rFonts w:ascii="Courier" w:hAnsi="Courier" w:cs="Times New Roman"/>
+              </w:rPr>
+              <w:t xml:space="preserve"> C </w:t>
+            </w:r>
+            <w:proofErr w:type="spellStart"/>
+            <w:r>
+              <w:rPr>
+                <w:rFonts w:ascii="Courier" w:hAnsi="Courier" w:cs="Times New Roman"/>
+              </w:rPr>
+              <w:t>C</w:t>
+            </w:r>
+            <w:proofErr w:type="spellEnd"/>
+            <w:r>
+              <w:rPr>
+                <w:rFonts w:ascii="Courier" w:hAnsi="Courier" w:cs="Times New Roman"/>
+              </w:rPr>
+              <w:t xml:space="preserve"> </w:t>
+            </w:r>
+            <w:proofErr w:type="spellStart"/>
+            <w:r>
+              <w:rPr>
+                <w:rFonts w:ascii="Courier" w:hAnsi="Courier" w:cs="Times New Roman"/>
+              </w:rPr>
+              <w:t>C</w:t>
+            </w:r>
+            <w:proofErr w:type="spellEnd"/>
+          </w:p>
+          <w:p>
+            <w:pPr>
+              <w:rPr>
+                <w:rFonts w:ascii="Courier" w:hAnsi="Courier" w:cs="Times New Roman"/>
+              </w:rPr>
+            </w:pPr>
+            <w:r>
+              <w:rPr>
+                <w:rFonts w:ascii="Courier" w:hAnsi="Courier" w:cs="Times New Roman"/>
+              </w:rPr>
+              <w:t xml:space="preserve">3 0.3 H </w:t>
+            </w:r>
+            <w:proofErr w:type="spellStart"/>
+            <w:r>
+              <w:rPr>
+                <w:rFonts w:ascii="Courier" w:hAnsi="Courier" w:cs="Times New Roman"/>
+              </w:rPr>
+              <w:t>H</w:t>
+            </w:r>
+            <w:proofErr w:type="spellEnd"/>
+            <w:r>
+              <w:rPr>
+                <w:rFonts w:ascii="Courier" w:hAnsi="Courier" w:cs="Times New Roman"/>
+              </w:rPr>
+              <w:t xml:space="preserve"> C </w:t>
+            </w:r>
+            <w:proofErr w:type="spellStart"/>
+            <w:r>
+              <w:rPr>
+                <w:rFonts w:ascii="Courier" w:hAnsi="Courier" w:cs="Times New Roman"/>
+              </w:rPr>
+              <w:t>C</w:t>
+            </w:r>
+            <w:proofErr w:type="spellEnd"/>
+            <w:r>
+              <w:rPr>
+                <w:rFonts w:ascii="Courier" w:hAnsi="Courier" w:cs="Times New Roman"/>
+              </w:rPr>
+              <w:t xml:space="preserve"> </w:t>
+            </w:r>
+            <w:proofErr w:type="spellStart"/>
+            <w:r>
+              <w:rPr>
+                <w:rFonts w:ascii="Courier" w:hAnsi="Courier" w:cs="Times New Roman"/>
+              </w:rPr>
+              <w:t>C</w:t>
+            </w:r>
+            <w:proofErr w:type="spellEnd"/>
+            <w:r>
+              <w:rPr>
+                <w:rFonts w:ascii="Courier" w:hAnsi="Courier" w:cs="Times New Roman"/>
+              </w:rPr>
+              <w:t xml:space="preserve"> </w:t>
+            </w:r>
+            <w:proofErr w:type="spellStart"/>
+            <w:r>
+              <w:rPr>
+                <w:rFonts w:ascii="Courier" w:hAnsi="Courier" w:cs="Times New Roman"/>
+              </w:rPr>
+              <w:t>C</w:t>
+            </w:r>
+            <w:proofErr w:type="spellEnd"/>
+            <w:r>
+              <w:rPr>
+                <w:rFonts w:ascii="Courier" w:hAnsi="Courier" w:cs="Times New Roman"/>
+              </w:rPr>
+              <w:t xml:space="preserve"> </w:t>
+            </w:r>
+            <w:proofErr w:type="spellStart"/>
+            <w:r>
+              <w:rPr>
+                <w:rFonts w:ascii="Courier" w:hAnsi="Courier" w:cs="Times New Roman"/>
+              </w:rPr>
+              <w:t>C</w:t>
+            </w:r>
+            <w:proofErr w:type="spellEnd"/>
+            <w:r>
+              <w:rPr>
+                <w:rFonts w:ascii="Courier" w:hAnsi="Courier" w:cs="Times New Roman"/>
+              </w:rPr>
+              <w:t xml:space="preserve"> </w:t>
+            </w:r>
+            <w:r>
+              <w:rPr>
+                <w:rFonts w:ascii="Courier" w:hAnsi="Courier" w:cs="Times New Roman"/>
+              </w:rPr>
+              <w:t>E</w:t>
+            </w:r>
+            <w:r>
+              <w:rPr>
+                <w:rFonts w:ascii="Courier" w:hAnsi="Courier" w:cs="Times New Roman"/>
+              </w:rPr>
+              <w:t xml:space="preserve"> </w:t>
+            </w:r>
+            <w:proofErr w:type="spellStart"/>
+            <w:r>
+              <w:rPr>
+                <w:rFonts w:ascii="Courier" w:hAnsi="Courier" w:cs="Times New Roman"/>
+              </w:rPr>
+              <w:t>E</w:t>
+            </w:r>
+            <w:proofErr w:type="spellEnd"/>
+            <w:r>
+              <w:rPr>
+                <w:rFonts w:ascii="Courier" w:hAnsi="Courier" w:cs="Times New Roman"/>
+              </w:rPr>
+              <w:t xml:space="preserve"> C </w:t>
+            </w:r>
+            <w:proofErr w:type="spellStart"/>
+            <w:r>
+              <w:rPr>
+                <w:rFonts w:ascii="Courier" w:hAnsi="Courier" w:cs="Times New Roman"/>
+              </w:rPr>
+              <w:t>C</w:t>
+            </w:r>
+            <w:proofErr w:type="spellEnd"/>
+            <w:r>
+              <w:rPr>
+                <w:rFonts w:ascii="Courier" w:hAnsi="Courier" w:cs="Times New Roman"/>
+              </w:rPr>
+              <w:t xml:space="preserve"> </w:t>
+            </w:r>
+            <w:proofErr w:type="spellStart"/>
+            <w:r>
+              <w:rPr>
+                <w:rFonts w:ascii="Courier" w:hAnsi="Courier" w:cs="Times New Roman"/>
+              </w:rPr>
+              <w:t>C</w:t>
+            </w:r>
+            <w:proofErr w:type="spellEnd"/>
           </w:p>
           <w:p>
             <w:pPr>
@@ -2855,47 +5628,525 @@
               <w:rPr>
                 <w:rFonts w:ascii="Courier" w:hAnsi="Courier" w:cs="Times New Roman"/>
               </w:rPr>
-              <w:t>10 1.0 H H H C C S S S S S S C</w:t>
-            </w:r>
-          </w:p>
-          <w:p>
-            <w:pPr>
-              <w:rPr>
-                <w:rFonts w:ascii="Courier" w:hAnsi="Courier" w:cs="Times New Roman"/>
-              </w:rPr>
-            </w:pPr>
-            <w:r>
-              <w:rPr>
-                <w:rFonts w:ascii="Courier" w:hAnsi="Courier" w:cs="Times New Roman"/>
-              </w:rPr>
-              <w:t>11 1.1 H H H C C C S S S C C C</w:t>
-            </w:r>
-          </w:p>
-          <w:p>
-            <w:pPr>
-              <w:rPr>
-                <w:rFonts w:ascii="Courier" w:hAnsi="Courier" w:cs="Times New Roman"/>
-              </w:rPr>
-            </w:pPr>
-            <w:r>
-              <w:rPr>
-                <w:rFonts w:ascii="Courier" w:hAnsi="Courier" w:cs="Times New Roman"/>
-              </w:rPr>
-              <w:t>12 1.2 H H C C C C S S S C C C</w:t>
-            </w:r>
-          </w:p>
-          <w:p>
-            <w:pPr>
-              <w:rPr>
-                <w:rFonts w:ascii="Courier" w:hAnsi="Courier" w:cs="Times New Roman"/>
-              </w:rPr>
-            </w:pPr>
-            <w:r>
-              <w:rPr>
-                <w:rFonts w:ascii="Courier" w:hAnsi="Courier" w:cs="Times New Roman"/>
-              </w:rPr>
-              <w:t>13 1.3 H H C C C C C S S C C C</w:t>
-            </w:r>
+              <w:t xml:space="preserve">10 1.0 H </w:t>
+            </w:r>
+            <w:proofErr w:type="spellStart"/>
+            <w:r>
+              <w:rPr>
+                <w:rFonts w:ascii="Courier" w:hAnsi="Courier" w:cs="Times New Roman"/>
+              </w:rPr>
+              <w:t>H</w:t>
+            </w:r>
+            <w:proofErr w:type="spellEnd"/>
+            <w:r>
+              <w:rPr>
+                <w:rFonts w:ascii="Courier" w:hAnsi="Courier" w:cs="Times New Roman"/>
+              </w:rPr>
+              <w:t xml:space="preserve"> </w:t>
+            </w:r>
+            <w:proofErr w:type="spellStart"/>
+            <w:r>
+              <w:rPr>
+                <w:rFonts w:ascii="Courier" w:hAnsi="Courier" w:cs="Times New Roman"/>
+              </w:rPr>
+              <w:t>H</w:t>
+            </w:r>
+            <w:proofErr w:type="spellEnd"/>
+            <w:r>
+              <w:rPr>
+                <w:rFonts w:ascii="Courier" w:hAnsi="Courier" w:cs="Times New Roman"/>
+              </w:rPr>
+              <w:t xml:space="preserve"> C </w:t>
+            </w:r>
+            <w:proofErr w:type="spellStart"/>
+            <w:r>
+              <w:rPr>
+                <w:rFonts w:ascii="Courier" w:hAnsi="Courier" w:cs="Times New Roman"/>
+              </w:rPr>
+              <w:t>C</w:t>
+            </w:r>
+            <w:proofErr w:type="spellEnd"/>
+            <w:r>
+              <w:rPr>
+                <w:rFonts w:ascii="Courier" w:hAnsi="Courier" w:cs="Times New Roman"/>
+              </w:rPr>
+              <w:t xml:space="preserve"> </w:t>
+            </w:r>
+            <w:r>
+              <w:rPr>
+                <w:rFonts w:ascii="Courier" w:hAnsi="Courier" w:cs="Times New Roman"/>
+              </w:rPr>
+              <w:t>E</w:t>
+            </w:r>
+            <w:r>
+              <w:rPr>
+                <w:rFonts w:ascii="Courier" w:hAnsi="Courier" w:cs="Times New Roman"/>
+              </w:rPr>
+              <w:t xml:space="preserve"> </w:t>
+            </w:r>
+            <w:proofErr w:type="spellStart"/>
+            <w:r>
+              <w:rPr>
+                <w:rFonts w:ascii="Courier" w:hAnsi="Courier" w:cs="Times New Roman"/>
+              </w:rPr>
+              <w:t>E</w:t>
+            </w:r>
+            <w:proofErr w:type="spellEnd"/>
+            <w:r>
+              <w:rPr>
+                <w:rFonts w:ascii="Courier" w:hAnsi="Courier" w:cs="Times New Roman"/>
+              </w:rPr>
+              <w:t xml:space="preserve"> </w:t>
+            </w:r>
+            <w:proofErr w:type="spellStart"/>
+            <w:r>
+              <w:rPr>
+                <w:rFonts w:ascii="Courier" w:hAnsi="Courier" w:cs="Times New Roman"/>
+              </w:rPr>
+              <w:t>E</w:t>
+            </w:r>
+            <w:proofErr w:type="spellEnd"/>
+            <w:r>
+              <w:rPr>
+                <w:rFonts w:ascii="Courier" w:hAnsi="Courier" w:cs="Times New Roman"/>
+              </w:rPr>
+              <w:t xml:space="preserve"> </w:t>
+            </w:r>
+            <w:proofErr w:type="spellStart"/>
+            <w:r>
+              <w:rPr>
+                <w:rFonts w:ascii="Courier" w:hAnsi="Courier" w:cs="Times New Roman"/>
+              </w:rPr>
+              <w:t>E</w:t>
+            </w:r>
+            <w:proofErr w:type="spellEnd"/>
+            <w:r>
+              <w:rPr>
+                <w:rFonts w:ascii="Courier" w:hAnsi="Courier" w:cs="Times New Roman"/>
+              </w:rPr>
+              <w:t xml:space="preserve"> </w:t>
+            </w:r>
+            <w:proofErr w:type="spellStart"/>
+            <w:r>
+              <w:rPr>
+                <w:rFonts w:ascii="Courier" w:hAnsi="Courier" w:cs="Times New Roman"/>
+              </w:rPr>
+              <w:t>E</w:t>
+            </w:r>
+            <w:proofErr w:type="spellEnd"/>
+            <w:r>
+              <w:rPr>
+                <w:rFonts w:ascii="Courier" w:hAnsi="Courier" w:cs="Times New Roman"/>
+              </w:rPr>
+              <w:t xml:space="preserve"> </w:t>
+            </w:r>
+            <w:proofErr w:type="spellStart"/>
+            <w:r>
+              <w:rPr>
+                <w:rFonts w:ascii="Courier" w:hAnsi="Courier" w:cs="Times New Roman"/>
+              </w:rPr>
+              <w:t>E</w:t>
+            </w:r>
+            <w:proofErr w:type="spellEnd"/>
+            <w:r>
+              <w:rPr>
+                <w:rFonts w:ascii="Courier" w:hAnsi="Courier" w:cs="Times New Roman"/>
+              </w:rPr>
+              <w:t xml:space="preserve"> C</w:t>
+            </w:r>
+          </w:p>
+          <w:p>
+            <w:pPr>
+              <w:rPr>
+                <w:rFonts w:ascii="Courier" w:hAnsi="Courier" w:cs="Times New Roman"/>
+              </w:rPr>
+            </w:pPr>
+            <w:r>
+              <w:rPr>
+                <w:rFonts w:ascii="Courier" w:hAnsi="Courier" w:cs="Times New Roman"/>
+              </w:rPr>
+              <w:t xml:space="preserve">11 1.1 H </w:t>
+            </w:r>
+            <w:proofErr w:type="spellStart"/>
+            <w:r>
+              <w:rPr>
+                <w:rFonts w:ascii="Courier" w:hAnsi="Courier" w:cs="Times New Roman"/>
+              </w:rPr>
+              <w:t>H</w:t>
+            </w:r>
+            <w:proofErr w:type="spellEnd"/>
+            <w:r>
+              <w:rPr>
+                <w:rFonts w:ascii="Courier" w:hAnsi="Courier" w:cs="Times New Roman"/>
+              </w:rPr>
+              <w:t xml:space="preserve"> </w:t>
+            </w:r>
+            <w:proofErr w:type="spellStart"/>
+            <w:r>
+              <w:rPr>
+                <w:rFonts w:ascii="Courier" w:hAnsi="Courier" w:cs="Times New Roman"/>
+              </w:rPr>
+              <w:t>H</w:t>
+            </w:r>
+            <w:proofErr w:type="spellEnd"/>
+            <w:r>
+              <w:rPr>
+                <w:rFonts w:ascii="Courier" w:hAnsi="Courier" w:cs="Times New Roman"/>
+              </w:rPr>
+              <w:t xml:space="preserve"> C </w:t>
+            </w:r>
+            <w:proofErr w:type="spellStart"/>
+            <w:r>
+              <w:rPr>
+                <w:rFonts w:ascii="Courier" w:hAnsi="Courier" w:cs="Times New Roman"/>
+              </w:rPr>
+              <w:t>C</w:t>
+            </w:r>
+            <w:proofErr w:type="spellEnd"/>
+            <w:r>
+              <w:rPr>
+                <w:rFonts w:ascii="Courier" w:hAnsi="Courier" w:cs="Times New Roman"/>
+              </w:rPr>
+              <w:t xml:space="preserve"> </w:t>
+            </w:r>
+            <w:proofErr w:type="spellStart"/>
+            <w:r>
+              <w:rPr>
+                <w:rFonts w:ascii="Courier" w:hAnsi="Courier" w:cs="Times New Roman"/>
+              </w:rPr>
+              <w:t>C</w:t>
+            </w:r>
+            <w:proofErr w:type="spellEnd"/>
+            <w:r>
+              <w:rPr>
+                <w:rFonts w:ascii="Courier" w:hAnsi="Courier" w:cs="Times New Roman"/>
+              </w:rPr>
+              <w:t xml:space="preserve"> </w:t>
+            </w:r>
+            <w:r>
+              <w:rPr>
+                <w:rFonts w:ascii="Courier" w:hAnsi="Courier" w:cs="Times New Roman"/>
+              </w:rPr>
+              <w:t>E</w:t>
+            </w:r>
+            <w:r>
+              <w:rPr>
+                <w:rFonts w:ascii="Courier" w:hAnsi="Courier" w:cs="Times New Roman"/>
+              </w:rPr>
+              <w:t xml:space="preserve"> </w:t>
+            </w:r>
+            <w:proofErr w:type="spellStart"/>
+            <w:r>
+              <w:rPr>
+                <w:rFonts w:ascii="Courier" w:hAnsi="Courier" w:cs="Times New Roman"/>
+              </w:rPr>
+              <w:t>E</w:t>
+            </w:r>
+            <w:proofErr w:type="spellEnd"/>
+            <w:r>
+              <w:rPr>
+                <w:rFonts w:ascii="Courier" w:hAnsi="Courier" w:cs="Times New Roman"/>
+              </w:rPr>
+              <w:t xml:space="preserve"> </w:t>
+            </w:r>
+            <w:proofErr w:type="spellStart"/>
+            <w:r>
+              <w:rPr>
+                <w:rFonts w:ascii="Courier" w:hAnsi="Courier" w:cs="Times New Roman"/>
+              </w:rPr>
+              <w:t>E</w:t>
+            </w:r>
+            <w:proofErr w:type="spellEnd"/>
+            <w:r>
+              <w:rPr>
+                <w:rFonts w:ascii="Courier" w:hAnsi="Courier" w:cs="Times New Roman"/>
+              </w:rPr>
+              <w:t xml:space="preserve"> C </w:t>
+            </w:r>
+            <w:proofErr w:type="spellStart"/>
+            <w:r>
+              <w:rPr>
+                <w:rFonts w:ascii="Courier" w:hAnsi="Courier" w:cs="Times New Roman"/>
+              </w:rPr>
+              <w:t>C</w:t>
+            </w:r>
+            <w:proofErr w:type="spellEnd"/>
+            <w:r>
+              <w:rPr>
+                <w:rFonts w:ascii="Courier" w:hAnsi="Courier" w:cs="Times New Roman"/>
+              </w:rPr>
+              <w:t xml:space="preserve"> </w:t>
+            </w:r>
+            <w:proofErr w:type="spellStart"/>
+            <w:r>
+              <w:rPr>
+                <w:rFonts w:ascii="Courier" w:hAnsi="Courier" w:cs="Times New Roman"/>
+              </w:rPr>
+              <w:t>C</w:t>
+            </w:r>
+            <w:proofErr w:type="spellEnd"/>
+          </w:p>
+          <w:p>
+            <w:pPr>
+              <w:rPr>
+                <w:rFonts w:ascii="Courier" w:hAnsi="Courier" w:cs="Times New Roman"/>
+              </w:rPr>
+            </w:pPr>
+            <w:r>
+              <w:rPr>
+                <w:rFonts w:ascii="Courier" w:hAnsi="Courier" w:cs="Times New Roman"/>
+              </w:rPr>
+              <w:t xml:space="preserve">12 1.2 H </w:t>
+            </w:r>
+            <w:proofErr w:type="spellStart"/>
+            <w:r>
+              <w:rPr>
+                <w:rFonts w:ascii="Courier" w:hAnsi="Courier" w:cs="Times New Roman"/>
+              </w:rPr>
+              <w:t>H</w:t>
+            </w:r>
+            <w:proofErr w:type="spellEnd"/>
+            <w:r>
+              <w:rPr>
+                <w:rFonts w:ascii="Courier" w:hAnsi="Courier" w:cs="Times New Roman"/>
+              </w:rPr>
+              <w:t xml:space="preserve"> C </w:t>
+            </w:r>
+            <w:proofErr w:type="spellStart"/>
+            <w:r>
+              <w:rPr>
+                <w:rFonts w:ascii="Courier" w:hAnsi="Courier" w:cs="Times New Roman"/>
+              </w:rPr>
+              <w:t>C</w:t>
+            </w:r>
+            <w:proofErr w:type="spellEnd"/>
+            <w:r>
+              <w:rPr>
+                <w:rFonts w:ascii="Courier" w:hAnsi="Courier" w:cs="Times New Roman"/>
+              </w:rPr>
+              <w:t xml:space="preserve"> </w:t>
+            </w:r>
+            <w:proofErr w:type="spellStart"/>
+            <w:r>
+              <w:rPr>
+                <w:rFonts w:ascii="Courier" w:hAnsi="Courier" w:cs="Times New Roman"/>
+              </w:rPr>
+              <w:t>C</w:t>
+            </w:r>
+            <w:proofErr w:type="spellEnd"/>
+            <w:r>
+              <w:rPr>
+                <w:rFonts w:ascii="Courier" w:hAnsi="Courier" w:cs="Times New Roman"/>
+              </w:rPr>
+              <w:t xml:space="preserve"> </w:t>
+            </w:r>
+            <w:proofErr w:type="spellStart"/>
+            <w:r>
+              <w:rPr>
+                <w:rFonts w:ascii="Courier" w:hAnsi="Courier" w:cs="Times New Roman"/>
+              </w:rPr>
+              <w:t>C</w:t>
+            </w:r>
+            <w:proofErr w:type="spellEnd"/>
+            <w:r>
+              <w:rPr>
+                <w:rFonts w:ascii="Courier" w:hAnsi="Courier" w:cs="Times New Roman"/>
+              </w:rPr>
+              <w:t xml:space="preserve"> </w:t>
+            </w:r>
+            <w:r>
+              <w:rPr>
+                <w:rFonts w:ascii="Courier" w:hAnsi="Courier" w:cs="Times New Roman"/>
+              </w:rPr>
+              <w:t>E</w:t>
+            </w:r>
+            <w:r>
+              <w:rPr>
+                <w:rFonts w:ascii="Courier" w:hAnsi="Courier" w:cs="Times New Roman"/>
+              </w:rPr>
+              <w:t xml:space="preserve"> </w:t>
+            </w:r>
+            <w:proofErr w:type="spellStart"/>
+            <w:r>
+              <w:rPr>
+                <w:rFonts w:ascii="Courier" w:hAnsi="Courier" w:cs="Times New Roman"/>
+              </w:rPr>
+              <w:t>E</w:t>
+            </w:r>
+            <w:proofErr w:type="spellEnd"/>
+            <w:r>
+              <w:rPr>
+                <w:rFonts w:ascii="Courier" w:hAnsi="Courier" w:cs="Times New Roman"/>
+              </w:rPr>
+              <w:t xml:space="preserve"> </w:t>
+            </w:r>
+            <w:proofErr w:type="spellStart"/>
+            <w:r>
+              <w:rPr>
+                <w:rFonts w:ascii="Courier" w:hAnsi="Courier" w:cs="Times New Roman"/>
+              </w:rPr>
+              <w:t>E</w:t>
+            </w:r>
+            <w:proofErr w:type="spellEnd"/>
+            <w:r>
+              <w:rPr>
+                <w:rFonts w:ascii="Courier" w:hAnsi="Courier" w:cs="Times New Roman"/>
+              </w:rPr>
+              <w:t xml:space="preserve"> C </w:t>
+            </w:r>
+            <w:proofErr w:type="spellStart"/>
+            <w:r>
+              <w:rPr>
+                <w:rFonts w:ascii="Courier" w:hAnsi="Courier" w:cs="Times New Roman"/>
+              </w:rPr>
+              <w:t>C</w:t>
+            </w:r>
+            <w:proofErr w:type="spellEnd"/>
+            <w:r>
+              <w:rPr>
+                <w:rFonts w:ascii="Courier" w:hAnsi="Courier" w:cs="Times New Roman"/>
+              </w:rPr>
+              <w:t xml:space="preserve"> </w:t>
+            </w:r>
+            <w:proofErr w:type="spellStart"/>
+            <w:r>
+              <w:rPr>
+                <w:rFonts w:ascii="Courier" w:hAnsi="Courier" w:cs="Times New Roman"/>
+              </w:rPr>
+              <w:t>C</w:t>
+            </w:r>
+            <w:proofErr w:type="spellEnd"/>
+          </w:p>
+          <w:p>
+            <w:pPr>
+              <w:rPr>
+                <w:rFonts w:ascii="Courier" w:hAnsi="Courier" w:cs="Times New Roman"/>
+              </w:rPr>
+            </w:pPr>
+            <w:r>
+              <w:rPr>
+                <w:rFonts w:ascii="Courier" w:hAnsi="Courier" w:cs="Times New Roman"/>
+              </w:rPr>
+              <w:t xml:space="preserve">13 1.3 H </w:t>
+            </w:r>
+            <w:proofErr w:type="spellStart"/>
+            <w:r>
+              <w:rPr>
+                <w:rFonts w:ascii="Courier" w:hAnsi="Courier" w:cs="Times New Roman"/>
+              </w:rPr>
+              <w:t>H</w:t>
+            </w:r>
+            <w:proofErr w:type="spellEnd"/>
+            <w:r>
+              <w:rPr>
+                <w:rFonts w:ascii="Courier" w:hAnsi="Courier" w:cs="Times New Roman"/>
+              </w:rPr>
+              <w:t xml:space="preserve"> C </w:t>
+            </w:r>
+            <w:proofErr w:type="spellStart"/>
+            <w:r>
+              <w:rPr>
+                <w:rFonts w:ascii="Courier" w:hAnsi="Courier" w:cs="Times New Roman"/>
+              </w:rPr>
+              <w:t>C</w:t>
+            </w:r>
+            <w:proofErr w:type="spellEnd"/>
+            <w:r>
+              <w:rPr>
+                <w:rFonts w:ascii="Courier" w:hAnsi="Courier" w:cs="Times New Roman"/>
+              </w:rPr>
+              <w:t xml:space="preserve"> </w:t>
+            </w:r>
+            <w:proofErr w:type="spellStart"/>
+            <w:r>
+              <w:rPr>
+                <w:rFonts w:ascii="Courier" w:hAnsi="Courier" w:cs="Times New Roman"/>
+              </w:rPr>
+              <w:t>C</w:t>
+            </w:r>
+            <w:proofErr w:type="spellEnd"/>
+            <w:r>
+              <w:rPr>
+                <w:rFonts w:ascii="Courier" w:hAnsi="Courier" w:cs="Times New Roman"/>
+              </w:rPr>
+              <w:t xml:space="preserve"> </w:t>
+            </w:r>
+            <w:proofErr w:type="spellStart"/>
+            <w:r>
+              <w:rPr>
+                <w:rFonts w:ascii="Courier" w:hAnsi="Courier" w:cs="Times New Roman"/>
+              </w:rPr>
+              <w:t>C</w:t>
+            </w:r>
+            <w:proofErr w:type="spellEnd"/>
+            <w:r>
+              <w:rPr>
+                <w:rFonts w:ascii="Courier" w:hAnsi="Courier" w:cs="Times New Roman"/>
+              </w:rPr>
+              <w:t xml:space="preserve"> </w:t>
+            </w:r>
+            <w:proofErr w:type="spellStart"/>
+            <w:r>
+              <w:rPr>
+                <w:rFonts w:ascii="Courier" w:hAnsi="Courier" w:cs="Times New Roman"/>
+              </w:rPr>
+              <w:t>C</w:t>
+            </w:r>
+            <w:proofErr w:type="spellEnd"/>
+            <w:r>
+              <w:rPr>
+                <w:rFonts w:ascii="Courier" w:hAnsi="Courier" w:cs="Times New Roman"/>
+              </w:rPr>
+              <w:t xml:space="preserve"> </w:t>
+            </w:r>
+            <w:r>
+              <w:rPr>
+                <w:rFonts w:ascii="Courier" w:hAnsi="Courier" w:cs="Times New Roman"/>
+              </w:rPr>
+              <w:t>E</w:t>
+            </w:r>
+            <w:r>
+              <w:rPr>
+                <w:rFonts w:ascii="Courier" w:hAnsi="Courier" w:cs="Times New Roman"/>
+              </w:rPr>
+              <w:t xml:space="preserve"> </w:t>
+            </w:r>
+            <w:proofErr w:type="spellStart"/>
+            <w:r>
+              <w:rPr>
+                <w:rFonts w:ascii="Courier" w:hAnsi="Courier" w:cs="Times New Roman"/>
+              </w:rPr>
+              <w:t>E</w:t>
+            </w:r>
+            <w:proofErr w:type="spellEnd"/>
+            <w:r>
+              <w:rPr>
+                <w:rFonts w:ascii="Courier" w:hAnsi="Courier" w:cs="Times New Roman"/>
+              </w:rPr>
+              <w:t xml:space="preserve"> C </w:t>
+            </w:r>
+            <w:proofErr w:type="spellStart"/>
+            <w:r>
+              <w:rPr>
+                <w:rFonts w:ascii="Courier" w:hAnsi="Courier" w:cs="Times New Roman"/>
+              </w:rPr>
+              <w:t>C</w:t>
+            </w:r>
+            <w:proofErr w:type="spellEnd"/>
+            <w:r>
+              <w:rPr>
+                <w:rFonts w:ascii="Courier" w:hAnsi="Courier" w:cs="Times New Roman"/>
+              </w:rPr>
+              <w:t xml:space="preserve"> </w:t>
+            </w:r>
+            <w:proofErr w:type="spellStart"/>
+            <w:r>
+              <w:rPr>
+                <w:rFonts w:ascii="Courier" w:hAnsi="Courier" w:cs="Times New Roman"/>
+              </w:rPr>
+              <w:t>C</w:t>
+            </w:r>
+            <w:proofErr w:type="spellEnd"/>
           </w:p>
           <w:p>
             <w:pPr>
@@ -2946,7 +6197,131 @@
               <w:rPr>
                 <w:rFonts w:ascii="Courier" w:hAnsi="Courier" w:cs="Times New Roman"/>
               </w:rPr>
-              <w:t>20 2.0 H H H C C S S S S S S C</w:t>
+              <w:t xml:space="preserve">20 2.0 H </w:t>
+            </w:r>
+            <w:proofErr w:type="spellStart"/>
+            <w:r>
+              <w:rPr>
+                <w:rFonts w:ascii="Courier" w:hAnsi="Courier" w:cs="Times New Roman"/>
+              </w:rPr>
+              <w:t>H</w:t>
+            </w:r>
+            <w:proofErr w:type="spellEnd"/>
+            <w:r>
+              <w:rPr>
+                <w:rFonts w:ascii="Courier" w:hAnsi="Courier" w:cs="Times New Roman"/>
+              </w:rPr>
+              <w:t xml:space="preserve"> </w:t>
+            </w:r>
+            <w:proofErr w:type="spellStart"/>
+            <w:r>
+              <w:rPr>
+                <w:rFonts w:ascii="Courier" w:hAnsi="Courier" w:cs="Times New Roman"/>
+              </w:rPr>
+              <w:t>H</w:t>
+            </w:r>
+            <w:proofErr w:type="spellEnd"/>
+            <w:r>
+              <w:rPr>
+                <w:rFonts w:ascii="Courier" w:hAnsi="Courier" w:cs="Times New Roman"/>
+              </w:rPr>
+              <w:t xml:space="preserve"> C </w:t>
+            </w:r>
+            <w:proofErr w:type="spellStart"/>
+            <w:r>
+              <w:rPr>
+                <w:rFonts w:ascii="Courier" w:hAnsi="Courier" w:cs="Times New Roman"/>
+              </w:rPr>
+              <w:t>C</w:t>
+            </w:r>
+            <w:proofErr w:type="spellEnd"/>
+            <w:r>
+              <w:rPr>
+                <w:rFonts w:ascii="Courier" w:hAnsi="Courier" w:cs="Times New Roman"/>
+              </w:rPr>
+              <w:t xml:space="preserve"> </w:t>
+            </w:r>
+            <w:r>
+              <w:rPr>
+                <w:rFonts w:ascii="Courier" w:hAnsi="Courier" w:cs="Times New Roman"/>
+              </w:rPr>
+              <w:t>E</w:t>
+            </w:r>
+            <w:r>
+              <w:rPr>
+                <w:rFonts w:ascii="Courier" w:hAnsi="Courier" w:cs="Times New Roman"/>
+              </w:rPr>
+              <w:t xml:space="preserve"> </w:t>
+            </w:r>
+            <w:proofErr w:type="spellStart"/>
+            <w:r>
+              <w:rPr>
+                <w:rFonts w:ascii="Courier" w:hAnsi="Courier" w:cs="Times New Roman"/>
+              </w:rPr>
+              <w:t>E</w:t>
+            </w:r>
+            <w:proofErr w:type="spellEnd"/>
+            <w:r>
+              <w:rPr>
+                <w:rFonts w:ascii="Courier" w:hAnsi="Courier" w:cs="Times New Roman"/>
+              </w:rPr>
+              <w:t xml:space="preserve"> </w:t>
+            </w:r>
+            <w:proofErr w:type="spellStart"/>
+            <w:r>
+              <w:rPr>
+                <w:rFonts w:ascii="Courier" w:hAnsi="Courier" w:cs="Times New Roman"/>
+              </w:rPr>
+              <w:t>E</w:t>
+            </w:r>
+            <w:proofErr w:type="spellEnd"/>
+            <w:r>
+              <w:rPr>
+                <w:rFonts w:ascii="Courier" w:hAnsi="Courier" w:cs="Times New Roman"/>
+              </w:rPr>
+              <w:t xml:space="preserve"> </w:t>
+            </w:r>
+            <w:proofErr w:type="spellStart"/>
+            <w:r>
+              <w:rPr>
+                <w:rFonts w:ascii="Courier" w:hAnsi="Courier" w:cs="Times New Roman"/>
+              </w:rPr>
+              <w:t>E</w:t>
+            </w:r>
+            <w:proofErr w:type="spellEnd"/>
+            <w:r>
+              <w:rPr>
+                <w:rFonts w:ascii="Courier" w:hAnsi="Courier" w:cs="Times New Roman"/>
+              </w:rPr>
+              <w:t xml:space="preserve"> </w:t>
+            </w:r>
+            <w:proofErr w:type="spellStart"/>
+            <w:r>
+              <w:rPr>
+                <w:rFonts w:ascii="Courier" w:hAnsi="Courier" w:cs="Times New Roman"/>
+              </w:rPr>
+              <w:t>E</w:t>
+            </w:r>
+            <w:proofErr w:type="spellEnd"/>
+            <w:r>
+              <w:rPr>
+                <w:rFonts w:ascii="Courier" w:hAnsi="Courier" w:cs="Times New Roman"/>
+              </w:rPr>
+              <w:t xml:space="preserve"> </w:t>
+            </w:r>
+            <w:proofErr w:type="spellStart"/>
+            <w:r>
+              <w:rPr>
+                <w:rFonts w:ascii="Courier" w:hAnsi="Courier" w:cs="Times New Roman"/>
+              </w:rPr>
+              <w:t>E</w:t>
+            </w:r>
+            <w:proofErr w:type="spellEnd"/>
+            <w:r>
+              <w:rPr>
+                <w:rFonts w:ascii="Courier" w:hAnsi="Courier" w:cs="Times New Roman"/>
+              </w:rPr>
+              <w:t xml:space="preserve"> C</w:t>
             </w:r>
           </w:p>
           <w:p>
@@ -2985,14 +6360,62 @@
           <w:rFonts w:ascii="Times New Roman" w:hAnsi="Times New Roman" w:cs="Times New Roman"/>
           <w:b/>
         </w:rPr>
-        <w:t xml:space="preserve">[-skip frames] </w:t>
-      </w:r>
+        <w:t>[-</w:t>
+      </w:r>
+      <w:proofErr w:type="gramStart"/>
       <w:r>
         <w:rPr>
           <w:rFonts w:ascii="Times New Roman" w:hAnsi="Times New Roman" w:cs="Times New Roman"/>
           <w:b/>
         </w:rPr>
-        <w:t>[-start frame] [-stop frame]</w:t>
+        <w:t>skip</w:t>
+      </w:r>
+      <w:proofErr w:type="gramEnd"/>
+      <w:r>
+        <w:rPr>
+          <w:rFonts w:ascii="Times New Roman" w:hAnsi="Times New Roman" w:cs="Times New Roman"/>
+          <w:b/>
+        </w:rPr>
+        <w:t xml:space="preserve"> frames] </w:t>
+      </w:r>
+      <w:r>
+        <w:rPr>
+          <w:rFonts w:ascii="Times New Roman" w:hAnsi="Times New Roman" w:cs="Times New Roman"/>
+          <w:b/>
+        </w:rPr>
+        <w:t>[-</w:t>
+      </w:r>
+      <w:proofErr w:type="gramStart"/>
+      <w:r>
+        <w:rPr>
+          <w:rFonts w:ascii="Times New Roman" w:hAnsi="Times New Roman" w:cs="Times New Roman"/>
+          <w:b/>
+        </w:rPr>
+        <w:t>start</w:t>
+      </w:r>
+      <w:proofErr w:type="gramEnd"/>
+      <w:r>
+        <w:rPr>
+          <w:rFonts w:ascii="Times New Roman" w:hAnsi="Times New Roman" w:cs="Times New Roman"/>
+          <w:b/>
+        </w:rPr>
+        <w:t xml:space="preserve"> frame] [-</w:t>
+      </w:r>
+      <w:proofErr w:type="gramStart"/>
+      <w:r>
+        <w:rPr>
+          <w:rFonts w:ascii="Times New Roman" w:hAnsi="Times New Roman" w:cs="Times New Roman"/>
+          <w:b/>
+        </w:rPr>
+        <w:t>stop</w:t>
+      </w:r>
+      <w:proofErr w:type="gramEnd"/>
+      <w:r>
+        <w:rPr>
+          <w:rFonts w:ascii="Times New Roman" w:hAnsi="Times New Roman" w:cs="Times New Roman"/>
+          <w:b/>
+        </w:rPr>
+        <w:t xml:space="preserve"> frame]</w:t>
       </w:r>
     </w:p>
     <w:p>

</xml_diff>